<commit_message>
added some user storis
</commit_message>
<xml_diff>
--- a/CS251-2023-AhmedHassan-20210502-DraftToffeeSRSv0.0.docx
+++ b/CS251-2023-AhmedHassan-20210502-DraftToffeeSRSv0.0.docx
@@ -590,8 +590,13 @@
               </w:rPr>
             </w:pPr>
             <w:r>
-              <w:t>Osama Maher Masoued</w:t>
-            </w:r>
+              <w:t xml:space="preserve">Osama Maher </w:t>
+            </w:r>
+            <w:proofErr w:type="spellStart"/>
+            <w:r>
+              <w:t>Masoued</w:t>
+            </w:r>
+            <w:proofErr w:type="spellEnd"/>
           </w:p>
         </w:tc>
         <w:tc>
@@ -1490,7 +1495,6 @@
       </w:pPr>
       <w:bookmarkStart w:id="0" w:name="_Toc129726152"/>
       <w:r>
-        <w:lastRenderedPageBreak/>
         <w:t>Team</w:t>
       </w:r>
       <w:bookmarkEnd w:id="0"/>
@@ -1818,8 +1822,13 @@
               </w:rPr>
             </w:pPr>
             <w:r>
-              <w:t>Osama Maher Masoued</w:t>
-            </w:r>
+              <w:t xml:space="preserve">Osama Maher </w:t>
+            </w:r>
+            <w:proofErr w:type="spellStart"/>
+            <w:r>
+              <w:t>Masoued</w:t>
+            </w:r>
+            <w:proofErr w:type="spellEnd"/>
           </w:p>
         </w:tc>
         <w:tc>
@@ -2067,7 +2076,6 @@
       </w:pPr>
       <w:bookmarkStart w:id="4" w:name="_Toc129726156"/>
       <w:r>
-        <w:lastRenderedPageBreak/>
         <w:t>Definitions, acronyms, and abbreviations</w:t>
       </w:r>
       <w:bookmarkEnd w:id="4"/>
@@ -2590,7 +2598,6 @@
           <w:sz w:val="32"/>
           <w:szCs w:val="32"/>
         </w:rPr>
-        <w:lastRenderedPageBreak/>
         <w:t>Functional Requirements</w:t>
       </w:r>
     </w:p>
@@ -2959,7 +2966,25 @@
                 <w:sz w:val="24"/>
                 <w:szCs w:val="24"/>
               </w:rPr>
-              <w:t>Upon clicking on the sign up button, the user shall see a sign up page including personal information asked by the sign up page. These personal information fields are:</w:t>
+              <w:t xml:space="preserve">Upon clicking on the </w:t>
+            </w:r>
+            <w:proofErr w:type="gramStart"/>
+            <w:r>
+              <w:rPr>
+                <w:rFonts w:asciiTheme="majorBidi" w:hAnsiTheme="majorBidi" w:cstheme="majorBidi"/>
+                <w:sz w:val="24"/>
+                <w:szCs w:val="24"/>
+              </w:rPr>
+              <w:t>sign up</w:t>
+            </w:r>
+            <w:proofErr w:type="gramEnd"/>
+            <w:r>
+              <w:rPr>
+                <w:rFonts w:asciiTheme="majorBidi" w:hAnsiTheme="majorBidi" w:cstheme="majorBidi"/>
+                <w:sz w:val="24"/>
+                <w:szCs w:val="24"/>
+              </w:rPr>
+              <w:t xml:space="preserve"> button, the user shall see a sign up page including personal information asked by the sign up page. These personal information fields are:</w:t>
             </w:r>
           </w:p>
           <w:p>
@@ -3149,7 +3174,25 @@
                 <w:sz w:val="24"/>
                 <w:szCs w:val="24"/>
               </w:rPr>
-              <w:t>Validate the account using a One Time Password(OTP) sent to the Email entered. Upon valid OTP, the registration is approved.</w:t>
+              <w:t xml:space="preserve">Validate the account using a One Time </w:t>
+            </w:r>
+            <w:proofErr w:type="gramStart"/>
+            <w:r>
+              <w:rPr>
+                <w:rFonts w:asciiTheme="majorBidi" w:hAnsiTheme="majorBidi" w:cstheme="majorBidi"/>
+                <w:sz w:val="24"/>
+                <w:szCs w:val="24"/>
+              </w:rPr>
+              <w:t>Password(</w:t>
+            </w:r>
+            <w:proofErr w:type="gramEnd"/>
+            <w:r>
+              <w:rPr>
+                <w:rFonts w:asciiTheme="majorBidi" w:hAnsiTheme="majorBidi" w:cstheme="majorBidi"/>
+                <w:sz w:val="24"/>
+                <w:szCs w:val="24"/>
+              </w:rPr>
+              <w:t>OTP) sent to the Email entered. Upon valid OTP, the registration is approved.</w:t>
             </w:r>
           </w:p>
           <w:p>
@@ -3314,7 +3357,6 @@
                 <w:sz w:val="24"/>
                 <w:szCs w:val="24"/>
               </w:rPr>
-              <w:lastRenderedPageBreak/>
               <w:t>FR06</w:t>
             </w:r>
           </w:p>
@@ -4016,7 +4058,6 @@
                 <w:sz w:val="24"/>
                 <w:szCs w:val="24"/>
               </w:rPr>
-              <w:lastRenderedPageBreak/>
               <w:t>FR14</w:t>
             </w:r>
           </w:p>
@@ -5466,7 +5507,6 @@
           <w:sz w:val="28"/>
           <w:szCs w:val="28"/>
         </w:rPr>
-        <w:lastRenderedPageBreak/>
         <w:drawing>
           <wp:inline distT="0" distB="0" distL="0" distR="0" wp14:anchorId="19B797F9" wp14:editId="334DEC32">
             <wp:extent cx="3676651" cy="3393831"/>
@@ -5506,6 +5546,4529 @@
     </w:p>
     <w:p>
       <w:pPr>
+        <w:jc w:val="center"/>
+      </w:pPr>
+    </w:p>
+    <w:p>
+      <w:pPr>
+        <w:jc w:val="center"/>
+      </w:pPr>
+    </w:p>
+    <w:p>
+      <w:pPr>
+        <w:numPr>
+          <w:ilvl w:val="0"/>
+          <w:numId w:val="10"/>
+        </w:numPr>
+        <w:spacing w:before="100" w:beforeAutospacing="1" w:after="120" w:line="240" w:lineRule="auto"/>
+        <w:ind w:left="714" w:hanging="357"/>
+        <w:rPr>
+          <w:rFonts w:asciiTheme="majorBidi" w:eastAsia="Times New Roman" w:hAnsiTheme="majorBidi" w:cstheme="majorBidi"/>
+          <w:b/>
+          <w:bCs/>
+          <w:color w:val="1F3864"/>
+          <w:sz w:val="28"/>
+          <w:szCs w:val="28"/>
+        </w:rPr>
+      </w:pPr>
+      <w:r>
+        <w:rPr>
+          <w:rFonts w:asciiTheme="majorBidi" w:eastAsia="Times New Roman" w:hAnsiTheme="majorBidi" w:cstheme="majorBidi"/>
+          <w:b/>
+          <w:bCs/>
+          <w:color w:val="1F3864"/>
+          <w:sz w:val="28"/>
+          <w:szCs w:val="28"/>
+        </w:rPr>
+        <w:t>User Story #7</w:t>
+      </w:r>
+    </w:p>
+    <w:p>
+      <w:pPr>
+        <w:spacing w:after="0" w:line="240" w:lineRule="auto"/>
+        <w:rPr>
+          <w:rFonts w:asciiTheme="majorBidi" w:eastAsia="Times New Roman" w:hAnsiTheme="majorBidi" w:cstheme="majorBidi"/>
+          <w:vanish/>
+          <w:sz w:val="24"/>
+          <w:szCs w:val="24"/>
+        </w:rPr>
+      </w:pPr>
+    </w:p>
+    <w:tbl>
+      <w:tblPr>
+        <w:tblW w:w="8625" w:type="dxa"/>
+        <w:tblInd w:w="911" w:type="dxa"/>
+        <w:tblCellMar>
+          <w:left w:w="0" w:type="dxa"/>
+          <w:right w:w="0" w:type="dxa"/>
+        </w:tblCellMar>
+        <w:tblLook w:val="04A0" w:firstRow="1" w:lastRow="0" w:firstColumn="1" w:lastColumn="0" w:noHBand="0" w:noVBand="1"/>
+      </w:tblPr>
+      <w:tblGrid>
+        <w:gridCol w:w="2263"/>
+        <w:gridCol w:w="6362"/>
+      </w:tblGrid>
+      <w:tr>
+        <w:tc>
+          <w:tcPr>
+            <w:tcW w:w="2263" w:type="dxa"/>
+            <w:tcBorders>
+              <w:top w:val="single" w:sz="8" w:space="0" w:color="000000"/>
+              <w:left w:val="single" w:sz="8" w:space="0" w:color="000000"/>
+              <w:bottom w:val="single" w:sz="8" w:space="0" w:color="000000"/>
+              <w:right w:val="single" w:sz="18" w:space="0" w:color="FFFFFF"/>
+            </w:tcBorders>
+            <w:shd w:val="clear" w:color="auto" w:fill="00B0F0"/>
+            <w:vAlign w:val="center"/>
+            <w:hideMark/>
+          </w:tcPr>
+          <w:p>
+            <w:pPr>
+              <w:spacing w:after="0" w:line="240" w:lineRule="auto"/>
+              <w:ind w:left="104"/>
+              <w:rPr>
+                <w:rFonts w:asciiTheme="majorBidi" w:hAnsiTheme="majorBidi" w:cstheme="majorBidi"/>
+                <w:b/>
+                <w:bCs/>
+              </w:rPr>
+            </w:pPr>
+            <w:r>
+              <w:rPr>
+                <w:rFonts w:asciiTheme="majorBidi" w:hAnsiTheme="majorBidi" w:cstheme="majorBidi"/>
+                <w:b/>
+                <w:bCs/>
+              </w:rPr>
+              <w:t>User Story ID</w:t>
+            </w:r>
+          </w:p>
+        </w:tc>
+        <w:tc>
+          <w:tcPr>
+            <w:tcW w:w="6362" w:type="dxa"/>
+            <w:tcBorders>
+              <w:top w:val="single" w:sz="18" w:space="0" w:color="FFFFFF"/>
+              <w:left w:val="nil"/>
+              <w:bottom w:val="single" w:sz="18" w:space="0" w:color="FFFFFF"/>
+              <w:right w:val="single" w:sz="18" w:space="0" w:color="FFFFFF"/>
+            </w:tcBorders>
+            <w:shd w:val="clear" w:color="auto" w:fill="C9F1FF"/>
+            <w:vAlign w:val="center"/>
+            <w:hideMark/>
+          </w:tcPr>
+          <w:p>
+            <w:pPr>
+              <w:spacing w:after="0" w:line="240" w:lineRule="auto"/>
+              <w:ind w:left="111" w:right="443"/>
+              <w:rPr>
+                <w:rFonts w:asciiTheme="majorBidi" w:eastAsia="Times New Roman" w:hAnsiTheme="majorBidi" w:cstheme="majorBidi"/>
+                <w:color w:val="000000"/>
+                <w:sz w:val="24"/>
+                <w:szCs w:val="24"/>
+                <w:lang w:bidi="ar-EG"/>
+              </w:rPr>
+            </w:pPr>
+            <w:r>
+              <w:rPr>
+                <w:rFonts w:asciiTheme="majorBidi" w:eastAsia="Times New Roman" w:hAnsiTheme="majorBidi" w:cstheme="majorBidi"/>
+                <w:color w:val="000000"/>
+                <w:sz w:val="24"/>
+                <w:szCs w:val="24"/>
+                <w:lang w:bidi="ar-EG"/>
+              </w:rPr>
+              <w:t>US #1</w:t>
+            </w:r>
+          </w:p>
+        </w:tc>
+      </w:tr>
+      <w:tr>
+        <w:tc>
+          <w:tcPr>
+            <w:tcW w:w="2263" w:type="dxa"/>
+            <w:tcBorders>
+              <w:top w:val="single" w:sz="8" w:space="0" w:color="000000"/>
+              <w:left w:val="single" w:sz="8" w:space="0" w:color="000000"/>
+              <w:bottom w:val="single" w:sz="8" w:space="0" w:color="000000"/>
+              <w:right w:val="single" w:sz="18" w:space="0" w:color="FFFFFF"/>
+            </w:tcBorders>
+            <w:shd w:val="clear" w:color="auto" w:fill="00B0F0"/>
+            <w:vAlign w:val="center"/>
+            <w:hideMark/>
+          </w:tcPr>
+          <w:p>
+            <w:pPr>
+              <w:spacing w:after="0" w:line="240" w:lineRule="auto"/>
+              <w:ind w:left="104"/>
+              <w:rPr>
+                <w:rFonts w:asciiTheme="majorBidi" w:hAnsiTheme="majorBidi" w:cstheme="majorBidi"/>
+                <w:b/>
+                <w:bCs/>
+              </w:rPr>
+            </w:pPr>
+            <w:r>
+              <w:rPr>
+                <w:rFonts w:asciiTheme="majorBidi" w:hAnsiTheme="majorBidi" w:cstheme="majorBidi"/>
+                <w:b/>
+                <w:bCs/>
+              </w:rPr>
+              <w:t xml:space="preserve">User Story Name </w:t>
+            </w:r>
+          </w:p>
+        </w:tc>
+        <w:tc>
+          <w:tcPr>
+            <w:tcW w:w="6362" w:type="dxa"/>
+            <w:tcBorders>
+              <w:top w:val="single" w:sz="18" w:space="0" w:color="FFFFFF"/>
+              <w:left w:val="nil"/>
+              <w:bottom w:val="single" w:sz="18" w:space="0" w:color="FFFFFF"/>
+              <w:right w:val="single" w:sz="18" w:space="0" w:color="FFFFFF"/>
+            </w:tcBorders>
+            <w:shd w:val="clear" w:color="auto" w:fill="C9F1FF"/>
+            <w:vAlign w:val="center"/>
+            <w:hideMark/>
+          </w:tcPr>
+          <w:p>
+            <w:pPr>
+              <w:spacing w:after="0" w:line="240" w:lineRule="auto"/>
+              <w:ind w:left="111" w:right="443"/>
+              <w:rPr>
+                <w:rFonts w:asciiTheme="majorBidi" w:eastAsia="Times New Roman" w:hAnsiTheme="majorBidi" w:cstheme="majorBidi"/>
+                <w:color w:val="000000"/>
+                <w:sz w:val="24"/>
+                <w:szCs w:val="24"/>
+                <w:lang w:bidi="ar-EG"/>
+              </w:rPr>
+            </w:pPr>
+            <w:r>
+              <w:rPr>
+                <w:rFonts w:asciiTheme="majorBidi" w:eastAsia="Times New Roman" w:hAnsiTheme="majorBidi" w:cstheme="majorBidi"/>
+                <w:color w:val="000000"/>
+                <w:sz w:val="24"/>
+                <w:szCs w:val="24"/>
+                <w:lang w:bidi="ar-EG"/>
+              </w:rPr>
+              <w:t>Searching for a product</w:t>
+            </w:r>
+          </w:p>
+        </w:tc>
+      </w:tr>
+      <w:tr>
+        <w:tc>
+          <w:tcPr>
+            <w:tcW w:w="2263" w:type="dxa"/>
+            <w:tcBorders>
+              <w:top w:val="nil"/>
+              <w:left w:val="single" w:sz="8" w:space="0" w:color="000000"/>
+              <w:bottom w:val="single" w:sz="8" w:space="0" w:color="000000"/>
+              <w:right w:val="single" w:sz="18" w:space="0" w:color="FFFFFF"/>
+            </w:tcBorders>
+            <w:shd w:val="clear" w:color="auto" w:fill="00B0F0"/>
+            <w:vAlign w:val="center"/>
+            <w:hideMark/>
+          </w:tcPr>
+          <w:p>
+            <w:pPr>
+              <w:spacing w:before="2" w:after="0" w:line="240" w:lineRule="auto"/>
+              <w:ind w:left="104"/>
+              <w:rPr>
+                <w:rFonts w:asciiTheme="majorBidi" w:hAnsiTheme="majorBidi" w:cstheme="majorBidi"/>
+                <w:b/>
+                <w:bCs/>
+              </w:rPr>
+            </w:pPr>
+            <w:r>
+              <w:rPr>
+                <w:rFonts w:asciiTheme="majorBidi" w:hAnsiTheme="majorBidi" w:cstheme="majorBidi"/>
+                <w:b/>
+                <w:bCs/>
+              </w:rPr>
+              <w:t>Actors</w:t>
+            </w:r>
+          </w:p>
+        </w:tc>
+        <w:tc>
+          <w:tcPr>
+            <w:tcW w:w="6362" w:type="dxa"/>
+            <w:tcBorders>
+              <w:top w:val="nil"/>
+              <w:left w:val="nil"/>
+              <w:bottom w:val="single" w:sz="18" w:space="0" w:color="FFFFFF"/>
+              <w:right w:val="single" w:sz="18" w:space="0" w:color="FFFFFF"/>
+            </w:tcBorders>
+            <w:shd w:val="clear" w:color="auto" w:fill="C9F1FF"/>
+            <w:vAlign w:val="center"/>
+            <w:hideMark/>
+          </w:tcPr>
+          <w:p>
+            <w:pPr>
+              <w:spacing w:after="0" w:line="264" w:lineRule="auto"/>
+              <w:rPr>
+                <w:rFonts w:asciiTheme="majorBidi" w:hAnsiTheme="majorBidi" w:cstheme="majorBidi"/>
+              </w:rPr>
+            </w:pPr>
+            <w:r>
+              <w:rPr>
+                <w:rFonts w:asciiTheme="majorBidi" w:hAnsiTheme="majorBidi" w:cstheme="majorBidi"/>
+              </w:rPr>
+              <w:t>Customer/admin</w:t>
+            </w:r>
+          </w:p>
+        </w:tc>
+      </w:tr>
+      <w:tr>
+        <w:tc>
+          <w:tcPr>
+            <w:tcW w:w="2263" w:type="dxa"/>
+            <w:tcBorders>
+              <w:top w:val="nil"/>
+              <w:left w:val="single" w:sz="8" w:space="0" w:color="000000"/>
+              <w:bottom w:val="single" w:sz="8" w:space="0" w:color="000000"/>
+              <w:right w:val="single" w:sz="18" w:space="0" w:color="FFFFFF"/>
+            </w:tcBorders>
+            <w:shd w:val="clear" w:color="auto" w:fill="00B0F0"/>
+            <w:vAlign w:val="center"/>
+            <w:hideMark/>
+          </w:tcPr>
+          <w:p>
+            <w:pPr>
+              <w:spacing w:after="0" w:line="240" w:lineRule="auto"/>
+              <w:ind w:left="104"/>
+              <w:rPr>
+                <w:rFonts w:asciiTheme="majorBidi" w:hAnsiTheme="majorBidi" w:cstheme="majorBidi"/>
+                <w:b/>
+                <w:bCs/>
+              </w:rPr>
+            </w:pPr>
+            <w:r>
+              <w:rPr>
+                <w:rFonts w:asciiTheme="majorBidi" w:hAnsiTheme="majorBidi" w:cstheme="majorBidi"/>
+                <w:b/>
+                <w:bCs/>
+              </w:rPr>
+              <w:t>Description</w:t>
+            </w:r>
+          </w:p>
+        </w:tc>
+        <w:tc>
+          <w:tcPr>
+            <w:tcW w:w="6362" w:type="dxa"/>
+            <w:tcBorders>
+              <w:top w:val="nil"/>
+              <w:left w:val="nil"/>
+              <w:bottom w:val="single" w:sz="18" w:space="0" w:color="FFFFFF"/>
+              <w:right w:val="single" w:sz="18" w:space="0" w:color="FFFFFF"/>
+            </w:tcBorders>
+            <w:shd w:val="clear" w:color="auto" w:fill="C9F1FF"/>
+            <w:vAlign w:val="center"/>
+            <w:hideMark/>
+          </w:tcPr>
+          <w:p>
+            <w:pPr>
+              <w:bidi/>
+              <w:spacing w:after="60" w:line="264" w:lineRule="auto"/>
+              <w:jc w:val="right"/>
+              <w:rPr>
+                <w:rFonts w:asciiTheme="majorBidi" w:eastAsia="Times New Roman" w:hAnsiTheme="majorBidi" w:cstheme="majorBidi"/>
+                <w:color w:val="000000"/>
+              </w:rPr>
+            </w:pPr>
+            <w:r>
+              <w:rPr>
+                <w:rFonts w:asciiTheme="majorBidi" w:eastAsia="Times New Roman" w:hAnsiTheme="majorBidi" w:cstheme="majorBidi"/>
+                <w:b/>
+                <w:bCs/>
+                <w:color w:val="000000"/>
+              </w:rPr>
+              <w:t>As</w:t>
+            </w:r>
+            <w:r>
+              <w:rPr>
+                <w:rFonts w:asciiTheme="majorBidi" w:eastAsia="Times New Roman" w:hAnsiTheme="majorBidi" w:cstheme="majorBidi"/>
+                <w:color w:val="000000"/>
+              </w:rPr>
+              <w:t xml:space="preserve"> a customer or an </w:t>
+            </w:r>
+            <w:proofErr w:type="gramStart"/>
+            <w:r>
+              <w:rPr>
+                <w:rFonts w:asciiTheme="majorBidi" w:eastAsia="Times New Roman" w:hAnsiTheme="majorBidi" w:cstheme="majorBidi"/>
+                <w:color w:val="000000"/>
+              </w:rPr>
+              <w:t>admin..</w:t>
+            </w:r>
+            <w:proofErr w:type="gramEnd"/>
+          </w:p>
+          <w:p>
+            <w:pPr>
+              <w:bidi/>
+              <w:spacing w:after="60" w:line="264" w:lineRule="auto"/>
+              <w:jc w:val="right"/>
+              <w:rPr>
+                <w:rFonts w:asciiTheme="majorBidi" w:eastAsia="Times New Roman" w:hAnsiTheme="majorBidi" w:cstheme="majorBidi"/>
+                <w:color w:val="000000"/>
+              </w:rPr>
+            </w:pPr>
+            <w:r>
+              <w:rPr>
+                <w:rFonts w:asciiTheme="majorBidi" w:eastAsia="Times New Roman" w:hAnsiTheme="majorBidi" w:cstheme="majorBidi"/>
+                <w:b/>
+                <w:bCs/>
+                <w:color w:val="000000"/>
+              </w:rPr>
+              <w:t>I like</w:t>
+            </w:r>
+            <w:r>
+              <w:rPr>
+                <w:rFonts w:asciiTheme="majorBidi" w:eastAsia="Times New Roman" w:hAnsiTheme="majorBidi" w:cstheme="majorBidi"/>
+                <w:color w:val="000000"/>
+              </w:rPr>
+              <w:t xml:space="preserve"> to be able to search for an item by </w:t>
+            </w:r>
+            <w:proofErr w:type="spellStart"/>
+            <w:proofErr w:type="gramStart"/>
+            <w:r>
+              <w:rPr>
+                <w:rFonts w:asciiTheme="majorBidi" w:eastAsia="Times New Roman" w:hAnsiTheme="majorBidi" w:cstheme="majorBidi"/>
+                <w:color w:val="000000"/>
+              </w:rPr>
+              <w:t>it’s</w:t>
+            </w:r>
+            <w:proofErr w:type="spellEnd"/>
+            <w:proofErr w:type="gramEnd"/>
+            <w:r>
+              <w:rPr>
+                <w:rFonts w:asciiTheme="majorBidi" w:eastAsia="Times New Roman" w:hAnsiTheme="majorBidi" w:cstheme="majorBidi"/>
+                <w:color w:val="000000"/>
+              </w:rPr>
+              <w:t xml:space="preserve"> name</w:t>
+            </w:r>
+          </w:p>
+          <w:p>
+            <w:pPr>
+              <w:bidi/>
+              <w:spacing w:after="60" w:line="264" w:lineRule="auto"/>
+              <w:jc w:val="right"/>
+              <w:rPr>
+                <w:rFonts w:asciiTheme="majorBidi" w:eastAsia="Times New Roman" w:hAnsiTheme="majorBidi" w:cstheme="majorBidi"/>
+                <w:color w:val="000000"/>
+              </w:rPr>
+            </w:pPr>
+            <w:proofErr w:type="gramStart"/>
+            <w:r>
+              <w:rPr>
+                <w:rFonts w:asciiTheme="majorBidi" w:eastAsia="Times New Roman" w:hAnsiTheme="majorBidi" w:cstheme="majorBidi"/>
+                <w:b/>
+                <w:bCs/>
+                <w:color w:val="000000"/>
+              </w:rPr>
+              <w:t>So</w:t>
+            </w:r>
+            <w:proofErr w:type="gramEnd"/>
+            <w:r>
+              <w:rPr>
+                <w:rFonts w:asciiTheme="majorBidi" w:eastAsia="Times New Roman" w:hAnsiTheme="majorBidi" w:cstheme="majorBidi"/>
+                <w:color w:val="000000"/>
+              </w:rPr>
+              <w:t xml:space="preserve"> I get it without scrolling all the way to find it</w:t>
+            </w:r>
+          </w:p>
+        </w:tc>
+      </w:tr>
+      <w:tr>
+        <w:tc>
+          <w:tcPr>
+            <w:tcW w:w="2263" w:type="dxa"/>
+            <w:tcBorders>
+              <w:top w:val="nil"/>
+              <w:left w:val="single" w:sz="8" w:space="0" w:color="000000"/>
+              <w:bottom w:val="single" w:sz="8" w:space="0" w:color="000000"/>
+              <w:right w:val="single" w:sz="18" w:space="0" w:color="FFFFFF"/>
+            </w:tcBorders>
+            <w:shd w:val="clear" w:color="auto" w:fill="00B0F0"/>
+            <w:vAlign w:val="center"/>
+            <w:hideMark/>
+          </w:tcPr>
+          <w:p>
+            <w:pPr>
+              <w:spacing w:before="2" w:after="0" w:line="240" w:lineRule="auto"/>
+              <w:ind w:left="104"/>
+              <w:rPr>
+                <w:rFonts w:asciiTheme="majorBidi" w:hAnsiTheme="majorBidi" w:cstheme="majorBidi"/>
+                <w:b/>
+                <w:bCs/>
+                <w:rtl/>
+              </w:rPr>
+            </w:pPr>
+            <w:r>
+              <w:rPr>
+                <w:rFonts w:asciiTheme="majorBidi" w:hAnsiTheme="majorBidi" w:cstheme="majorBidi"/>
+                <w:b/>
+                <w:bCs/>
+              </w:rPr>
+              <w:t>Per condition</w:t>
+            </w:r>
+          </w:p>
+        </w:tc>
+        <w:tc>
+          <w:tcPr>
+            <w:tcW w:w="6362" w:type="dxa"/>
+            <w:tcBorders>
+              <w:top w:val="nil"/>
+              <w:left w:val="nil"/>
+              <w:bottom w:val="single" w:sz="18" w:space="0" w:color="FFFFFF"/>
+              <w:right w:val="single" w:sz="18" w:space="0" w:color="FFFFFF"/>
+            </w:tcBorders>
+            <w:shd w:val="clear" w:color="auto" w:fill="C9F1FF"/>
+            <w:vAlign w:val="center"/>
+          </w:tcPr>
+          <w:p>
+            <w:pPr>
+              <w:spacing w:before="2" w:after="0" w:line="240" w:lineRule="auto"/>
+              <w:rPr>
+                <w:rFonts w:asciiTheme="majorBidi" w:eastAsia="Times New Roman" w:hAnsiTheme="majorBidi" w:cstheme="majorBidi"/>
+                <w:color w:val="000000"/>
+                <w:sz w:val="24"/>
+                <w:szCs w:val="24"/>
+              </w:rPr>
+            </w:pPr>
+          </w:p>
+        </w:tc>
+      </w:tr>
+      <w:tr>
+        <w:tc>
+          <w:tcPr>
+            <w:tcW w:w="2263" w:type="dxa"/>
+            <w:tcBorders>
+              <w:top w:val="nil"/>
+              <w:left w:val="single" w:sz="8" w:space="0" w:color="000000"/>
+              <w:bottom w:val="single" w:sz="8" w:space="0" w:color="000000"/>
+              <w:right w:val="single" w:sz="18" w:space="0" w:color="FFFFFF"/>
+            </w:tcBorders>
+            <w:shd w:val="clear" w:color="auto" w:fill="00B0F0"/>
+            <w:vAlign w:val="center"/>
+            <w:hideMark/>
+          </w:tcPr>
+          <w:p>
+            <w:pPr>
+              <w:spacing w:before="2" w:after="0" w:line="240" w:lineRule="auto"/>
+              <w:ind w:left="104"/>
+              <w:rPr>
+                <w:rFonts w:asciiTheme="majorBidi" w:hAnsiTheme="majorBidi" w:cstheme="majorBidi"/>
+                <w:b/>
+                <w:bCs/>
+              </w:rPr>
+            </w:pPr>
+            <w:r>
+              <w:rPr>
+                <w:rFonts w:asciiTheme="majorBidi" w:hAnsiTheme="majorBidi" w:cstheme="majorBidi"/>
+                <w:b/>
+                <w:bCs/>
+              </w:rPr>
+              <w:t>Post condition</w:t>
+            </w:r>
+          </w:p>
+        </w:tc>
+        <w:tc>
+          <w:tcPr>
+            <w:tcW w:w="6362" w:type="dxa"/>
+            <w:tcBorders>
+              <w:top w:val="nil"/>
+              <w:left w:val="nil"/>
+              <w:bottom w:val="single" w:sz="18" w:space="0" w:color="FFFFFF"/>
+              <w:right w:val="single" w:sz="18" w:space="0" w:color="FFFFFF"/>
+            </w:tcBorders>
+            <w:shd w:val="clear" w:color="auto" w:fill="C9F1FF"/>
+            <w:vAlign w:val="center"/>
+          </w:tcPr>
+          <w:p>
+            <w:pPr>
+              <w:spacing w:before="2" w:after="0" w:line="240" w:lineRule="auto"/>
+              <w:rPr>
+                <w:rFonts w:asciiTheme="majorBidi" w:eastAsia="Times New Roman" w:hAnsiTheme="majorBidi" w:cstheme="majorBidi"/>
+                <w:color w:val="000000"/>
+                <w:sz w:val="24"/>
+                <w:szCs w:val="24"/>
+              </w:rPr>
+            </w:pPr>
+          </w:p>
+        </w:tc>
+      </w:tr>
+      <w:tr>
+        <w:tc>
+          <w:tcPr>
+            <w:tcW w:w="2263" w:type="dxa"/>
+            <w:tcBorders>
+              <w:top w:val="nil"/>
+              <w:left w:val="single" w:sz="8" w:space="0" w:color="000000"/>
+              <w:bottom w:val="single" w:sz="8" w:space="0" w:color="000000"/>
+              <w:right w:val="single" w:sz="18" w:space="0" w:color="FFFFFF"/>
+            </w:tcBorders>
+            <w:shd w:val="clear" w:color="auto" w:fill="00B0F0"/>
+            <w:vAlign w:val="center"/>
+            <w:hideMark/>
+          </w:tcPr>
+          <w:p>
+            <w:pPr>
+              <w:spacing w:before="2" w:after="0" w:line="240" w:lineRule="auto"/>
+              <w:ind w:left="104"/>
+              <w:rPr>
+                <w:rFonts w:asciiTheme="majorBidi" w:hAnsiTheme="majorBidi" w:cstheme="majorBidi"/>
+                <w:b/>
+                <w:bCs/>
+              </w:rPr>
+            </w:pPr>
+            <w:r>
+              <w:rPr>
+                <w:rFonts w:asciiTheme="majorBidi" w:hAnsiTheme="majorBidi" w:cstheme="majorBidi"/>
+                <w:b/>
+                <w:bCs/>
+              </w:rPr>
+              <w:t>Acceptance Criteria</w:t>
+            </w:r>
+          </w:p>
+        </w:tc>
+        <w:tc>
+          <w:tcPr>
+            <w:tcW w:w="6362" w:type="dxa"/>
+            <w:tcBorders>
+              <w:top w:val="nil"/>
+              <w:left w:val="nil"/>
+              <w:bottom w:val="single" w:sz="18" w:space="0" w:color="FFFFFF"/>
+              <w:right w:val="single" w:sz="18" w:space="0" w:color="FFFFFF"/>
+            </w:tcBorders>
+            <w:shd w:val="clear" w:color="auto" w:fill="C9F1FF"/>
+            <w:vAlign w:val="center"/>
+            <w:hideMark/>
+          </w:tcPr>
+          <w:p>
+            <w:pPr>
+              <w:spacing w:after="60"/>
+              <w:rPr>
+                <w:rFonts w:asciiTheme="majorBidi" w:eastAsia="Times New Roman" w:hAnsiTheme="majorBidi" w:cstheme="majorBidi"/>
+                <w:b/>
+                <w:bCs/>
+                <w:color w:val="000000"/>
+              </w:rPr>
+            </w:pPr>
+            <w:r>
+              <w:rPr>
+                <w:rFonts w:asciiTheme="majorBidi" w:eastAsia="Times New Roman" w:hAnsiTheme="majorBidi" w:cstheme="majorBidi"/>
+                <w:b/>
+                <w:bCs/>
+                <w:color w:val="000000"/>
+              </w:rPr>
+              <w:t xml:space="preserve">Given </w:t>
+            </w:r>
+            <w:proofErr w:type="spellStart"/>
+            <w:r>
+              <w:rPr>
+                <w:rFonts w:asciiTheme="majorBidi" w:eastAsia="Times New Roman" w:hAnsiTheme="majorBidi" w:cstheme="majorBidi"/>
+                <w:color w:val="000000"/>
+              </w:rPr>
+              <w:t>iam</w:t>
+            </w:r>
+            <w:proofErr w:type="spellEnd"/>
+            <w:r>
+              <w:rPr>
+                <w:rFonts w:asciiTheme="majorBidi" w:eastAsia="Times New Roman" w:hAnsiTheme="majorBidi" w:cstheme="majorBidi"/>
+                <w:color w:val="000000"/>
+              </w:rPr>
+              <w:t xml:space="preserve"> on the main menu</w:t>
+            </w:r>
+          </w:p>
+          <w:p>
+            <w:pPr>
+              <w:spacing w:after="60"/>
+              <w:rPr>
+                <w:rFonts w:asciiTheme="majorBidi" w:eastAsia="Times New Roman" w:hAnsiTheme="majorBidi" w:cstheme="majorBidi"/>
+                <w:b/>
+                <w:bCs/>
+                <w:color w:val="000000"/>
+              </w:rPr>
+            </w:pPr>
+            <w:r>
+              <w:rPr>
+                <w:rFonts w:asciiTheme="majorBidi" w:eastAsia="Times New Roman" w:hAnsiTheme="majorBidi" w:cstheme="majorBidi"/>
+                <w:b/>
+                <w:bCs/>
+                <w:color w:val="000000"/>
+              </w:rPr>
+              <w:t xml:space="preserve">When </w:t>
+            </w:r>
+            <w:r>
+              <w:rPr>
+                <w:rFonts w:asciiTheme="majorBidi" w:eastAsia="Times New Roman" w:hAnsiTheme="majorBidi" w:cstheme="majorBidi"/>
+                <w:color w:val="000000"/>
+              </w:rPr>
+              <w:t xml:space="preserve">I type the name of the product on the search bar </w:t>
+            </w:r>
+          </w:p>
+          <w:p>
+            <w:pPr>
+              <w:spacing w:after="60"/>
+              <w:rPr>
+                <w:rFonts w:asciiTheme="majorBidi" w:hAnsiTheme="majorBidi" w:cstheme="majorBidi"/>
+                <w:b/>
+                <w:bCs/>
+                <w:color w:val="C00000"/>
+              </w:rPr>
+            </w:pPr>
+            <w:proofErr w:type="gramStart"/>
+            <w:r>
+              <w:rPr>
+                <w:rFonts w:asciiTheme="majorBidi" w:eastAsia="Times New Roman" w:hAnsiTheme="majorBidi" w:cstheme="majorBidi"/>
+                <w:b/>
+                <w:bCs/>
+                <w:color w:val="000000"/>
+              </w:rPr>
+              <w:t>Then  I</w:t>
+            </w:r>
+            <w:proofErr w:type="gramEnd"/>
+            <w:r>
+              <w:rPr>
+                <w:rFonts w:asciiTheme="majorBidi" w:eastAsia="Times New Roman" w:hAnsiTheme="majorBidi" w:cstheme="majorBidi"/>
+                <w:b/>
+                <w:bCs/>
+                <w:color w:val="000000"/>
+              </w:rPr>
+              <w:t xml:space="preserve"> see the item </w:t>
+            </w:r>
+          </w:p>
+        </w:tc>
+      </w:tr>
+    </w:tbl>
+    <w:p>
+      <w:pPr>
+        <w:numPr>
+          <w:ilvl w:val="0"/>
+          <w:numId w:val="10"/>
+        </w:numPr>
+        <w:spacing w:before="100" w:beforeAutospacing="1" w:after="120" w:line="240" w:lineRule="auto"/>
+        <w:ind w:left="714" w:hanging="357"/>
+        <w:rPr>
+          <w:rFonts w:asciiTheme="majorBidi" w:eastAsia="Times New Roman" w:hAnsiTheme="majorBidi" w:cstheme="majorBidi"/>
+          <w:color w:val="000000"/>
+          <w:kern w:val="2"/>
+          <w:sz w:val="28"/>
+          <w:szCs w:val="28"/>
+          <w:lang w:val="en-GB"/>
+        </w:rPr>
+      </w:pPr>
+      <w:r>
+        <w:rPr>
+          <w:rFonts w:asciiTheme="majorBidi" w:eastAsia="Times New Roman" w:hAnsiTheme="majorBidi" w:cstheme="majorBidi"/>
+          <w:b/>
+          <w:bCs/>
+          <w:color w:val="1F3864"/>
+          <w:sz w:val="28"/>
+          <w:szCs w:val="28"/>
+        </w:rPr>
+        <w:t xml:space="preserve">Scenarios </w:t>
+      </w:r>
+    </w:p>
+    <w:p>
+      <w:pPr>
+        <w:spacing w:before="120" w:after="80" w:line="240" w:lineRule="auto"/>
+        <w:ind w:left="720"/>
+        <w:rPr>
+          <w:rFonts w:asciiTheme="majorBidi" w:eastAsia="Times New Roman" w:hAnsiTheme="majorBidi" w:cstheme="majorBidi"/>
+          <w:b/>
+          <w:bCs/>
+          <w:color w:val="1F3864"/>
+          <w:sz w:val="26"/>
+          <w:szCs w:val="26"/>
+        </w:rPr>
+      </w:pPr>
+      <w:r>
+        <w:rPr>
+          <w:rFonts w:asciiTheme="majorBidi" w:eastAsia="Times New Roman" w:hAnsiTheme="majorBidi" w:cstheme="majorBidi"/>
+          <w:b/>
+          <w:bCs/>
+          <w:color w:val="1F3864"/>
+          <w:sz w:val="26"/>
+          <w:szCs w:val="26"/>
+        </w:rPr>
+        <w:t xml:space="preserve">Normal Scenario </w:t>
+      </w:r>
+    </w:p>
+    <w:tbl>
+      <w:tblPr>
+        <w:tblW w:w="8625" w:type="dxa"/>
+        <w:tblInd w:w="895" w:type="dxa"/>
+        <w:tblCellMar>
+          <w:left w:w="0" w:type="dxa"/>
+          <w:right w:w="0" w:type="dxa"/>
+        </w:tblCellMar>
+        <w:tblLook w:val="04A0" w:firstRow="1" w:lastRow="0" w:firstColumn="1" w:lastColumn="0" w:noHBand="0" w:noVBand="1"/>
+      </w:tblPr>
+      <w:tblGrid>
+        <w:gridCol w:w="4388"/>
+        <w:gridCol w:w="4237"/>
+      </w:tblGrid>
+      <w:tr>
+        <w:tc>
+          <w:tcPr>
+            <w:tcW w:w="4388" w:type="dxa"/>
+            <w:tcBorders>
+              <w:top w:val="nil"/>
+              <w:left w:val="single" w:sz="18" w:space="0" w:color="FFFFFF"/>
+              <w:bottom w:val="single" w:sz="18" w:space="0" w:color="FFFFFF"/>
+              <w:right w:val="single" w:sz="18" w:space="0" w:color="FFFFFF"/>
+            </w:tcBorders>
+            <w:shd w:val="clear" w:color="auto" w:fill="4F81BD" w:themeFill="accent1"/>
+            <w:vAlign w:val="center"/>
+            <w:hideMark/>
+          </w:tcPr>
+          <w:p>
+            <w:pPr>
+              <w:spacing w:after="0" w:line="240" w:lineRule="auto"/>
+              <w:ind w:left="111" w:right="1754"/>
+              <w:rPr>
+                <w:rFonts w:asciiTheme="majorBidi" w:eastAsia="Times New Roman" w:hAnsiTheme="majorBidi" w:cstheme="majorBidi"/>
+                <w:color w:val="FFFFFF" w:themeColor="background1"/>
+                <w:sz w:val="24"/>
+                <w:szCs w:val="24"/>
+              </w:rPr>
+            </w:pPr>
+            <w:r>
+              <w:rPr>
+                <w:rFonts w:asciiTheme="majorBidi" w:eastAsia="Times New Roman" w:hAnsiTheme="majorBidi" w:cstheme="majorBidi"/>
+                <w:b/>
+                <w:bCs/>
+                <w:color w:val="FFFFFF" w:themeColor="background1"/>
+                <w:sz w:val="24"/>
+                <w:szCs w:val="24"/>
+              </w:rPr>
+              <w:t xml:space="preserve">                      Actor Action</w:t>
+            </w:r>
+          </w:p>
+        </w:tc>
+        <w:tc>
+          <w:tcPr>
+            <w:tcW w:w="4237" w:type="dxa"/>
+            <w:tcBorders>
+              <w:top w:val="nil"/>
+              <w:left w:val="nil"/>
+              <w:bottom w:val="single" w:sz="18" w:space="0" w:color="FFFFFF"/>
+              <w:right w:val="single" w:sz="18" w:space="0" w:color="FFFFFF"/>
+            </w:tcBorders>
+            <w:shd w:val="clear" w:color="auto" w:fill="4F81BD" w:themeFill="accent1"/>
+            <w:vAlign w:val="center"/>
+            <w:hideMark/>
+          </w:tcPr>
+          <w:p>
+            <w:pPr>
+              <w:spacing w:after="0" w:line="240" w:lineRule="auto"/>
+              <w:ind w:left="111"/>
+              <w:jc w:val="center"/>
+              <w:rPr>
+                <w:rFonts w:asciiTheme="majorBidi" w:eastAsia="Times New Roman" w:hAnsiTheme="majorBidi" w:cstheme="majorBidi"/>
+                <w:color w:val="FFFFFF" w:themeColor="background1"/>
+                <w:sz w:val="24"/>
+                <w:szCs w:val="24"/>
+              </w:rPr>
+            </w:pPr>
+            <w:r>
+              <w:rPr>
+                <w:rFonts w:asciiTheme="majorBidi" w:eastAsia="Times New Roman" w:hAnsiTheme="majorBidi" w:cstheme="majorBidi"/>
+                <w:b/>
+                <w:bCs/>
+                <w:color w:val="FFFFFF" w:themeColor="background1"/>
+                <w:sz w:val="24"/>
+                <w:szCs w:val="24"/>
+              </w:rPr>
+              <w:t>System Response</w:t>
+            </w:r>
+          </w:p>
+        </w:tc>
+      </w:tr>
+      <w:tr>
+        <w:tc>
+          <w:tcPr>
+            <w:tcW w:w="4388" w:type="dxa"/>
+            <w:tcBorders>
+              <w:top w:val="nil"/>
+              <w:left w:val="single" w:sz="18" w:space="0" w:color="FFFFFF"/>
+              <w:bottom w:val="single" w:sz="18" w:space="0" w:color="FFFFFF"/>
+              <w:right w:val="single" w:sz="18" w:space="0" w:color="FFFFFF"/>
+            </w:tcBorders>
+            <w:shd w:val="clear" w:color="auto" w:fill="DAEEF3" w:themeFill="accent5" w:themeFillTint="33"/>
+            <w:hideMark/>
+          </w:tcPr>
+          <w:p>
+            <w:pPr>
+              <w:spacing w:after="0"/>
+              <w:rPr>
+                <w:rFonts w:asciiTheme="majorBidi" w:hAnsiTheme="majorBidi" w:cstheme="majorBidi"/>
+                <w:b/>
+                <w:bCs/>
+              </w:rPr>
+            </w:pPr>
+            <w:r>
+              <w:rPr>
+                <w:rFonts w:asciiTheme="majorBidi" w:hAnsiTheme="majorBidi" w:cstheme="majorBidi"/>
+              </w:rPr>
+              <w:t xml:space="preserve">1-user types item’s </w:t>
+            </w:r>
+            <w:proofErr w:type="spellStart"/>
+            <w:r>
+              <w:rPr>
+                <w:rFonts w:asciiTheme="majorBidi" w:hAnsiTheme="majorBidi" w:cstheme="majorBidi"/>
+              </w:rPr>
+              <w:t>nam</w:t>
+            </w:r>
+            <w:proofErr w:type="spellEnd"/>
+          </w:p>
+        </w:tc>
+        <w:tc>
+          <w:tcPr>
+            <w:tcW w:w="4237" w:type="dxa"/>
+            <w:tcBorders>
+              <w:top w:val="nil"/>
+              <w:left w:val="nil"/>
+              <w:bottom w:val="single" w:sz="18" w:space="0" w:color="FFFFFF"/>
+              <w:right w:val="single" w:sz="18" w:space="0" w:color="FFFFFF"/>
+            </w:tcBorders>
+            <w:shd w:val="clear" w:color="auto" w:fill="DAEEF3" w:themeFill="accent5" w:themeFillTint="33"/>
+          </w:tcPr>
+          <w:p>
+            <w:pPr>
+              <w:spacing w:after="0"/>
+              <w:rPr>
+                <w:rFonts w:asciiTheme="majorBidi" w:hAnsiTheme="majorBidi" w:cstheme="majorBidi"/>
+              </w:rPr>
+            </w:pPr>
+          </w:p>
+        </w:tc>
+      </w:tr>
+      <w:tr>
+        <w:tc>
+          <w:tcPr>
+            <w:tcW w:w="4388" w:type="dxa"/>
+            <w:tcBorders>
+              <w:top w:val="nil"/>
+              <w:left w:val="single" w:sz="18" w:space="0" w:color="FFFFFF"/>
+              <w:bottom w:val="single" w:sz="18" w:space="0" w:color="FFFFFF"/>
+              <w:right w:val="single" w:sz="18" w:space="0" w:color="FFFFFF"/>
+            </w:tcBorders>
+            <w:shd w:val="clear" w:color="auto" w:fill="DAEEF3" w:themeFill="accent5" w:themeFillTint="33"/>
+          </w:tcPr>
+          <w:p>
+            <w:pPr>
+              <w:spacing w:after="0"/>
+              <w:rPr>
+                <w:rFonts w:asciiTheme="majorBidi" w:hAnsiTheme="majorBidi" w:cstheme="majorBidi"/>
+              </w:rPr>
+            </w:pPr>
+          </w:p>
+        </w:tc>
+        <w:tc>
+          <w:tcPr>
+            <w:tcW w:w="4237" w:type="dxa"/>
+            <w:tcBorders>
+              <w:top w:val="nil"/>
+              <w:left w:val="nil"/>
+              <w:bottom w:val="single" w:sz="18" w:space="0" w:color="FFFFFF"/>
+              <w:right w:val="single" w:sz="18" w:space="0" w:color="FFFFFF"/>
+            </w:tcBorders>
+            <w:shd w:val="clear" w:color="auto" w:fill="DAEEF3" w:themeFill="accent5" w:themeFillTint="33"/>
+            <w:hideMark/>
+          </w:tcPr>
+          <w:p>
+            <w:pPr>
+              <w:spacing w:after="0"/>
+              <w:rPr>
+                <w:rFonts w:asciiTheme="majorBidi" w:hAnsiTheme="majorBidi" w:cstheme="majorBidi"/>
+              </w:rPr>
+            </w:pPr>
+            <w:r>
+              <w:rPr>
+                <w:rFonts w:asciiTheme="majorBidi" w:hAnsiTheme="majorBidi" w:cstheme="majorBidi"/>
+              </w:rPr>
+              <w:t>2- system search for the item and display it</w:t>
+            </w:r>
+          </w:p>
+        </w:tc>
+      </w:tr>
+    </w:tbl>
+    <w:p>
+      <w:pPr>
+        <w:spacing w:before="120" w:after="80" w:line="240" w:lineRule="auto"/>
+        <w:ind w:left="720"/>
+        <w:rPr>
+          <w:rFonts w:asciiTheme="majorBidi" w:eastAsia="Times New Roman" w:hAnsiTheme="majorBidi" w:cstheme="majorBidi"/>
+          <w:b/>
+          <w:bCs/>
+          <w:color w:val="1F3864"/>
+          <w:kern w:val="2"/>
+          <w:sz w:val="26"/>
+          <w:szCs w:val="26"/>
+          <w:lang w:val="en-GB"/>
+        </w:rPr>
+      </w:pPr>
+      <w:r>
+        <w:rPr>
+          <w:rFonts w:asciiTheme="majorBidi" w:eastAsia="Times New Roman" w:hAnsiTheme="majorBidi" w:cstheme="majorBidi"/>
+          <w:b/>
+          <w:bCs/>
+          <w:color w:val="1F3864"/>
+          <w:sz w:val="26"/>
+          <w:szCs w:val="26"/>
+        </w:rPr>
+        <w:t xml:space="preserve"> </w:t>
+      </w:r>
+      <w:r>
+        <w:rPr>
+          <w:rFonts w:asciiTheme="majorBidi" w:hAnsiTheme="majorBidi" w:cstheme="majorBidi"/>
+          <w:b/>
+          <w:bCs/>
+          <w:color w:val="1F3863"/>
+          <w:sz w:val="26"/>
+          <w:szCs w:val="26"/>
+        </w:rPr>
+        <w:t>Exceptional Scenario</w:t>
+      </w:r>
+    </w:p>
+    <w:tbl>
+      <w:tblPr>
+        <w:tblW w:w="8625" w:type="dxa"/>
+        <w:tblInd w:w="895" w:type="dxa"/>
+        <w:tblCellMar>
+          <w:left w:w="0" w:type="dxa"/>
+          <w:right w:w="0" w:type="dxa"/>
+        </w:tblCellMar>
+        <w:tblLook w:val="04A0" w:firstRow="1" w:lastRow="0" w:firstColumn="1" w:lastColumn="0" w:noHBand="0" w:noVBand="1"/>
+      </w:tblPr>
+      <w:tblGrid>
+        <w:gridCol w:w="4388"/>
+        <w:gridCol w:w="4237"/>
+      </w:tblGrid>
+      <w:tr>
+        <w:tc>
+          <w:tcPr>
+            <w:tcW w:w="4388" w:type="dxa"/>
+            <w:tcBorders>
+              <w:top w:val="nil"/>
+              <w:left w:val="single" w:sz="18" w:space="0" w:color="FFFFFF"/>
+              <w:bottom w:val="single" w:sz="18" w:space="0" w:color="FFFFFF"/>
+              <w:right w:val="single" w:sz="18" w:space="0" w:color="FFFFFF"/>
+            </w:tcBorders>
+            <w:shd w:val="clear" w:color="auto" w:fill="4F81BD" w:themeFill="accent1"/>
+            <w:vAlign w:val="center"/>
+            <w:hideMark/>
+          </w:tcPr>
+          <w:p>
+            <w:pPr>
+              <w:spacing w:after="0" w:line="240" w:lineRule="auto"/>
+              <w:ind w:left="111" w:right="1754"/>
+              <w:rPr>
+                <w:rFonts w:asciiTheme="majorBidi" w:eastAsia="Times New Roman" w:hAnsiTheme="majorBidi" w:cstheme="majorBidi"/>
+                <w:color w:val="FFFFFF" w:themeColor="background1"/>
+                <w:sz w:val="24"/>
+                <w:szCs w:val="24"/>
+              </w:rPr>
+            </w:pPr>
+            <w:r>
+              <w:rPr>
+                <w:rFonts w:asciiTheme="majorBidi" w:eastAsia="Times New Roman" w:hAnsiTheme="majorBidi" w:cstheme="majorBidi"/>
+                <w:b/>
+                <w:bCs/>
+                <w:color w:val="FFFFFF" w:themeColor="background1"/>
+                <w:sz w:val="24"/>
+                <w:szCs w:val="24"/>
+              </w:rPr>
+              <w:t xml:space="preserve">                      Actor Action</w:t>
+            </w:r>
+          </w:p>
+        </w:tc>
+        <w:tc>
+          <w:tcPr>
+            <w:tcW w:w="4237" w:type="dxa"/>
+            <w:tcBorders>
+              <w:top w:val="nil"/>
+              <w:left w:val="nil"/>
+              <w:bottom w:val="single" w:sz="18" w:space="0" w:color="FFFFFF"/>
+              <w:right w:val="single" w:sz="18" w:space="0" w:color="FFFFFF"/>
+            </w:tcBorders>
+            <w:shd w:val="clear" w:color="auto" w:fill="4F81BD" w:themeFill="accent1"/>
+            <w:vAlign w:val="center"/>
+            <w:hideMark/>
+          </w:tcPr>
+          <w:p>
+            <w:pPr>
+              <w:spacing w:after="0" w:line="240" w:lineRule="auto"/>
+              <w:ind w:left="111"/>
+              <w:jc w:val="center"/>
+              <w:rPr>
+                <w:rFonts w:asciiTheme="majorBidi" w:eastAsia="Times New Roman" w:hAnsiTheme="majorBidi" w:cstheme="majorBidi"/>
+                <w:color w:val="FFFFFF" w:themeColor="background1"/>
+                <w:sz w:val="24"/>
+                <w:szCs w:val="24"/>
+              </w:rPr>
+            </w:pPr>
+            <w:r>
+              <w:rPr>
+                <w:rFonts w:asciiTheme="majorBidi" w:eastAsia="Times New Roman" w:hAnsiTheme="majorBidi" w:cstheme="majorBidi"/>
+                <w:b/>
+                <w:bCs/>
+                <w:color w:val="FFFFFF" w:themeColor="background1"/>
+                <w:sz w:val="24"/>
+                <w:szCs w:val="24"/>
+              </w:rPr>
+              <w:t>System Response</w:t>
+            </w:r>
+          </w:p>
+        </w:tc>
+      </w:tr>
+      <w:tr>
+        <w:tc>
+          <w:tcPr>
+            <w:tcW w:w="4388" w:type="dxa"/>
+            <w:tcBorders>
+              <w:top w:val="nil"/>
+              <w:left w:val="single" w:sz="18" w:space="0" w:color="FFFFFF"/>
+              <w:bottom w:val="single" w:sz="18" w:space="0" w:color="FFFFFF"/>
+              <w:right w:val="single" w:sz="18" w:space="0" w:color="FFFFFF"/>
+            </w:tcBorders>
+            <w:shd w:val="clear" w:color="auto" w:fill="DAEEF3" w:themeFill="accent5" w:themeFillTint="33"/>
+          </w:tcPr>
+          <w:p>
+            <w:pPr>
+              <w:spacing w:after="0"/>
+              <w:rPr>
+                <w:rFonts w:asciiTheme="majorBidi" w:hAnsiTheme="majorBidi" w:cstheme="majorBidi"/>
+                <w:b/>
+                <w:bCs/>
+              </w:rPr>
+            </w:pPr>
+          </w:p>
+        </w:tc>
+        <w:tc>
+          <w:tcPr>
+            <w:tcW w:w="4237" w:type="dxa"/>
+            <w:tcBorders>
+              <w:top w:val="nil"/>
+              <w:left w:val="nil"/>
+              <w:bottom w:val="single" w:sz="18" w:space="0" w:color="FFFFFF"/>
+              <w:right w:val="single" w:sz="18" w:space="0" w:color="FFFFFF"/>
+            </w:tcBorders>
+            <w:shd w:val="clear" w:color="auto" w:fill="DAEEF3" w:themeFill="accent5" w:themeFillTint="33"/>
+          </w:tcPr>
+          <w:p>
+            <w:pPr>
+              <w:spacing w:after="0"/>
+              <w:rPr>
+                <w:rFonts w:asciiTheme="majorBidi" w:hAnsiTheme="majorBidi" w:cstheme="majorBidi"/>
+              </w:rPr>
+            </w:pPr>
+          </w:p>
+        </w:tc>
+      </w:tr>
+    </w:tbl>
+    <w:p>
+      <w:pPr>
+        <w:numPr>
+          <w:ilvl w:val="0"/>
+          <w:numId w:val="10"/>
+        </w:numPr>
+        <w:spacing w:before="100" w:beforeAutospacing="1" w:after="120" w:line="240" w:lineRule="auto"/>
+        <w:ind w:left="714" w:hanging="357"/>
+        <w:rPr>
+          <w:rFonts w:asciiTheme="majorBidi" w:eastAsia="Times New Roman" w:hAnsiTheme="majorBidi" w:cstheme="majorBidi"/>
+          <w:b/>
+          <w:bCs/>
+          <w:color w:val="1F3864"/>
+          <w:kern w:val="2"/>
+          <w:sz w:val="28"/>
+          <w:szCs w:val="28"/>
+          <w:lang w:val="en-GB"/>
+        </w:rPr>
+      </w:pPr>
+      <w:r>
+        <w:rPr>
+          <w:rFonts w:asciiTheme="majorBidi" w:eastAsia="Times New Roman" w:hAnsiTheme="majorBidi" w:cstheme="majorBidi"/>
+          <w:b/>
+          <w:bCs/>
+          <w:color w:val="1F3864"/>
+          <w:sz w:val="28"/>
+          <w:szCs w:val="28"/>
+        </w:rPr>
+        <w:t>User Story #8</w:t>
+      </w:r>
+    </w:p>
+    <w:p>
+      <w:pPr>
+        <w:spacing w:after="0" w:line="240" w:lineRule="auto"/>
+        <w:rPr>
+          <w:rFonts w:asciiTheme="majorBidi" w:eastAsia="Times New Roman" w:hAnsiTheme="majorBidi" w:cstheme="majorBidi"/>
+          <w:vanish/>
+          <w:sz w:val="24"/>
+          <w:szCs w:val="24"/>
+        </w:rPr>
+      </w:pPr>
+    </w:p>
+    <w:tbl>
+      <w:tblPr>
+        <w:tblW w:w="8625" w:type="dxa"/>
+        <w:tblInd w:w="911" w:type="dxa"/>
+        <w:tblCellMar>
+          <w:left w:w="0" w:type="dxa"/>
+          <w:right w:w="0" w:type="dxa"/>
+        </w:tblCellMar>
+        <w:tblLook w:val="04A0" w:firstRow="1" w:lastRow="0" w:firstColumn="1" w:lastColumn="0" w:noHBand="0" w:noVBand="1"/>
+      </w:tblPr>
+      <w:tblGrid>
+        <w:gridCol w:w="2263"/>
+        <w:gridCol w:w="6362"/>
+      </w:tblGrid>
+      <w:tr>
+        <w:tc>
+          <w:tcPr>
+            <w:tcW w:w="2263" w:type="dxa"/>
+            <w:tcBorders>
+              <w:top w:val="single" w:sz="8" w:space="0" w:color="000000"/>
+              <w:left w:val="single" w:sz="8" w:space="0" w:color="000000"/>
+              <w:bottom w:val="single" w:sz="8" w:space="0" w:color="000000"/>
+              <w:right w:val="single" w:sz="18" w:space="0" w:color="FFFFFF"/>
+            </w:tcBorders>
+            <w:shd w:val="clear" w:color="auto" w:fill="00B0F0"/>
+            <w:vAlign w:val="center"/>
+            <w:hideMark/>
+          </w:tcPr>
+          <w:p>
+            <w:pPr>
+              <w:spacing w:after="0" w:line="240" w:lineRule="auto"/>
+              <w:ind w:left="104"/>
+              <w:rPr>
+                <w:rFonts w:asciiTheme="majorBidi" w:hAnsiTheme="majorBidi" w:cstheme="majorBidi"/>
+                <w:b/>
+                <w:bCs/>
+              </w:rPr>
+            </w:pPr>
+            <w:r>
+              <w:rPr>
+                <w:rFonts w:asciiTheme="majorBidi" w:hAnsiTheme="majorBidi" w:cstheme="majorBidi"/>
+                <w:b/>
+                <w:bCs/>
+              </w:rPr>
+              <w:t>User Story ID</w:t>
+            </w:r>
+          </w:p>
+        </w:tc>
+        <w:tc>
+          <w:tcPr>
+            <w:tcW w:w="6362" w:type="dxa"/>
+            <w:tcBorders>
+              <w:top w:val="single" w:sz="18" w:space="0" w:color="FFFFFF"/>
+              <w:left w:val="nil"/>
+              <w:bottom w:val="single" w:sz="18" w:space="0" w:color="FFFFFF"/>
+              <w:right w:val="single" w:sz="18" w:space="0" w:color="FFFFFF"/>
+            </w:tcBorders>
+            <w:shd w:val="clear" w:color="auto" w:fill="C9F1FF"/>
+            <w:vAlign w:val="center"/>
+            <w:hideMark/>
+          </w:tcPr>
+          <w:p>
+            <w:pPr>
+              <w:spacing w:after="0" w:line="240" w:lineRule="auto"/>
+              <w:ind w:left="111" w:right="443"/>
+              <w:rPr>
+                <w:rFonts w:asciiTheme="majorBidi" w:eastAsia="Times New Roman" w:hAnsiTheme="majorBidi" w:cstheme="majorBidi"/>
+                <w:color w:val="000000"/>
+                <w:sz w:val="24"/>
+                <w:szCs w:val="24"/>
+                <w:lang w:bidi="ar-EG"/>
+              </w:rPr>
+            </w:pPr>
+            <w:r>
+              <w:rPr>
+                <w:rFonts w:asciiTheme="majorBidi" w:eastAsia="Times New Roman" w:hAnsiTheme="majorBidi" w:cstheme="majorBidi"/>
+                <w:color w:val="000000"/>
+                <w:sz w:val="24"/>
+                <w:szCs w:val="24"/>
+                <w:lang w:bidi="ar-EG"/>
+              </w:rPr>
+              <w:t>US #1</w:t>
+            </w:r>
+          </w:p>
+        </w:tc>
+      </w:tr>
+      <w:tr>
+        <w:tc>
+          <w:tcPr>
+            <w:tcW w:w="2263" w:type="dxa"/>
+            <w:tcBorders>
+              <w:top w:val="single" w:sz="8" w:space="0" w:color="000000"/>
+              <w:left w:val="single" w:sz="8" w:space="0" w:color="000000"/>
+              <w:bottom w:val="single" w:sz="8" w:space="0" w:color="000000"/>
+              <w:right w:val="single" w:sz="18" w:space="0" w:color="FFFFFF"/>
+            </w:tcBorders>
+            <w:shd w:val="clear" w:color="auto" w:fill="00B0F0"/>
+            <w:vAlign w:val="center"/>
+            <w:hideMark/>
+          </w:tcPr>
+          <w:p>
+            <w:pPr>
+              <w:spacing w:after="0" w:line="240" w:lineRule="auto"/>
+              <w:ind w:left="104"/>
+              <w:rPr>
+                <w:rFonts w:asciiTheme="majorBidi" w:hAnsiTheme="majorBidi" w:cstheme="majorBidi"/>
+                <w:b/>
+                <w:bCs/>
+              </w:rPr>
+            </w:pPr>
+            <w:r>
+              <w:rPr>
+                <w:rFonts w:asciiTheme="majorBidi" w:hAnsiTheme="majorBidi" w:cstheme="majorBidi"/>
+                <w:b/>
+                <w:bCs/>
+              </w:rPr>
+              <w:t xml:space="preserve">User Story Name </w:t>
+            </w:r>
+          </w:p>
+        </w:tc>
+        <w:tc>
+          <w:tcPr>
+            <w:tcW w:w="6362" w:type="dxa"/>
+            <w:tcBorders>
+              <w:top w:val="single" w:sz="18" w:space="0" w:color="FFFFFF"/>
+              <w:left w:val="nil"/>
+              <w:bottom w:val="single" w:sz="18" w:space="0" w:color="FFFFFF"/>
+              <w:right w:val="single" w:sz="18" w:space="0" w:color="FFFFFF"/>
+            </w:tcBorders>
+            <w:shd w:val="clear" w:color="auto" w:fill="C9F1FF"/>
+            <w:vAlign w:val="center"/>
+            <w:hideMark/>
+          </w:tcPr>
+          <w:p>
+            <w:pPr>
+              <w:spacing w:after="0" w:line="240" w:lineRule="auto"/>
+              <w:ind w:right="443"/>
+              <w:rPr>
+                <w:rFonts w:asciiTheme="majorBidi" w:eastAsia="Times New Roman" w:hAnsiTheme="majorBidi" w:cstheme="majorBidi"/>
+                <w:color w:val="000000"/>
+                <w:sz w:val="24"/>
+                <w:szCs w:val="24"/>
+                <w:lang w:bidi="ar-EG"/>
+              </w:rPr>
+            </w:pPr>
+            <w:r>
+              <w:rPr>
+                <w:rFonts w:asciiTheme="majorBidi" w:eastAsia="Times New Roman" w:hAnsiTheme="majorBidi" w:cstheme="majorBidi"/>
+                <w:color w:val="000000"/>
+                <w:sz w:val="24"/>
+                <w:szCs w:val="24"/>
+                <w:lang w:bidi="ar-EG"/>
+              </w:rPr>
+              <w:t>Adding a product to the cart</w:t>
+            </w:r>
+          </w:p>
+        </w:tc>
+      </w:tr>
+      <w:tr>
+        <w:tc>
+          <w:tcPr>
+            <w:tcW w:w="2263" w:type="dxa"/>
+            <w:tcBorders>
+              <w:top w:val="nil"/>
+              <w:left w:val="single" w:sz="8" w:space="0" w:color="000000"/>
+              <w:bottom w:val="single" w:sz="8" w:space="0" w:color="000000"/>
+              <w:right w:val="single" w:sz="18" w:space="0" w:color="FFFFFF"/>
+            </w:tcBorders>
+            <w:shd w:val="clear" w:color="auto" w:fill="00B0F0"/>
+            <w:vAlign w:val="center"/>
+            <w:hideMark/>
+          </w:tcPr>
+          <w:p>
+            <w:pPr>
+              <w:spacing w:before="2" w:after="0" w:line="240" w:lineRule="auto"/>
+              <w:ind w:left="104"/>
+              <w:rPr>
+                <w:rFonts w:asciiTheme="majorBidi" w:hAnsiTheme="majorBidi" w:cstheme="majorBidi"/>
+                <w:b/>
+                <w:bCs/>
+              </w:rPr>
+            </w:pPr>
+            <w:r>
+              <w:rPr>
+                <w:rFonts w:asciiTheme="majorBidi" w:hAnsiTheme="majorBidi" w:cstheme="majorBidi"/>
+                <w:b/>
+                <w:bCs/>
+              </w:rPr>
+              <w:t>Actors</w:t>
+            </w:r>
+          </w:p>
+        </w:tc>
+        <w:tc>
+          <w:tcPr>
+            <w:tcW w:w="6362" w:type="dxa"/>
+            <w:tcBorders>
+              <w:top w:val="nil"/>
+              <w:left w:val="nil"/>
+              <w:bottom w:val="single" w:sz="18" w:space="0" w:color="FFFFFF"/>
+              <w:right w:val="single" w:sz="18" w:space="0" w:color="FFFFFF"/>
+            </w:tcBorders>
+            <w:shd w:val="clear" w:color="auto" w:fill="C9F1FF"/>
+            <w:vAlign w:val="center"/>
+            <w:hideMark/>
+          </w:tcPr>
+          <w:p>
+            <w:pPr>
+              <w:spacing w:after="0" w:line="264" w:lineRule="auto"/>
+              <w:rPr>
+                <w:rFonts w:asciiTheme="majorBidi" w:hAnsiTheme="majorBidi" w:cstheme="majorBidi"/>
+              </w:rPr>
+            </w:pPr>
+            <w:r>
+              <w:rPr>
+                <w:rFonts w:asciiTheme="majorBidi" w:hAnsiTheme="majorBidi" w:cstheme="majorBidi"/>
+              </w:rPr>
+              <w:t>Customer</w:t>
+            </w:r>
+          </w:p>
+        </w:tc>
+      </w:tr>
+      <w:tr>
+        <w:tc>
+          <w:tcPr>
+            <w:tcW w:w="2263" w:type="dxa"/>
+            <w:tcBorders>
+              <w:top w:val="nil"/>
+              <w:left w:val="single" w:sz="8" w:space="0" w:color="000000"/>
+              <w:bottom w:val="single" w:sz="8" w:space="0" w:color="000000"/>
+              <w:right w:val="single" w:sz="18" w:space="0" w:color="FFFFFF"/>
+            </w:tcBorders>
+            <w:shd w:val="clear" w:color="auto" w:fill="00B0F0"/>
+            <w:vAlign w:val="center"/>
+            <w:hideMark/>
+          </w:tcPr>
+          <w:p>
+            <w:pPr>
+              <w:spacing w:after="0" w:line="240" w:lineRule="auto"/>
+              <w:ind w:left="104"/>
+              <w:rPr>
+                <w:rFonts w:asciiTheme="majorBidi" w:hAnsiTheme="majorBidi" w:cstheme="majorBidi"/>
+                <w:b/>
+                <w:bCs/>
+              </w:rPr>
+            </w:pPr>
+            <w:r>
+              <w:rPr>
+                <w:rFonts w:asciiTheme="majorBidi" w:hAnsiTheme="majorBidi" w:cstheme="majorBidi"/>
+                <w:b/>
+                <w:bCs/>
+              </w:rPr>
+              <w:t>Description</w:t>
+            </w:r>
+          </w:p>
+        </w:tc>
+        <w:tc>
+          <w:tcPr>
+            <w:tcW w:w="6362" w:type="dxa"/>
+            <w:tcBorders>
+              <w:top w:val="nil"/>
+              <w:left w:val="nil"/>
+              <w:bottom w:val="single" w:sz="18" w:space="0" w:color="FFFFFF"/>
+              <w:right w:val="single" w:sz="18" w:space="0" w:color="FFFFFF"/>
+            </w:tcBorders>
+            <w:shd w:val="clear" w:color="auto" w:fill="C9F1FF"/>
+            <w:vAlign w:val="center"/>
+            <w:hideMark/>
+          </w:tcPr>
+          <w:p>
+            <w:pPr>
+              <w:bidi/>
+              <w:spacing w:after="60" w:line="264" w:lineRule="auto"/>
+              <w:jc w:val="right"/>
+              <w:rPr>
+                <w:rFonts w:asciiTheme="majorBidi" w:eastAsia="Times New Roman" w:hAnsiTheme="majorBidi" w:cstheme="majorBidi"/>
+                <w:color w:val="000000"/>
+              </w:rPr>
+            </w:pPr>
+            <w:r>
+              <w:rPr>
+                <w:rFonts w:asciiTheme="majorBidi" w:eastAsia="Times New Roman" w:hAnsiTheme="majorBidi" w:cstheme="majorBidi"/>
+                <w:b/>
+                <w:bCs/>
+                <w:color w:val="000000"/>
+              </w:rPr>
+              <w:t>As</w:t>
+            </w:r>
+            <w:r>
+              <w:rPr>
+                <w:rFonts w:asciiTheme="majorBidi" w:eastAsia="Times New Roman" w:hAnsiTheme="majorBidi" w:cstheme="majorBidi"/>
+                <w:color w:val="000000"/>
+              </w:rPr>
+              <w:t xml:space="preserve"> a </w:t>
+            </w:r>
+            <w:proofErr w:type="gramStart"/>
+            <w:r>
+              <w:rPr>
+                <w:rFonts w:asciiTheme="majorBidi" w:eastAsia="Times New Roman" w:hAnsiTheme="majorBidi" w:cstheme="majorBidi"/>
+                <w:color w:val="000000"/>
+              </w:rPr>
+              <w:t>customer..</w:t>
+            </w:r>
+            <w:proofErr w:type="gramEnd"/>
+          </w:p>
+          <w:p>
+            <w:pPr>
+              <w:bidi/>
+              <w:spacing w:after="60" w:line="264" w:lineRule="auto"/>
+              <w:jc w:val="right"/>
+              <w:rPr>
+                <w:rFonts w:asciiTheme="majorBidi" w:eastAsia="Times New Roman" w:hAnsiTheme="majorBidi" w:cstheme="majorBidi"/>
+                <w:color w:val="000000"/>
+              </w:rPr>
+            </w:pPr>
+            <w:r>
+              <w:rPr>
+                <w:rFonts w:asciiTheme="majorBidi" w:eastAsia="Times New Roman" w:hAnsiTheme="majorBidi" w:cstheme="majorBidi"/>
+                <w:b/>
+                <w:bCs/>
+                <w:color w:val="000000"/>
+              </w:rPr>
+              <w:t>I like</w:t>
+            </w:r>
+            <w:r>
+              <w:rPr>
+                <w:rFonts w:asciiTheme="majorBidi" w:eastAsia="Times New Roman" w:hAnsiTheme="majorBidi" w:cstheme="majorBidi"/>
+                <w:color w:val="000000"/>
+              </w:rPr>
+              <w:t xml:space="preserve"> to add items to my shopping cart</w:t>
+            </w:r>
+          </w:p>
+          <w:p>
+            <w:pPr>
+              <w:bidi/>
+              <w:spacing w:after="60" w:line="264" w:lineRule="auto"/>
+              <w:jc w:val="right"/>
+              <w:rPr>
+                <w:rFonts w:asciiTheme="majorBidi" w:eastAsia="Times New Roman" w:hAnsiTheme="majorBidi" w:cstheme="majorBidi"/>
+                <w:color w:val="000000"/>
+              </w:rPr>
+            </w:pPr>
+            <w:r>
+              <w:rPr>
+                <w:rFonts w:asciiTheme="majorBidi" w:eastAsia="Times New Roman" w:hAnsiTheme="majorBidi" w:cstheme="majorBidi"/>
+                <w:b/>
+                <w:bCs/>
+                <w:color w:val="000000"/>
+              </w:rPr>
+              <w:t>So</w:t>
+            </w:r>
+            <w:r>
+              <w:rPr>
+                <w:rFonts w:asciiTheme="majorBidi" w:eastAsia="Times New Roman" w:hAnsiTheme="majorBidi" w:cstheme="majorBidi"/>
+                <w:color w:val="000000"/>
+              </w:rPr>
+              <w:t xml:space="preserve"> </w:t>
+            </w:r>
+          </w:p>
+        </w:tc>
+      </w:tr>
+      <w:tr>
+        <w:tc>
+          <w:tcPr>
+            <w:tcW w:w="2263" w:type="dxa"/>
+            <w:tcBorders>
+              <w:top w:val="nil"/>
+              <w:left w:val="single" w:sz="8" w:space="0" w:color="000000"/>
+              <w:bottom w:val="single" w:sz="8" w:space="0" w:color="000000"/>
+              <w:right w:val="single" w:sz="18" w:space="0" w:color="FFFFFF"/>
+            </w:tcBorders>
+            <w:shd w:val="clear" w:color="auto" w:fill="00B0F0"/>
+            <w:vAlign w:val="center"/>
+            <w:hideMark/>
+          </w:tcPr>
+          <w:p>
+            <w:pPr>
+              <w:spacing w:before="2" w:after="0" w:line="240" w:lineRule="auto"/>
+              <w:ind w:left="104"/>
+              <w:rPr>
+                <w:rFonts w:asciiTheme="majorBidi" w:hAnsiTheme="majorBidi" w:cstheme="majorBidi"/>
+                <w:b/>
+                <w:bCs/>
+                <w:rtl/>
+              </w:rPr>
+            </w:pPr>
+            <w:r>
+              <w:rPr>
+                <w:rFonts w:asciiTheme="majorBidi" w:hAnsiTheme="majorBidi" w:cstheme="majorBidi"/>
+                <w:b/>
+                <w:bCs/>
+              </w:rPr>
+              <w:t>Per condition</w:t>
+            </w:r>
+          </w:p>
+        </w:tc>
+        <w:tc>
+          <w:tcPr>
+            <w:tcW w:w="6362" w:type="dxa"/>
+            <w:tcBorders>
+              <w:top w:val="nil"/>
+              <w:left w:val="nil"/>
+              <w:bottom w:val="single" w:sz="18" w:space="0" w:color="FFFFFF"/>
+              <w:right w:val="single" w:sz="18" w:space="0" w:color="FFFFFF"/>
+            </w:tcBorders>
+            <w:shd w:val="clear" w:color="auto" w:fill="C9F1FF"/>
+            <w:vAlign w:val="center"/>
+          </w:tcPr>
+          <w:p>
+            <w:pPr>
+              <w:spacing w:before="2" w:after="0" w:line="240" w:lineRule="auto"/>
+              <w:rPr>
+                <w:rFonts w:asciiTheme="majorBidi" w:eastAsia="Times New Roman" w:hAnsiTheme="majorBidi" w:cstheme="majorBidi"/>
+                <w:color w:val="000000"/>
+                <w:sz w:val="24"/>
+                <w:szCs w:val="24"/>
+              </w:rPr>
+            </w:pPr>
+          </w:p>
+        </w:tc>
+      </w:tr>
+      <w:tr>
+        <w:tc>
+          <w:tcPr>
+            <w:tcW w:w="2263" w:type="dxa"/>
+            <w:tcBorders>
+              <w:top w:val="nil"/>
+              <w:left w:val="single" w:sz="8" w:space="0" w:color="000000"/>
+              <w:bottom w:val="single" w:sz="8" w:space="0" w:color="000000"/>
+              <w:right w:val="single" w:sz="18" w:space="0" w:color="FFFFFF"/>
+            </w:tcBorders>
+            <w:shd w:val="clear" w:color="auto" w:fill="00B0F0"/>
+            <w:vAlign w:val="center"/>
+            <w:hideMark/>
+          </w:tcPr>
+          <w:p>
+            <w:pPr>
+              <w:spacing w:before="2" w:after="0" w:line="240" w:lineRule="auto"/>
+              <w:ind w:left="104"/>
+              <w:rPr>
+                <w:rFonts w:asciiTheme="majorBidi" w:hAnsiTheme="majorBidi" w:cstheme="majorBidi"/>
+                <w:b/>
+                <w:bCs/>
+              </w:rPr>
+            </w:pPr>
+            <w:r>
+              <w:rPr>
+                <w:rFonts w:asciiTheme="majorBidi" w:hAnsiTheme="majorBidi" w:cstheme="majorBidi"/>
+                <w:b/>
+                <w:bCs/>
+              </w:rPr>
+              <w:t>Post condition</w:t>
+            </w:r>
+          </w:p>
+        </w:tc>
+        <w:tc>
+          <w:tcPr>
+            <w:tcW w:w="6362" w:type="dxa"/>
+            <w:tcBorders>
+              <w:top w:val="nil"/>
+              <w:left w:val="nil"/>
+              <w:bottom w:val="single" w:sz="18" w:space="0" w:color="FFFFFF"/>
+              <w:right w:val="single" w:sz="18" w:space="0" w:color="FFFFFF"/>
+            </w:tcBorders>
+            <w:shd w:val="clear" w:color="auto" w:fill="C9F1FF"/>
+            <w:vAlign w:val="center"/>
+          </w:tcPr>
+          <w:p>
+            <w:pPr>
+              <w:spacing w:before="2" w:after="0" w:line="240" w:lineRule="auto"/>
+              <w:rPr>
+                <w:rFonts w:asciiTheme="majorBidi" w:eastAsia="Times New Roman" w:hAnsiTheme="majorBidi" w:cstheme="majorBidi"/>
+                <w:color w:val="000000"/>
+                <w:sz w:val="24"/>
+                <w:szCs w:val="24"/>
+              </w:rPr>
+            </w:pPr>
+          </w:p>
+        </w:tc>
+      </w:tr>
+      <w:tr>
+        <w:tc>
+          <w:tcPr>
+            <w:tcW w:w="2263" w:type="dxa"/>
+            <w:tcBorders>
+              <w:top w:val="nil"/>
+              <w:left w:val="single" w:sz="8" w:space="0" w:color="000000"/>
+              <w:bottom w:val="single" w:sz="8" w:space="0" w:color="000000"/>
+              <w:right w:val="single" w:sz="18" w:space="0" w:color="FFFFFF"/>
+            </w:tcBorders>
+            <w:shd w:val="clear" w:color="auto" w:fill="00B0F0"/>
+            <w:vAlign w:val="center"/>
+            <w:hideMark/>
+          </w:tcPr>
+          <w:p>
+            <w:pPr>
+              <w:spacing w:before="2" w:after="0" w:line="240" w:lineRule="auto"/>
+              <w:ind w:left="104"/>
+              <w:rPr>
+                <w:rFonts w:asciiTheme="majorBidi" w:hAnsiTheme="majorBidi" w:cstheme="majorBidi"/>
+                <w:b/>
+                <w:bCs/>
+              </w:rPr>
+            </w:pPr>
+            <w:r>
+              <w:rPr>
+                <w:rFonts w:asciiTheme="majorBidi" w:hAnsiTheme="majorBidi" w:cstheme="majorBidi"/>
+                <w:b/>
+                <w:bCs/>
+              </w:rPr>
+              <w:t>Acceptance Criteria</w:t>
+            </w:r>
+          </w:p>
+        </w:tc>
+        <w:tc>
+          <w:tcPr>
+            <w:tcW w:w="6362" w:type="dxa"/>
+            <w:tcBorders>
+              <w:top w:val="nil"/>
+              <w:left w:val="nil"/>
+              <w:bottom w:val="single" w:sz="18" w:space="0" w:color="FFFFFF"/>
+              <w:right w:val="single" w:sz="18" w:space="0" w:color="FFFFFF"/>
+            </w:tcBorders>
+            <w:shd w:val="clear" w:color="auto" w:fill="C9F1FF"/>
+            <w:vAlign w:val="center"/>
+            <w:hideMark/>
+          </w:tcPr>
+          <w:p>
+            <w:pPr>
+              <w:spacing w:after="60"/>
+              <w:rPr>
+                <w:rFonts w:asciiTheme="majorBidi" w:eastAsia="Times New Roman" w:hAnsiTheme="majorBidi" w:cstheme="majorBidi"/>
+                <w:b/>
+                <w:bCs/>
+                <w:color w:val="000000"/>
+              </w:rPr>
+            </w:pPr>
+            <w:r>
+              <w:rPr>
+                <w:rFonts w:asciiTheme="majorBidi" w:eastAsia="Times New Roman" w:hAnsiTheme="majorBidi" w:cstheme="majorBidi"/>
+                <w:b/>
+                <w:bCs/>
+                <w:color w:val="000000"/>
+              </w:rPr>
+              <w:t xml:space="preserve">Given </w:t>
+            </w:r>
+            <w:proofErr w:type="spellStart"/>
+            <w:r>
+              <w:rPr>
+                <w:rFonts w:asciiTheme="majorBidi" w:eastAsia="Times New Roman" w:hAnsiTheme="majorBidi" w:cstheme="majorBidi"/>
+                <w:color w:val="000000"/>
+              </w:rPr>
+              <w:t>iam</w:t>
+            </w:r>
+            <w:proofErr w:type="spellEnd"/>
+            <w:r>
+              <w:rPr>
+                <w:rFonts w:asciiTheme="majorBidi" w:eastAsia="Times New Roman" w:hAnsiTheme="majorBidi" w:cstheme="majorBidi"/>
+                <w:color w:val="000000"/>
+              </w:rPr>
+              <w:t xml:space="preserve"> a </w:t>
+            </w:r>
+            <w:proofErr w:type="spellStart"/>
+            <w:r>
+              <w:rPr>
+                <w:rFonts w:asciiTheme="majorBidi" w:eastAsia="Times New Roman" w:hAnsiTheme="majorBidi" w:cstheme="majorBidi"/>
+                <w:color w:val="000000"/>
+              </w:rPr>
+              <w:t>cutomer</w:t>
+            </w:r>
+            <w:proofErr w:type="spellEnd"/>
+            <w:r>
+              <w:rPr>
+                <w:rFonts w:asciiTheme="majorBidi" w:eastAsia="Times New Roman" w:hAnsiTheme="majorBidi" w:cstheme="majorBidi"/>
+                <w:color w:val="000000"/>
+              </w:rPr>
+              <w:t xml:space="preserve"> and </w:t>
+            </w:r>
+            <w:proofErr w:type="spellStart"/>
+            <w:r>
+              <w:rPr>
+                <w:rFonts w:asciiTheme="majorBidi" w:eastAsia="Times New Roman" w:hAnsiTheme="majorBidi" w:cstheme="majorBidi"/>
+                <w:color w:val="000000"/>
+              </w:rPr>
+              <w:t>iam</w:t>
+            </w:r>
+            <w:proofErr w:type="spellEnd"/>
+            <w:r>
+              <w:rPr>
+                <w:rFonts w:asciiTheme="majorBidi" w:eastAsia="Times New Roman" w:hAnsiTheme="majorBidi" w:cstheme="majorBidi"/>
+                <w:color w:val="000000"/>
+              </w:rPr>
+              <w:t xml:space="preserve"> logged in</w:t>
+            </w:r>
+          </w:p>
+          <w:p>
+            <w:pPr>
+              <w:spacing w:after="60"/>
+              <w:rPr>
+                <w:rFonts w:asciiTheme="majorBidi" w:eastAsia="Times New Roman" w:hAnsiTheme="majorBidi" w:cstheme="majorBidi"/>
+                <w:b/>
+                <w:bCs/>
+                <w:color w:val="000000"/>
+              </w:rPr>
+            </w:pPr>
+            <w:r>
+              <w:rPr>
+                <w:rFonts w:asciiTheme="majorBidi" w:eastAsia="Times New Roman" w:hAnsiTheme="majorBidi" w:cstheme="majorBidi"/>
+                <w:b/>
+                <w:bCs/>
+                <w:color w:val="000000"/>
+              </w:rPr>
+              <w:t xml:space="preserve">When </w:t>
+            </w:r>
+            <w:r>
+              <w:rPr>
+                <w:rFonts w:asciiTheme="majorBidi" w:eastAsia="Times New Roman" w:hAnsiTheme="majorBidi" w:cstheme="majorBidi"/>
+                <w:color w:val="000000"/>
+              </w:rPr>
+              <w:t xml:space="preserve">I select add to cart on the item panel </w:t>
+            </w:r>
+          </w:p>
+          <w:p>
+            <w:pPr>
+              <w:spacing w:after="60"/>
+              <w:rPr>
+                <w:rFonts w:asciiTheme="majorBidi" w:hAnsiTheme="majorBidi" w:cstheme="majorBidi"/>
+                <w:b/>
+                <w:bCs/>
+                <w:color w:val="C00000"/>
+              </w:rPr>
+            </w:pPr>
+            <w:proofErr w:type="gramStart"/>
+            <w:r>
+              <w:rPr>
+                <w:rFonts w:asciiTheme="majorBidi" w:eastAsia="Times New Roman" w:hAnsiTheme="majorBidi" w:cstheme="majorBidi"/>
+                <w:b/>
+                <w:bCs/>
+                <w:color w:val="000000"/>
+              </w:rPr>
+              <w:t xml:space="preserve">Then  </w:t>
+            </w:r>
+            <w:r>
+              <w:rPr>
+                <w:rFonts w:asciiTheme="majorBidi" w:eastAsia="Times New Roman" w:hAnsiTheme="majorBidi" w:cstheme="majorBidi"/>
+                <w:color w:val="000000"/>
+              </w:rPr>
+              <w:t>the</w:t>
+            </w:r>
+            <w:proofErr w:type="gramEnd"/>
+            <w:r>
+              <w:rPr>
+                <w:rFonts w:asciiTheme="majorBidi" w:eastAsia="Times New Roman" w:hAnsiTheme="majorBidi" w:cstheme="majorBidi"/>
+                <w:color w:val="000000"/>
+              </w:rPr>
+              <w:t xml:space="preserve"> item is added to my shopping cart</w:t>
+            </w:r>
+            <w:r>
+              <w:rPr>
+                <w:rFonts w:asciiTheme="majorBidi" w:eastAsia="Times New Roman" w:hAnsiTheme="majorBidi" w:cstheme="majorBidi"/>
+                <w:b/>
+                <w:bCs/>
+                <w:color w:val="000000"/>
+              </w:rPr>
+              <w:t xml:space="preserve"> </w:t>
+            </w:r>
+          </w:p>
+        </w:tc>
+      </w:tr>
+    </w:tbl>
+    <w:p>
+      <w:pPr>
+        <w:numPr>
+          <w:ilvl w:val="0"/>
+          <w:numId w:val="10"/>
+        </w:numPr>
+        <w:spacing w:before="100" w:beforeAutospacing="1" w:after="120" w:line="240" w:lineRule="auto"/>
+        <w:ind w:left="714" w:hanging="357"/>
+        <w:rPr>
+          <w:rFonts w:asciiTheme="majorBidi" w:eastAsia="Times New Roman" w:hAnsiTheme="majorBidi" w:cstheme="majorBidi"/>
+          <w:color w:val="000000"/>
+          <w:kern w:val="2"/>
+          <w:sz w:val="28"/>
+          <w:szCs w:val="28"/>
+          <w:lang w:val="en-GB"/>
+        </w:rPr>
+      </w:pPr>
+      <w:r>
+        <w:rPr>
+          <w:rFonts w:asciiTheme="majorBidi" w:eastAsia="Times New Roman" w:hAnsiTheme="majorBidi" w:cstheme="majorBidi"/>
+          <w:b/>
+          <w:bCs/>
+          <w:color w:val="1F3864"/>
+          <w:sz w:val="28"/>
+          <w:szCs w:val="28"/>
+        </w:rPr>
+        <w:t xml:space="preserve">Scenarios </w:t>
+      </w:r>
+    </w:p>
+    <w:p>
+      <w:pPr>
+        <w:spacing w:before="120" w:after="80" w:line="240" w:lineRule="auto"/>
+        <w:ind w:left="720"/>
+        <w:rPr>
+          <w:rFonts w:asciiTheme="majorBidi" w:eastAsia="Times New Roman" w:hAnsiTheme="majorBidi" w:cstheme="majorBidi"/>
+          <w:b/>
+          <w:bCs/>
+          <w:color w:val="1F3864"/>
+          <w:sz w:val="26"/>
+          <w:szCs w:val="26"/>
+        </w:rPr>
+      </w:pPr>
+      <w:r>
+        <w:rPr>
+          <w:rFonts w:asciiTheme="majorBidi" w:eastAsia="Times New Roman" w:hAnsiTheme="majorBidi" w:cstheme="majorBidi"/>
+          <w:b/>
+          <w:bCs/>
+          <w:color w:val="1F3864"/>
+          <w:sz w:val="26"/>
+          <w:szCs w:val="26"/>
+        </w:rPr>
+        <w:t xml:space="preserve">Normal Scenario </w:t>
+      </w:r>
+    </w:p>
+    <w:tbl>
+      <w:tblPr>
+        <w:tblW w:w="8625" w:type="dxa"/>
+        <w:tblInd w:w="895" w:type="dxa"/>
+        <w:tblCellMar>
+          <w:left w:w="0" w:type="dxa"/>
+          <w:right w:w="0" w:type="dxa"/>
+        </w:tblCellMar>
+        <w:tblLook w:val="04A0" w:firstRow="1" w:lastRow="0" w:firstColumn="1" w:lastColumn="0" w:noHBand="0" w:noVBand="1"/>
+      </w:tblPr>
+      <w:tblGrid>
+        <w:gridCol w:w="4388"/>
+        <w:gridCol w:w="4237"/>
+      </w:tblGrid>
+      <w:tr>
+        <w:tc>
+          <w:tcPr>
+            <w:tcW w:w="4388" w:type="dxa"/>
+            <w:tcBorders>
+              <w:top w:val="nil"/>
+              <w:left w:val="single" w:sz="18" w:space="0" w:color="FFFFFF"/>
+              <w:bottom w:val="single" w:sz="18" w:space="0" w:color="FFFFFF"/>
+              <w:right w:val="single" w:sz="18" w:space="0" w:color="FFFFFF"/>
+            </w:tcBorders>
+            <w:shd w:val="clear" w:color="auto" w:fill="4F81BD" w:themeFill="accent1"/>
+            <w:vAlign w:val="center"/>
+            <w:hideMark/>
+          </w:tcPr>
+          <w:p>
+            <w:pPr>
+              <w:spacing w:after="0" w:line="240" w:lineRule="auto"/>
+              <w:ind w:left="111" w:right="1754"/>
+              <w:rPr>
+                <w:rFonts w:asciiTheme="majorBidi" w:eastAsia="Times New Roman" w:hAnsiTheme="majorBidi" w:cstheme="majorBidi"/>
+                <w:color w:val="FFFFFF" w:themeColor="background1"/>
+                <w:sz w:val="24"/>
+                <w:szCs w:val="24"/>
+              </w:rPr>
+            </w:pPr>
+            <w:r>
+              <w:rPr>
+                <w:rFonts w:asciiTheme="majorBidi" w:eastAsia="Times New Roman" w:hAnsiTheme="majorBidi" w:cstheme="majorBidi"/>
+                <w:b/>
+                <w:bCs/>
+                <w:color w:val="FFFFFF" w:themeColor="background1"/>
+                <w:sz w:val="24"/>
+                <w:szCs w:val="24"/>
+              </w:rPr>
+              <w:t xml:space="preserve">                      Actor Action</w:t>
+            </w:r>
+          </w:p>
+        </w:tc>
+        <w:tc>
+          <w:tcPr>
+            <w:tcW w:w="4237" w:type="dxa"/>
+            <w:tcBorders>
+              <w:top w:val="nil"/>
+              <w:left w:val="nil"/>
+              <w:bottom w:val="single" w:sz="18" w:space="0" w:color="FFFFFF"/>
+              <w:right w:val="single" w:sz="18" w:space="0" w:color="FFFFFF"/>
+            </w:tcBorders>
+            <w:shd w:val="clear" w:color="auto" w:fill="4F81BD" w:themeFill="accent1"/>
+            <w:vAlign w:val="center"/>
+            <w:hideMark/>
+          </w:tcPr>
+          <w:p>
+            <w:pPr>
+              <w:spacing w:after="0" w:line="240" w:lineRule="auto"/>
+              <w:ind w:left="111"/>
+              <w:jc w:val="center"/>
+              <w:rPr>
+                <w:rFonts w:asciiTheme="majorBidi" w:eastAsia="Times New Roman" w:hAnsiTheme="majorBidi" w:cstheme="majorBidi"/>
+                <w:color w:val="FFFFFF" w:themeColor="background1"/>
+                <w:sz w:val="24"/>
+                <w:szCs w:val="24"/>
+              </w:rPr>
+            </w:pPr>
+            <w:r>
+              <w:rPr>
+                <w:rFonts w:asciiTheme="majorBidi" w:eastAsia="Times New Roman" w:hAnsiTheme="majorBidi" w:cstheme="majorBidi"/>
+                <w:b/>
+                <w:bCs/>
+                <w:color w:val="FFFFFF" w:themeColor="background1"/>
+                <w:sz w:val="24"/>
+                <w:szCs w:val="24"/>
+              </w:rPr>
+              <w:t>System Response</w:t>
+            </w:r>
+          </w:p>
+        </w:tc>
+      </w:tr>
+      <w:tr>
+        <w:tc>
+          <w:tcPr>
+            <w:tcW w:w="4388" w:type="dxa"/>
+            <w:tcBorders>
+              <w:top w:val="nil"/>
+              <w:left w:val="single" w:sz="18" w:space="0" w:color="FFFFFF"/>
+              <w:bottom w:val="single" w:sz="18" w:space="0" w:color="FFFFFF"/>
+              <w:right w:val="single" w:sz="18" w:space="0" w:color="FFFFFF"/>
+            </w:tcBorders>
+            <w:shd w:val="clear" w:color="auto" w:fill="DAEEF3" w:themeFill="accent5" w:themeFillTint="33"/>
+            <w:hideMark/>
+          </w:tcPr>
+          <w:p>
+            <w:pPr>
+              <w:spacing w:after="0"/>
+              <w:rPr>
+                <w:rFonts w:asciiTheme="majorBidi" w:hAnsiTheme="majorBidi" w:cstheme="majorBidi"/>
+                <w:b/>
+                <w:bCs/>
+              </w:rPr>
+            </w:pPr>
+            <w:r>
+              <w:rPr>
+                <w:rFonts w:asciiTheme="majorBidi" w:hAnsiTheme="majorBidi" w:cstheme="majorBidi"/>
+              </w:rPr>
+              <w:t xml:space="preserve">1-user </w:t>
+            </w:r>
+            <w:proofErr w:type="spellStart"/>
+            <w:r>
+              <w:rPr>
+                <w:rFonts w:asciiTheme="majorBidi" w:hAnsiTheme="majorBidi" w:cstheme="majorBidi"/>
+              </w:rPr>
+              <w:t>selcts</w:t>
+            </w:r>
+            <w:proofErr w:type="spellEnd"/>
+            <w:r>
+              <w:rPr>
+                <w:rFonts w:asciiTheme="majorBidi" w:hAnsiTheme="majorBidi" w:cstheme="majorBidi"/>
+              </w:rPr>
+              <w:t xml:space="preserve"> “add to cart”</w:t>
+            </w:r>
+          </w:p>
+        </w:tc>
+        <w:tc>
+          <w:tcPr>
+            <w:tcW w:w="4237" w:type="dxa"/>
+            <w:tcBorders>
+              <w:top w:val="nil"/>
+              <w:left w:val="nil"/>
+              <w:bottom w:val="single" w:sz="18" w:space="0" w:color="FFFFFF"/>
+              <w:right w:val="single" w:sz="18" w:space="0" w:color="FFFFFF"/>
+            </w:tcBorders>
+            <w:shd w:val="clear" w:color="auto" w:fill="DAEEF3" w:themeFill="accent5" w:themeFillTint="33"/>
+          </w:tcPr>
+          <w:p>
+            <w:pPr>
+              <w:spacing w:after="0"/>
+              <w:rPr>
+                <w:rFonts w:asciiTheme="majorBidi" w:hAnsiTheme="majorBidi" w:cstheme="majorBidi"/>
+              </w:rPr>
+            </w:pPr>
+          </w:p>
+        </w:tc>
+      </w:tr>
+      <w:tr>
+        <w:tc>
+          <w:tcPr>
+            <w:tcW w:w="4388" w:type="dxa"/>
+            <w:tcBorders>
+              <w:top w:val="nil"/>
+              <w:left w:val="single" w:sz="18" w:space="0" w:color="FFFFFF"/>
+              <w:bottom w:val="single" w:sz="18" w:space="0" w:color="FFFFFF"/>
+              <w:right w:val="single" w:sz="18" w:space="0" w:color="FFFFFF"/>
+            </w:tcBorders>
+            <w:shd w:val="clear" w:color="auto" w:fill="DAEEF3" w:themeFill="accent5" w:themeFillTint="33"/>
+          </w:tcPr>
+          <w:p>
+            <w:pPr>
+              <w:spacing w:after="0"/>
+              <w:rPr>
+                <w:rFonts w:asciiTheme="majorBidi" w:hAnsiTheme="majorBidi" w:cstheme="majorBidi"/>
+              </w:rPr>
+            </w:pPr>
+          </w:p>
+        </w:tc>
+        <w:tc>
+          <w:tcPr>
+            <w:tcW w:w="4237" w:type="dxa"/>
+            <w:tcBorders>
+              <w:top w:val="nil"/>
+              <w:left w:val="nil"/>
+              <w:bottom w:val="single" w:sz="18" w:space="0" w:color="FFFFFF"/>
+              <w:right w:val="single" w:sz="18" w:space="0" w:color="FFFFFF"/>
+            </w:tcBorders>
+            <w:shd w:val="clear" w:color="auto" w:fill="DAEEF3" w:themeFill="accent5" w:themeFillTint="33"/>
+            <w:hideMark/>
+          </w:tcPr>
+          <w:p>
+            <w:pPr>
+              <w:spacing w:after="0"/>
+              <w:rPr>
+                <w:rFonts w:asciiTheme="majorBidi" w:hAnsiTheme="majorBidi" w:cstheme="majorBidi"/>
+              </w:rPr>
+            </w:pPr>
+            <w:r>
+              <w:rPr>
+                <w:rFonts w:asciiTheme="majorBidi" w:hAnsiTheme="majorBidi" w:cstheme="majorBidi"/>
+              </w:rPr>
+              <w:t>2- system adds the item to the user’s cart</w:t>
+            </w:r>
+          </w:p>
+        </w:tc>
+      </w:tr>
+    </w:tbl>
+    <w:p>
+      <w:pPr>
+        <w:spacing w:before="120" w:after="80" w:line="240" w:lineRule="auto"/>
+        <w:ind w:left="720"/>
+        <w:rPr>
+          <w:rFonts w:asciiTheme="majorBidi" w:eastAsia="Times New Roman" w:hAnsiTheme="majorBidi" w:cstheme="majorBidi"/>
+          <w:b/>
+          <w:bCs/>
+          <w:color w:val="1F3864"/>
+          <w:kern w:val="2"/>
+          <w:sz w:val="26"/>
+          <w:szCs w:val="26"/>
+          <w:lang w:val="en-GB"/>
+        </w:rPr>
+      </w:pPr>
+      <w:r>
+        <w:rPr>
+          <w:rFonts w:asciiTheme="majorBidi" w:eastAsia="Times New Roman" w:hAnsiTheme="majorBidi" w:cstheme="majorBidi"/>
+          <w:b/>
+          <w:bCs/>
+          <w:color w:val="1F3864"/>
+          <w:sz w:val="26"/>
+          <w:szCs w:val="26"/>
+        </w:rPr>
+        <w:t xml:space="preserve"> </w:t>
+      </w:r>
+      <w:r>
+        <w:rPr>
+          <w:rFonts w:asciiTheme="majorBidi" w:hAnsiTheme="majorBidi" w:cstheme="majorBidi"/>
+          <w:b/>
+          <w:bCs/>
+          <w:color w:val="1F3863"/>
+          <w:sz w:val="26"/>
+          <w:szCs w:val="26"/>
+        </w:rPr>
+        <w:t>Exceptional Scenario</w:t>
+      </w:r>
+    </w:p>
+    <w:tbl>
+      <w:tblPr>
+        <w:tblW w:w="8625" w:type="dxa"/>
+        <w:tblInd w:w="895" w:type="dxa"/>
+        <w:tblCellMar>
+          <w:left w:w="0" w:type="dxa"/>
+          <w:right w:w="0" w:type="dxa"/>
+        </w:tblCellMar>
+        <w:tblLook w:val="04A0" w:firstRow="1" w:lastRow="0" w:firstColumn="1" w:lastColumn="0" w:noHBand="0" w:noVBand="1"/>
+      </w:tblPr>
+      <w:tblGrid>
+        <w:gridCol w:w="4388"/>
+        <w:gridCol w:w="4237"/>
+      </w:tblGrid>
+      <w:tr>
+        <w:tc>
+          <w:tcPr>
+            <w:tcW w:w="4388" w:type="dxa"/>
+            <w:tcBorders>
+              <w:top w:val="nil"/>
+              <w:left w:val="single" w:sz="18" w:space="0" w:color="FFFFFF"/>
+              <w:bottom w:val="single" w:sz="18" w:space="0" w:color="FFFFFF"/>
+              <w:right w:val="single" w:sz="18" w:space="0" w:color="FFFFFF"/>
+            </w:tcBorders>
+            <w:shd w:val="clear" w:color="auto" w:fill="4F81BD" w:themeFill="accent1"/>
+            <w:vAlign w:val="center"/>
+            <w:hideMark/>
+          </w:tcPr>
+          <w:p>
+            <w:pPr>
+              <w:spacing w:after="0" w:line="240" w:lineRule="auto"/>
+              <w:ind w:left="111" w:right="1754"/>
+              <w:rPr>
+                <w:rFonts w:asciiTheme="majorBidi" w:eastAsia="Times New Roman" w:hAnsiTheme="majorBidi" w:cstheme="majorBidi"/>
+                <w:color w:val="FFFFFF" w:themeColor="background1"/>
+                <w:sz w:val="24"/>
+                <w:szCs w:val="24"/>
+              </w:rPr>
+            </w:pPr>
+            <w:r>
+              <w:rPr>
+                <w:rFonts w:asciiTheme="majorBidi" w:eastAsia="Times New Roman" w:hAnsiTheme="majorBidi" w:cstheme="majorBidi"/>
+                <w:b/>
+                <w:bCs/>
+                <w:color w:val="FFFFFF" w:themeColor="background1"/>
+                <w:sz w:val="24"/>
+                <w:szCs w:val="24"/>
+              </w:rPr>
+              <w:t xml:space="preserve">                      Actor Action</w:t>
+            </w:r>
+          </w:p>
+        </w:tc>
+        <w:tc>
+          <w:tcPr>
+            <w:tcW w:w="4237" w:type="dxa"/>
+            <w:tcBorders>
+              <w:top w:val="nil"/>
+              <w:left w:val="nil"/>
+              <w:bottom w:val="single" w:sz="18" w:space="0" w:color="FFFFFF"/>
+              <w:right w:val="single" w:sz="18" w:space="0" w:color="FFFFFF"/>
+            </w:tcBorders>
+            <w:shd w:val="clear" w:color="auto" w:fill="4F81BD" w:themeFill="accent1"/>
+            <w:vAlign w:val="center"/>
+            <w:hideMark/>
+          </w:tcPr>
+          <w:p>
+            <w:pPr>
+              <w:spacing w:after="0" w:line="240" w:lineRule="auto"/>
+              <w:ind w:left="111"/>
+              <w:jc w:val="center"/>
+              <w:rPr>
+                <w:rFonts w:asciiTheme="majorBidi" w:eastAsia="Times New Roman" w:hAnsiTheme="majorBidi" w:cstheme="majorBidi"/>
+                <w:color w:val="FFFFFF" w:themeColor="background1"/>
+                <w:sz w:val="24"/>
+                <w:szCs w:val="24"/>
+              </w:rPr>
+            </w:pPr>
+            <w:r>
+              <w:rPr>
+                <w:rFonts w:asciiTheme="majorBidi" w:eastAsia="Times New Roman" w:hAnsiTheme="majorBidi" w:cstheme="majorBidi"/>
+                <w:b/>
+                <w:bCs/>
+                <w:color w:val="FFFFFF" w:themeColor="background1"/>
+                <w:sz w:val="24"/>
+                <w:szCs w:val="24"/>
+              </w:rPr>
+              <w:t>System Response</w:t>
+            </w:r>
+          </w:p>
+        </w:tc>
+      </w:tr>
+      <w:tr>
+        <w:tc>
+          <w:tcPr>
+            <w:tcW w:w="4388" w:type="dxa"/>
+            <w:tcBorders>
+              <w:top w:val="nil"/>
+              <w:left w:val="single" w:sz="18" w:space="0" w:color="FFFFFF"/>
+              <w:bottom w:val="single" w:sz="18" w:space="0" w:color="FFFFFF"/>
+              <w:right w:val="single" w:sz="18" w:space="0" w:color="FFFFFF"/>
+            </w:tcBorders>
+            <w:shd w:val="clear" w:color="auto" w:fill="DAEEF3" w:themeFill="accent5" w:themeFillTint="33"/>
+          </w:tcPr>
+          <w:p>
+            <w:pPr>
+              <w:spacing w:after="0"/>
+              <w:rPr>
+                <w:rFonts w:asciiTheme="majorBidi" w:hAnsiTheme="majorBidi" w:cstheme="majorBidi"/>
+                <w:b/>
+                <w:bCs/>
+              </w:rPr>
+            </w:pPr>
+          </w:p>
+        </w:tc>
+        <w:tc>
+          <w:tcPr>
+            <w:tcW w:w="4237" w:type="dxa"/>
+            <w:tcBorders>
+              <w:top w:val="nil"/>
+              <w:left w:val="nil"/>
+              <w:bottom w:val="single" w:sz="18" w:space="0" w:color="FFFFFF"/>
+              <w:right w:val="single" w:sz="18" w:space="0" w:color="FFFFFF"/>
+            </w:tcBorders>
+            <w:shd w:val="clear" w:color="auto" w:fill="DAEEF3" w:themeFill="accent5" w:themeFillTint="33"/>
+          </w:tcPr>
+          <w:p>
+            <w:pPr>
+              <w:spacing w:after="0"/>
+              <w:rPr>
+                <w:rFonts w:asciiTheme="majorBidi" w:hAnsiTheme="majorBidi" w:cstheme="majorBidi"/>
+              </w:rPr>
+            </w:pPr>
+          </w:p>
+        </w:tc>
+      </w:tr>
+    </w:tbl>
+    <w:p>
+      <w:pPr>
+        <w:numPr>
+          <w:ilvl w:val="0"/>
+          <w:numId w:val="10"/>
+        </w:numPr>
+        <w:spacing w:before="100" w:beforeAutospacing="1" w:after="120" w:line="240" w:lineRule="auto"/>
+        <w:ind w:left="714" w:hanging="357"/>
+        <w:rPr>
+          <w:rFonts w:eastAsia="Times New Roman" w:cstheme="minorHAnsi"/>
+          <w:b/>
+          <w:bCs/>
+          <w:color w:val="1F3864"/>
+          <w:kern w:val="2"/>
+          <w:sz w:val="28"/>
+          <w:szCs w:val="28"/>
+          <w:lang w:val="en-GB"/>
+        </w:rPr>
+      </w:pPr>
+      <w:r>
+        <w:rPr>
+          <w:rFonts w:eastAsia="Times New Roman" w:cstheme="minorHAnsi"/>
+          <w:b/>
+          <w:bCs/>
+          <w:color w:val="1F3864"/>
+          <w:sz w:val="28"/>
+          <w:szCs w:val="28"/>
+        </w:rPr>
+        <w:t>User Story #9</w:t>
+      </w:r>
+    </w:p>
+    <w:p>
+      <w:pPr>
+        <w:spacing w:after="0" w:line="240" w:lineRule="auto"/>
+        <w:rPr>
+          <w:rFonts w:ascii="Times New Roman" w:eastAsia="Times New Roman" w:hAnsi="Times New Roman" w:cs="Times New Roman"/>
+          <w:vanish/>
+          <w:sz w:val="24"/>
+          <w:szCs w:val="24"/>
+        </w:rPr>
+      </w:pPr>
+    </w:p>
+    <w:tbl>
+      <w:tblPr>
+        <w:tblW w:w="8625" w:type="dxa"/>
+        <w:tblInd w:w="911" w:type="dxa"/>
+        <w:tblCellMar>
+          <w:left w:w="0" w:type="dxa"/>
+          <w:right w:w="0" w:type="dxa"/>
+        </w:tblCellMar>
+        <w:tblLook w:val="04A0" w:firstRow="1" w:lastRow="0" w:firstColumn="1" w:lastColumn="0" w:noHBand="0" w:noVBand="1"/>
+      </w:tblPr>
+      <w:tblGrid>
+        <w:gridCol w:w="2263"/>
+        <w:gridCol w:w="6362"/>
+      </w:tblGrid>
+      <w:tr>
+        <w:tc>
+          <w:tcPr>
+            <w:tcW w:w="2263" w:type="dxa"/>
+            <w:tcBorders>
+              <w:top w:val="single" w:sz="8" w:space="0" w:color="000000"/>
+              <w:left w:val="single" w:sz="8" w:space="0" w:color="000000"/>
+              <w:bottom w:val="single" w:sz="8" w:space="0" w:color="000000"/>
+              <w:right w:val="single" w:sz="18" w:space="0" w:color="FFFFFF"/>
+            </w:tcBorders>
+            <w:shd w:val="clear" w:color="auto" w:fill="00B0F0"/>
+            <w:vAlign w:val="center"/>
+            <w:hideMark/>
+          </w:tcPr>
+          <w:p>
+            <w:pPr>
+              <w:spacing w:after="0" w:line="240" w:lineRule="auto"/>
+              <w:ind w:left="104"/>
+              <w:rPr>
+                <w:b/>
+                <w:bCs/>
+              </w:rPr>
+            </w:pPr>
+            <w:r>
+              <w:rPr>
+                <w:b/>
+                <w:bCs/>
+              </w:rPr>
+              <w:t>User Story ID</w:t>
+            </w:r>
+          </w:p>
+        </w:tc>
+        <w:tc>
+          <w:tcPr>
+            <w:tcW w:w="6362" w:type="dxa"/>
+            <w:tcBorders>
+              <w:top w:val="single" w:sz="18" w:space="0" w:color="FFFFFF"/>
+              <w:left w:val="nil"/>
+              <w:bottom w:val="single" w:sz="18" w:space="0" w:color="FFFFFF"/>
+              <w:right w:val="single" w:sz="18" w:space="0" w:color="FFFFFF"/>
+            </w:tcBorders>
+            <w:shd w:val="clear" w:color="auto" w:fill="C9F1FF"/>
+            <w:vAlign w:val="center"/>
+            <w:hideMark/>
+          </w:tcPr>
+          <w:p>
+            <w:pPr>
+              <w:spacing w:after="0" w:line="240" w:lineRule="auto"/>
+              <w:ind w:left="111" w:right="443"/>
+              <w:rPr>
+                <w:rFonts w:ascii="Calibri" w:eastAsia="Times New Roman" w:hAnsi="Calibri" w:cs="Calibri"/>
+                <w:color w:val="000000"/>
+                <w:sz w:val="24"/>
+                <w:szCs w:val="24"/>
+                <w:lang w:bidi="ar-EG"/>
+              </w:rPr>
+            </w:pPr>
+            <w:r>
+              <w:rPr>
+                <w:rFonts w:ascii="Calibri" w:eastAsia="Times New Roman" w:hAnsi="Calibri" w:cs="Calibri"/>
+                <w:color w:val="000000"/>
+                <w:sz w:val="24"/>
+                <w:szCs w:val="24"/>
+                <w:lang w:bidi="ar-EG"/>
+              </w:rPr>
+              <w:t>US #9</w:t>
+            </w:r>
+          </w:p>
+        </w:tc>
+      </w:tr>
+      <w:tr>
+        <w:tc>
+          <w:tcPr>
+            <w:tcW w:w="2263" w:type="dxa"/>
+            <w:tcBorders>
+              <w:top w:val="single" w:sz="8" w:space="0" w:color="000000"/>
+              <w:left w:val="single" w:sz="8" w:space="0" w:color="000000"/>
+              <w:bottom w:val="single" w:sz="8" w:space="0" w:color="000000"/>
+              <w:right w:val="single" w:sz="18" w:space="0" w:color="FFFFFF"/>
+            </w:tcBorders>
+            <w:shd w:val="clear" w:color="auto" w:fill="00B0F0"/>
+            <w:vAlign w:val="center"/>
+            <w:hideMark/>
+          </w:tcPr>
+          <w:p>
+            <w:pPr>
+              <w:spacing w:after="0" w:line="240" w:lineRule="auto"/>
+              <w:ind w:left="104"/>
+              <w:rPr>
+                <w:b/>
+                <w:bCs/>
+              </w:rPr>
+            </w:pPr>
+            <w:r>
+              <w:rPr>
+                <w:b/>
+                <w:bCs/>
+              </w:rPr>
+              <w:t xml:space="preserve">User Story Name </w:t>
+            </w:r>
+          </w:p>
+        </w:tc>
+        <w:tc>
+          <w:tcPr>
+            <w:tcW w:w="6362" w:type="dxa"/>
+            <w:tcBorders>
+              <w:top w:val="single" w:sz="18" w:space="0" w:color="FFFFFF"/>
+              <w:left w:val="nil"/>
+              <w:bottom w:val="single" w:sz="18" w:space="0" w:color="FFFFFF"/>
+              <w:right w:val="single" w:sz="18" w:space="0" w:color="FFFFFF"/>
+            </w:tcBorders>
+            <w:shd w:val="clear" w:color="auto" w:fill="C9F1FF"/>
+            <w:vAlign w:val="center"/>
+            <w:hideMark/>
+          </w:tcPr>
+          <w:p>
+            <w:pPr>
+              <w:spacing w:after="0" w:line="240" w:lineRule="auto"/>
+              <w:ind w:right="443"/>
+              <w:rPr>
+                <w:rFonts w:ascii="Calibri" w:eastAsia="Times New Roman" w:hAnsi="Calibri" w:cs="Calibri"/>
+                <w:color w:val="000000"/>
+                <w:sz w:val="24"/>
+                <w:szCs w:val="24"/>
+                <w:lang w:bidi="ar-EG"/>
+              </w:rPr>
+            </w:pPr>
+            <w:r>
+              <w:rPr>
+                <w:rFonts w:ascii="Calibri" w:eastAsia="Times New Roman" w:hAnsi="Calibri" w:cs="Calibri"/>
+                <w:color w:val="000000"/>
+                <w:sz w:val="24"/>
+                <w:szCs w:val="24"/>
+                <w:lang w:bidi="ar-EG"/>
+              </w:rPr>
+              <w:t xml:space="preserve">Changing the quantity of the product </w:t>
+            </w:r>
+            <w:proofErr w:type="gramStart"/>
+            <w:r>
+              <w:rPr>
+                <w:rFonts w:ascii="Calibri" w:eastAsia="Times New Roman" w:hAnsi="Calibri" w:cs="Calibri"/>
+                <w:color w:val="000000"/>
+                <w:sz w:val="24"/>
+                <w:szCs w:val="24"/>
+                <w:lang w:bidi="ar-EG"/>
+              </w:rPr>
+              <w:t>In</w:t>
+            </w:r>
+            <w:proofErr w:type="gramEnd"/>
+            <w:r>
+              <w:rPr>
+                <w:rFonts w:ascii="Calibri" w:eastAsia="Times New Roman" w:hAnsi="Calibri" w:cs="Calibri"/>
+                <w:color w:val="000000"/>
+                <w:sz w:val="24"/>
+                <w:szCs w:val="24"/>
+                <w:lang w:bidi="ar-EG"/>
+              </w:rPr>
+              <w:t xml:space="preserve"> the shopping cart</w:t>
+            </w:r>
+          </w:p>
+        </w:tc>
+      </w:tr>
+      <w:tr>
+        <w:tc>
+          <w:tcPr>
+            <w:tcW w:w="2263" w:type="dxa"/>
+            <w:tcBorders>
+              <w:top w:val="nil"/>
+              <w:left w:val="single" w:sz="8" w:space="0" w:color="000000"/>
+              <w:bottom w:val="single" w:sz="8" w:space="0" w:color="000000"/>
+              <w:right w:val="single" w:sz="18" w:space="0" w:color="FFFFFF"/>
+            </w:tcBorders>
+            <w:shd w:val="clear" w:color="auto" w:fill="00B0F0"/>
+            <w:vAlign w:val="center"/>
+            <w:hideMark/>
+          </w:tcPr>
+          <w:p>
+            <w:pPr>
+              <w:spacing w:before="2" w:after="0" w:line="240" w:lineRule="auto"/>
+              <w:ind w:left="104"/>
+              <w:rPr>
+                <w:b/>
+                <w:bCs/>
+              </w:rPr>
+            </w:pPr>
+            <w:r>
+              <w:rPr>
+                <w:b/>
+                <w:bCs/>
+              </w:rPr>
+              <w:t>Actors</w:t>
+            </w:r>
+          </w:p>
+        </w:tc>
+        <w:tc>
+          <w:tcPr>
+            <w:tcW w:w="6362" w:type="dxa"/>
+            <w:tcBorders>
+              <w:top w:val="nil"/>
+              <w:left w:val="nil"/>
+              <w:bottom w:val="single" w:sz="18" w:space="0" w:color="FFFFFF"/>
+              <w:right w:val="single" w:sz="18" w:space="0" w:color="FFFFFF"/>
+            </w:tcBorders>
+            <w:shd w:val="clear" w:color="auto" w:fill="C9F1FF"/>
+            <w:vAlign w:val="center"/>
+            <w:hideMark/>
+          </w:tcPr>
+          <w:p>
+            <w:pPr>
+              <w:spacing w:after="0" w:line="264" w:lineRule="auto"/>
+            </w:pPr>
+            <w:r>
+              <w:t>Customer</w:t>
+            </w:r>
+          </w:p>
+        </w:tc>
+      </w:tr>
+      <w:tr>
+        <w:tc>
+          <w:tcPr>
+            <w:tcW w:w="2263" w:type="dxa"/>
+            <w:tcBorders>
+              <w:top w:val="nil"/>
+              <w:left w:val="single" w:sz="8" w:space="0" w:color="000000"/>
+              <w:bottom w:val="single" w:sz="8" w:space="0" w:color="000000"/>
+              <w:right w:val="single" w:sz="18" w:space="0" w:color="FFFFFF"/>
+            </w:tcBorders>
+            <w:shd w:val="clear" w:color="auto" w:fill="00B0F0"/>
+            <w:vAlign w:val="center"/>
+            <w:hideMark/>
+          </w:tcPr>
+          <w:p>
+            <w:pPr>
+              <w:spacing w:after="0" w:line="240" w:lineRule="auto"/>
+              <w:ind w:left="104"/>
+              <w:rPr>
+                <w:b/>
+                <w:bCs/>
+              </w:rPr>
+            </w:pPr>
+            <w:r>
+              <w:rPr>
+                <w:b/>
+                <w:bCs/>
+              </w:rPr>
+              <w:t>Description</w:t>
+            </w:r>
+          </w:p>
+        </w:tc>
+        <w:tc>
+          <w:tcPr>
+            <w:tcW w:w="6362" w:type="dxa"/>
+            <w:tcBorders>
+              <w:top w:val="nil"/>
+              <w:left w:val="nil"/>
+              <w:bottom w:val="single" w:sz="18" w:space="0" w:color="FFFFFF"/>
+              <w:right w:val="single" w:sz="18" w:space="0" w:color="FFFFFF"/>
+            </w:tcBorders>
+            <w:shd w:val="clear" w:color="auto" w:fill="C9F1FF"/>
+            <w:vAlign w:val="center"/>
+            <w:hideMark/>
+          </w:tcPr>
+          <w:p>
+            <w:pPr>
+              <w:bidi/>
+              <w:spacing w:after="60" w:line="264" w:lineRule="auto"/>
+              <w:jc w:val="right"/>
+              <w:rPr>
+                <w:rFonts w:ascii="Arial" w:eastAsia="Times New Roman" w:hAnsi="Arial" w:cs="Arial"/>
+                <w:color w:val="000000"/>
+              </w:rPr>
+            </w:pPr>
+            <w:r>
+              <w:rPr>
+                <w:rFonts w:ascii="Arial" w:eastAsia="Times New Roman" w:hAnsi="Arial" w:cs="Arial"/>
+                <w:b/>
+                <w:bCs/>
+                <w:color w:val="000000"/>
+              </w:rPr>
+              <w:t>As</w:t>
+            </w:r>
+            <w:r>
+              <w:rPr>
+                <w:rFonts w:ascii="Arial" w:eastAsia="Times New Roman" w:hAnsi="Arial" w:cs="Arial"/>
+                <w:color w:val="000000"/>
+              </w:rPr>
+              <w:t xml:space="preserve"> a customer </w:t>
+            </w:r>
+          </w:p>
+          <w:p>
+            <w:pPr>
+              <w:bidi/>
+              <w:spacing w:after="60" w:line="264" w:lineRule="auto"/>
+              <w:jc w:val="right"/>
+              <w:rPr>
+                <w:rFonts w:ascii="Arial" w:eastAsia="Times New Roman" w:hAnsi="Arial" w:cs="Arial"/>
+                <w:color w:val="000000"/>
+              </w:rPr>
+            </w:pPr>
+            <w:r>
+              <w:rPr>
+                <w:rFonts w:ascii="Arial" w:eastAsia="Times New Roman" w:hAnsi="Arial" w:cs="Arial"/>
+                <w:b/>
+                <w:bCs/>
+                <w:color w:val="000000"/>
+              </w:rPr>
+              <w:t>I like</w:t>
+            </w:r>
+            <w:r>
+              <w:rPr>
+                <w:rFonts w:ascii="Arial" w:eastAsia="Times New Roman" w:hAnsi="Arial" w:cs="Arial"/>
+                <w:color w:val="000000"/>
+              </w:rPr>
+              <w:t xml:space="preserve"> to be able to change the quantity of a product in the cart</w:t>
+            </w:r>
+          </w:p>
+          <w:p>
+            <w:pPr>
+              <w:bidi/>
+              <w:spacing w:after="60" w:line="264" w:lineRule="auto"/>
+              <w:jc w:val="right"/>
+              <w:rPr>
+                <w:rFonts w:ascii="Arial" w:eastAsia="Times New Roman" w:hAnsi="Arial" w:cs="Arial"/>
+                <w:color w:val="000000"/>
+              </w:rPr>
+            </w:pPr>
+            <w:proofErr w:type="gramStart"/>
+            <w:r>
+              <w:rPr>
+                <w:rFonts w:ascii="Arial" w:eastAsia="Times New Roman" w:hAnsi="Arial" w:cs="Arial"/>
+                <w:b/>
+                <w:bCs/>
+                <w:color w:val="000000"/>
+              </w:rPr>
+              <w:t>So</w:t>
+            </w:r>
+            <w:proofErr w:type="gramEnd"/>
+            <w:r>
+              <w:rPr>
+                <w:rFonts w:ascii="Arial" w:eastAsia="Times New Roman" w:hAnsi="Arial" w:cs="Arial"/>
+                <w:color w:val="000000"/>
+              </w:rPr>
+              <w:t xml:space="preserve"> I get as may units of an item as I want</w:t>
+            </w:r>
+          </w:p>
+        </w:tc>
+      </w:tr>
+      <w:tr>
+        <w:tc>
+          <w:tcPr>
+            <w:tcW w:w="2263" w:type="dxa"/>
+            <w:tcBorders>
+              <w:top w:val="nil"/>
+              <w:left w:val="single" w:sz="8" w:space="0" w:color="000000"/>
+              <w:bottom w:val="single" w:sz="8" w:space="0" w:color="000000"/>
+              <w:right w:val="single" w:sz="18" w:space="0" w:color="FFFFFF"/>
+            </w:tcBorders>
+            <w:shd w:val="clear" w:color="auto" w:fill="00B0F0"/>
+            <w:vAlign w:val="center"/>
+            <w:hideMark/>
+          </w:tcPr>
+          <w:p>
+            <w:pPr>
+              <w:spacing w:before="2" w:after="0" w:line="240" w:lineRule="auto"/>
+              <w:ind w:left="104"/>
+              <w:rPr>
+                <w:b/>
+                <w:bCs/>
+                <w:rtl/>
+              </w:rPr>
+            </w:pPr>
+            <w:r>
+              <w:rPr>
+                <w:b/>
+                <w:bCs/>
+              </w:rPr>
+              <w:t>Per condition</w:t>
+            </w:r>
+          </w:p>
+        </w:tc>
+        <w:tc>
+          <w:tcPr>
+            <w:tcW w:w="6362" w:type="dxa"/>
+            <w:tcBorders>
+              <w:top w:val="nil"/>
+              <w:left w:val="nil"/>
+              <w:bottom w:val="single" w:sz="18" w:space="0" w:color="FFFFFF"/>
+              <w:right w:val="single" w:sz="18" w:space="0" w:color="FFFFFF"/>
+            </w:tcBorders>
+            <w:shd w:val="clear" w:color="auto" w:fill="C9F1FF"/>
+            <w:vAlign w:val="center"/>
+          </w:tcPr>
+          <w:p>
+            <w:pPr>
+              <w:spacing w:before="2" w:after="0" w:line="240" w:lineRule="auto"/>
+              <w:rPr>
+                <w:rFonts w:ascii="Bahnschrift Light Condensed" w:eastAsia="Times New Roman" w:hAnsi="Bahnschrift Light Condensed" w:cs="Calibri"/>
+                <w:color w:val="000000"/>
+                <w:sz w:val="24"/>
+                <w:szCs w:val="24"/>
+              </w:rPr>
+            </w:pPr>
+          </w:p>
+        </w:tc>
+      </w:tr>
+      <w:tr>
+        <w:tc>
+          <w:tcPr>
+            <w:tcW w:w="2263" w:type="dxa"/>
+            <w:tcBorders>
+              <w:top w:val="nil"/>
+              <w:left w:val="single" w:sz="8" w:space="0" w:color="000000"/>
+              <w:bottom w:val="single" w:sz="8" w:space="0" w:color="000000"/>
+              <w:right w:val="single" w:sz="18" w:space="0" w:color="FFFFFF"/>
+            </w:tcBorders>
+            <w:shd w:val="clear" w:color="auto" w:fill="00B0F0"/>
+            <w:vAlign w:val="center"/>
+            <w:hideMark/>
+          </w:tcPr>
+          <w:p>
+            <w:pPr>
+              <w:spacing w:before="2" w:after="0" w:line="240" w:lineRule="auto"/>
+              <w:ind w:left="104"/>
+              <w:rPr>
+                <w:b/>
+                <w:bCs/>
+              </w:rPr>
+            </w:pPr>
+            <w:r>
+              <w:rPr>
+                <w:b/>
+                <w:bCs/>
+              </w:rPr>
+              <w:t>Post condition</w:t>
+            </w:r>
+          </w:p>
+        </w:tc>
+        <w:tc>
+          <w:tcPr>
+            <w:tcW w:w="6362" w:type="dxa"/>
+            <w:tcBorders>
+              <w:top w:val="nil"/>
+              <w:left w:val="nil"/>
+              <w:bottom w:val="single" w:sz="18" w:space="0" w:color="FFFFFF"/>
+              <w:right w:val="single" w:sz="18" w:space="0" w:color="FFFFFF"/>
+            </w:tcBorders>
+            <w:shd w:val="clear" w:color="auto" w:fill="C9F1FF"/>
+            <w:vAlign w:val="center"/>
+          </w:tcPr>
+          <w:p>
+            <w:pPr>
+              <w:spacing w:before="2" w:after="0" w:line="240" w:lineRule="auto"/>
+              <w:rPr>
+                <w:rFonts w:ascii="Bahnschrift Light Condensed" w:eastAsia="Times New Roman" w:hAnsi="Bahnschrift Light Condensed" w:cs="Calibri"/>
+                <w:color w:val="000000"/>
+                <w:sz w:val="24"/>
+                <w:szCs w:val="24"/>
+              </w:rPr>
+            </w:pPr>
+          </w:p>
+        </w:tc>
+      </w:tr>
+      <w:tr>
+        <w:tc>
+          <w:tcPr>
+            <w:tcW w:w="2263" w:type="dxa"/>
+            <w:tcBorders>
+              <w:top w:val="nil"/>
+              <w:left w:val="single" w:sz="8" w:space="0" w:color="000000"/>
+              <w:bottom w:val="single" w:sz="8" w:space="0" w:color="000000"/>
+              <w:right w:val="single" w:sz="18" w:space="0" w:color="FFFFFF"/>
+            </w:tcBorders>
+            <w:shd w:val="clear" w:color="auto" w:fill="00B0F0"/>
+            <w:vAlign w:val="center"/>
+            <w:hideMark/>
+          </w:tcPr>
+          <w:p>
+            <w:pPr>
+              <w:spacing w:before="2" w:after="0" w:line="240" w:lineRule="auto"/>
+              <w:ind w:left="104"/>
+              <w:rPr>
+                <w:b/>
+                <w:bCs/>
+              </w:rPr>
+            </w:pPr>
+            <w:r>
+              <w:rPr>
+                <w:b/>
+                <w:bCs/>
+              </w:rPr>
+              <w:t>Acceptance Criteria</w:t>
+            </w:r>
+          </w:p>
+        </w:tc>
+        <w:tc>
+          <w:tcPr>
+            <w:tcW w:w="6362" w:type="dxa"/>
+            <w:tcBorders>
+              <w:top w:val="nil"/>
+              <w:left w:val="nil"/>
+              <w:bottom w:val="single" w:sz="18" w:space="0" w:color="FFFFFF"/>
+              <w:right w:val="single" w:sz="18" w:space="0" w:color="FFFFFF"/>
+            </w:tcBorders>
+            <w:shd w:val="clear" w:color="auto" w:fill="C9F1FF"/>
+            <w:vAlign w:val="center"/>
+            <w:hideMark/>
+          </w:tcPr>
+          <w:p>
+            <w:pPr>
+              <w:spacing w:after="60"/>
+              <w:rPr>
+                <w:rFonts w:ascii="Arial" w:eastAsia="Times New Roman" w:hAnsi="Arial" w:cs="Arial"/>
+                <w:b/>
+                <w:bCs/>
+                <w:color w:val="000000"/>
+              </w:rPr>
+            </w:pPr>
+            <w:r>
+              <w:rPr>
+                <w:rFonts w:ascii="Arial" w:eastAsia="Times New Roman" w:hAnsi="Arial" w:cs="Arial"/>
+                <w:b/>
+                <w:bCs/>
+                <w:color w:val="000000"/>
+              </w:rPr>
+              <w:t xml:space="preserve">Given </w:t>
+            </w:r>
+            <w:proofErr w:type="spellStart"/>
+            <w:r>
+              <w:rPr>
+                <w:rFonts w:ascii="Arial" w:eastAsia="Times New Roman" w:hAnsi="Arial" w:cs="Arial"/>
+                <w:color w:val="000000"/>
+              </w:rPr>
+              <w:t>iam</w:t>
+            </w:r>
+            <w:proofErr w:type="spellEnd"/>
+            <w:r>
+              <w:rPr>
+                <w:rFonts w:ascii="Arial" w:eastAsia="Times New Roman" w:hAnsi="Arial" w:cs="Arial"/>
+                <w:color w:val="000000"/>
+              </w:rPr>
+              <w:t xml:space="preserve"> logged In and I have an item or more </w:t>
+            </w:r>
+            <w:proofErr w:type="gramStart"/>
+            <w:r>
+              <w:rPr>
+                <w:rFonts w:ascii="Arial" w:eastAsia="Times New Roman" w:hAnsi="Arial" w:cs="Arial"/>
+                <w:color w:val="000000"/>
+              </w:rPr>
+              <w:t>In</w:t>
+            </w:r>
+            <w:proofErr w:type="gramEnd"/>
+            <w:r>
+              <w:rPr>
+                <w:rFonts w:ascii="Arial" w:eastAsia="Times New Roman" w:hAnsi="Arial" w:cs="Arial"/>
+                <w:color w:val="000000"/>
+              </w:rPr>
+              <w:t xml:space="preserve"> the cart</w:t>
+            </w:r>
+          </w:p>
+          <w:p>
+            <w:pPr>
+              <w:spacing w:after="60"/>
+              <w:rPr>
+                <w:rFonts w:ascii="Arial" w:eastAsia="Times New Roman" w:hAnsi="Arial" w:cs="Arial"/>
+                <w:b/>
+                <w:bCs/>
+                <w:color w:val="000000"/>
+              </w:rPr>
+            </w:pPr>
+            <w:r>
+              <w:rPr>
+                <w:rFonts w:ascii="Arial" w:eastAsia="Times New Roman" w:hAnsi="Arial" w:cs="Arial"/>
+                <w:b/>
+                <w:bCs/>
+                <w:color w:val="000000"/>
+              </w:rPr>
+              <w:t xml:space="preserve">When </w:t>
+            </w:r>
+            <w:r>
+              <w:rPr>
+                <w:rFonts w:ascii="Arial" w:eastAsia="Times New Roman" w:hAnsi="Arial" w:cs="Arial"/>
+                <w:color w:val="000000"/>
+              </w:rPr>
+              <w:t>I select + or – sign on the quantity field</w:t>
+            </w:r>
+          </w:p>
+          <w:p>
+            <w:pPr>
+              <w:spacing w:after="60"/>
+              <w:rPr>
+                <w:b/>
+                <w:bCs/>
+                <w:color w:val="C00000"/>
+              </w:rPr>
+            </w:pPr>
+            <w:proofErr w:type="gramStart"/>
+            <w:r>
+              <w:rPr>
+                <w:rFonts w:ascii="Arial" w:eastAsia="Times New Roman" w:hAnsi="Arial" w:cs="Arial"/>
+                <w:b/>
+                <w:bCs/>
+                <w:color w:val="000000"/>
+              </w:rPr>
+              <w:t>Then  the</w:t>
+            </w:r>
+            <w:proofErr w:type="gramEnd"/>
+            <w:r>
+              <w:rPr>
+                <w:rFonts w:ascii="Arial" w:eastAsia="Times New Roman" w:hAnsi="Arial" w:cs="Arial"/>
+                <w:b/>
+                <w:bCs/>
+                <w:color w:val="000000"/>
+              </w:rPr>
+              <w:t xml:space="preserve"> units counter increase or decrease as I want </w:t>
+            </w:r>
+          </w:p>
+        </w:tc>
+      </w:tr>
+    </w:tbl>
+    <w:p>
+      <w:pPr>
+        <w:numPr>
+          <w:ilvl w:val="0"/>
+          <w:numId w:val="10"/>
+        </w:numPr>
+        <w:spacing w:before="100" w:beforeAutospacing="1" w:after="120" w:line="240" w:lineRule="auto"/>
+        <w:ind w:left="714" w:hanging="357"/>
+        <w:rPr>
+          <w:rFonts w:eastAsia="Times New Roman" w:cstheme="minorHAnsi"/>
+          <w:color w:val="000000"/>
+          <w:kern w:val="2"/>
+          <w:sz w:val="28"/>
+          <w:szCs w:val="28"/>
+          <w:lang w:val="en-GB"/>
+        </w:rPr>
+      </w:pPr>
+      <w:r>
+        <w:rPr>
+          <w:rFonts w:eastAsia="Times New Roman" w:cstheme="minorHAnsi"/>
+          <w:b/>
+          <w:bCs/>
+          <w:color w:val="1F3864"/>
+          <w:sz w:val="28"/>
+          <w:szCs w:val="28"/>
+        </w:rPr>
+        <w:t xml:space="preserve">Scenarios </w:t>
+      </w:r>
+    </w:p>
+    <w:p>
+      <w:pPr>
+        <w:spacing w:before="120" w:after="80" w:line="240" w:lineRule="auto"/>
+        <w:ind w:left="720"/>
+        <w:rPr>
+          <w:rFonts w:eastAsia="Times New Roman" w:cstheme="minorHAnsi"/>
+          <w:b/>
+          <w:bCs/>
+          <w:color w:val="1F3864"/>
+          <w:sz w:val="26"/>
+          <w:szCs w:val="26"/>
+        </w:rPr>
+      </w:pPr>
+      <w:r>
+        <w:rPr>
+          <w:rFonts w:eastAsia="Times New Roman" w:cstheme="minorHAnsi"/>
+          <w:b/>
+          <w:bCs/>
+          <w:color w:val="1F3864"/>
+          <w:sz w:val="26"/>
+          <w:szCs w:val="26"/>
+        </w:rPr>
+        <w:t xml:space="preserve">Normal Scenario </w:t>
+      </w:r>
+    </w:p>
+    <w:tbl>
+      <w:tblPr>
+        <w:tblW w:w="8625" w:type="dxa"/>
+        <w:tblInd w:w="895" w:type="dxa"/>
+        <w:tblCellMar>
+          <w:left w:w="0" w:type="dxa"/>
+          <w:right w:w="0" w:type="dxa"/>
+        </w:tblCellMar>
+        <w:tblLook w:val="04A0" w:firstRow="1" w:lastRow="0" w:firstColumn="1" w:lastColumn="0" w:noHBand="0" w:noVBand="1"/>
+      </w:tblPr>
+      <w:tblGrid>
+        <w:gridCol w:w="4388"/>
+        <w:gridCol w:w="4237"/>
+      </w:tblGrid>
+      <w:tr>
+        <w:tc>
+          <w:tcPr>
+            <w:tcW w:w="4388" w:type="dxa"/>
+            <w:tcBorders>
+              <w:top w:val="nil"/>
+              <w:left w:val="single" w:sz="18" w:space="0" w:color="FFFFFF"/>
+              <w:bottom w:val="single" w:sz="18" w:space="0" w:color="FFFFFF"/>
+              <w:right w:val="single" w:sz="18" w:space="0" w:color="FFFFFF"/>
+            </w:tcBorders>
+            <w:shd w:val="clear" w:color="auto" w:fill="4F81BD" w:themeFill="accent1"/>
+            <w:vAlign w:val="center"/>
+            <w:hideMark/>
+          </w:tcPr>
+          <w:p>
+            <w:pPr>
+              <w:spacing w:after="0" w:line="240" w:lineRule="auto"/>
+              <w:ind w:left="111" w:right="1754"/>
+              <w:rPr>
+                <w:rFonts w:eastAsia="Times New Roman" w:cstheme="minorHAnsi"/>
+                <w:color w:val="FFFFFF" w:themeColor="background1"/>
+                <w:sz w:val="24"/>
+                <w:szCs w:val="24"/>
+              </w:rPr>
+            </w:pPr>
+            <w:r>
+              <w:rPr>
+                <w:rFonts w:eastAsia="Times New Roman" w:cstheme="minorHAnsi"/>
+                <w:b/>
+                <w:bCs/>
+                <w:color w:val="FFFFFF" w:themeColor="background1"/>
+                <w:sz w:val="24"/>
+                <w:szCs w:val="24"/>
+              </w:rPr>
+              <w:t xml:space="preserve">                      Actor Action</w:t>
+            </w:r>
+          </w:p>
+        </w:tc>
+        <w:tc>
+          <w:tcPr>
+            <w:tcW w:w="4237" w:type="dxa"/>
+            <w:tcBorders>
+              <w:top w:val="nil"/>
+              <w:left w:val="nil"/>
+              <w:bottom w:val="single" w:sz="18" w:space="0" w:color="FFFFFF"/>
+              <w:right w:val="single" w:sz="18" w:space="0" w:color="FFFFFF"/>
+            </w:tcBorders>
+            <w:shd w:val="clear" w:color="auto" w:fill="4F81BD" w:themeFill="accent1"/>
+            <w:vAlign w:val="center"/>
+            <w:hideMark/>
+          </w:tcPr>
+          <w:p>
+            <w:pPr>
+              <w:spacing w:after="0" w:line="240" w:lineRule="auto"/>
+              <w:ind w:left="111"/>
+              <w:jc w:val="center"/>
+              <w:rPr>
+                <w:rFonts w:eastAsia="Times New Roman" w:cstheme="minorHAnsi"/>
+                <w:color w:val="FFFFFF" w:themeColor="background1"/>
+                <w:sz w:val="24"/>
+                <w:szCs w:val="24"/>
+              </w:rPr>
+            </w:pPr>
+            <w:r>
+              <w:rPr>
+                <w:rFonts w:eastAsia="Times New Roman" w:cstheme="minorHAnsi"/>
+                <w:b/>
+                <w:bCs/>
+                <w:color w:val="FFFFFF" w:themeColor="background1"/>
+                <w:sz w:val="24"/>
+                <w:szCs w:val="24"/>
+              </w:rPr>
+              <w:t>System Response</w:t>
+            </w:r>
+          </w:p>
+        </w:tc>
+      </w:tr>
+      <w:tr>
+        <w:tc>
+          <w:tcPr>
+            <w:tcW w:w="4388" w:type="dxa"/>
+            <w:tcBorders>
+              <w:top w:val="nil"/>
+              <w:left w:val="single" w:sz="18" w:space="0" w:color="FFFFFF"/>
+              <w:bottom w:val="single" w:sz="18" w:space="0" w:color="FFFFFF"/>
+              <w:right w:val="single" w:sz="18" w:space="0" w:color="FFFFFF"/>
+            </w:tcBorders>
+            <w:shd w:val="clear" w:color="auto" w:fill="DAEEF3" w:themeFill="accent5" w:themeFillTint="33"/>
+            <w:hideMark/>
+          </w:tcPr>
+          <w:p>
+            <w:pPr>
+              <w:spacing w:after="0"/>
+              <w:rPr>
+                <w:b/>
+                <w:bCs/>
+              </w:rPr>
+            </w:pPr>
+            <w:r>
+              <w:t>1-user selects the + or - sign</w:t>
+            </w:r>
+          </w:p>
+        </w:tc>
+        <w:tc>
+          <w:tcPr>
+            <w:tcW w:w="4237" w:type="dxa"/>
+            <w:tcBorders>
+              <w:top w:val="nil"/>
+              <w:left w:val="nil"/>
+              <w:bottom w:val="single" w:sz="18" w:space="0" w:color="FFFFFF"/>
+              <w:right w:val="single" w:sz="18" w:space="0" w:color="FFFFFF"/>
+            </w:tcBorders>
+            <w:shd w:val="clear" w:color="auto" w:fill="DAEEF3" w:themeFill="accent5" w:themeFillTint="33"/>
+          </w:tcPr>
+          <w:p>
+            <w:pPr>
+              <w:spacing w:after="0"/>
+            </w:pPr>
+          </w:p>
+        </w:tc>
+      </w:tr>
+      <w:tr>
+        <w:tc>
+          <w:tcPr>
+            <w:tcW w:w="4388" w:type="dxa"/>
+            <w:tcBorders>
+              <w:top w:val="nil"/>
+              <w:left w:val="single" w:sz="18" w:space="0" w:color="FFFFFF"/>
+              <w:bottom w:val="single" w:sz="18" w:space="0" w:color="FFFFFF"/>
+              <w:right w:val="single" w:sz="18" w:space="0" w:color="FFFFFF"/>
+            </w:tcBorders>
+            <w:shd w:val="clear" w:color="auto" w:fill="DAEEF3" w:themeFill="accent5" w:themeFillTint="33"/>
+          </w:tcPr>
+          <w:p>
+            <w:pPr>
+              <w:spacing w:after="0"/>
+            </w:pPr>
+          </w:p>
+        </w:tc>
+        <w:tc>
+          <w:tcPr>
+            <w:tcW w:w="4237" w:type="dxa"/>
+            <w:tcBorders>
+              <w:top w:val="nil"/>
+              <w:left w:val="nil"/>
+              <w:bottom w:val="single" w:sz="18" w:space="0" w:color="FFFFFF"/>
+              <w:right w:val="single" w:sz="18" w:space="0" w:color="FFFFFF"/>
+            </w:tcBorders>
+            <w:shd w:val="clear" w:color="auto" w:fill="DAEEF3" w:themeFill="accent5" w:themeFillTint="33"/>
+            <w:hideMark/>
+          </w:tcPr>
+          <w:p>
+            <w:pPr>
+              <w:spacing w:after="0"/>
+            </w:pPr>
+            <w:r>
+              <w:t xml:space="preserve">2- system increment or decrement the </w:t>
+            </w:r>
+            <w:proofErr w:type="spellStart"/>
+            <w:r>
+              <w:t>quantitiy</w:t>
+            </w:r>
+            <w:proofErr w:type="spellEnd"/>
+          </w:p>
+        </w:tc>
+      </w:tr>
+    </w:tbl>
+    <w:p>
+      <w:pPr>
+        <w:spacing w:before="120" w:after="80" w:line="240" w:lineRule="auto"/>
+        <w:ind w:left="720"/>
+        <w:rPr>
+          <w:rFonts w:eastAsia="Times New Roman" w:cstheme="minorHAnsi"/>
+          <w:b/>
+          <w:bCs/>
+          <w:color w:val="1F3864"/>
+          <w:kern w:val="2"/>
+          <w:sz w:val="26"/>
+          <w:szCs w:val="26"/>
+          <w:lang w:val="en-GB"/>
+        </w:rPr>
+      </w:pPr>
+      <w:r>
+        <w:rPr>
+          <w:rFonts w:eastAsia="Times New Roman" w:cstheme="minorHAnsi"/>
+          <w:b/>
+          <w:bCs/>
+          <w:color w:val="1F3864"/>
+          <w:sz w:val="26"/>
+          <w:szCs w:val="26"/>
+        </w:rPr>
+        <w:t xml:space="preserve"> </w:t>
+      </w:r>
+      <w:r>
+        <w:rPr>
+          <w:b/>
+          <w:bCs/>
+          <w:color w:val="1F3863"/>
+          <w:sz w:val="26"/>
+          <w:szCs w:val="26"/>
+        </w:rPr>
+        <w:t>Exceptional Scenario</w:t>
+      </w:r>
+    </w:p>
+    <w:tbl>
+      <w:tblPr>
+        <w:tblW w:w="8625" w:type="dxa"/>
+        <w:tblInd w:w="895" w:type="dxa"/>
+        <w:tblCellMar>
+          <w:left w:w="0" w:type="dxa"/>
+          <w:right w:w="0" w:type="dxa"/>
+        </w:tblCellMar>
+        <w:tblLook w:val="04A0" w:firstRow="1" w:lastRow="0" w:firstColumn="1" w:lastColumn="0" w:noHBand="0" w:noVBand="1"/>
+      </w:tblPr>
+      <w:tblGrid>
+        <w:gridCol w:w="4388"/>
+        <w:gridCol w:w="4237"/>
+      </w:tblGrid>
+      <w:tr>
+        <w:tc>
+          <w:tcPr>
+            <w:tcW w:w="4388" w:type="dxa"/>
+            <w:tcBorders>
+              <w:top w:val="nil"/>
+              <w:left w:val="single" w:sz="18" w:space="0" w:color="FFFFFF"/>
+              <w:bottom w:val="single" w:sz="18" w:space="0" w:color="FFFFFF"/>
+              <w:right w:val="single" w:sz="18" w:space="0" w:color="FFFFFF"/>
+            </w:tcBorders>
+            <w:shd w:val="clear" w:color="auto" w:fill="4F81BD" w:themeFill="accent1"/>
+            <w:vAlign w:val="center"/>
+            <w:hideMark/>
+          </w:tcPr>
+          <w:p>
+            <w:pPr>
+              <w:spacing w:after="0" w:line="240" w:lineRule="auto"/>
+              <w:ind w:left="111" w:right="1754"/>
+              <w:rPr>
+                <w:rFonts w:eastAsia="Times New Roman" w:cstheme="minorHAnsi"/>
+                <w:color w:val="FFFFFF" w:themeColor="background1"/>
+                <w:sz w:val="24"/>
+                <w:szCs w:val="24"/>
+              </w:rPr>
+            </w:pPr>
+            <w:r>
+              <w:rPr>
+                <w:rFonts w:eastAsia="Times New Roman" w:cstheme="minorHAnsi"/>
+                <w:b/>
+                <w:bCs/>
+                <w:color w:val="FFFFFF" w:themeColor="background1"/>
+                <w:sz w:val="24"/>
+                <w:szCs w:val="24"/>
+              </w:rPr>
+              <w:t xml:space="preserve">                      Actor Action</w:t>
+            </w:r>
+          </w:p>
+        </w:tc>
+        <w:tc>
+          <w:tcPr>
+            <w:tcW w:w="4237" w:type="dxa"/>
+            <w:tcBorders>
+              <w:top w:val="nil"/>
+              <w:left w:val="nil"/>
+              <w:bottom w:val="single" w:sz="18" w:space="0" w:color="FFFFFF"/>
+              <w:right w:val="single" w:sz="18" w:space="0" w:color="FFFFFF"/>
+            </w:tcBorders>
+            <w:shd w:val="clear" w:color="auto" w:fill="4F81BD" w:themeFill="accent1"/>
+            <w:vAlign w:val="center"/>
+            <w:hideMark/>
+          </w:tcPr>
+          <w:p>
+            <w:pPr>
+              <w:spacing w:after="0" w:line="240" w:lineRule="auto"/>
+              <w:ind w:left="111"/>
+              <w:jc w:val="center"/>
+              <w:rPr>
+                <w:rFonts w:eastAsia="Times New Roman" w:cstheme="minorHAnsi"/>
+                <w:color w:val="FFFFFF" w:themeColor="background1"/>
+                <w:sz w:val="24"/>
+                <w:szCs w:val="24"/>
+              </w:rPr>
+            </w:pPr>
+            <w:r>
+              <w:rPr>
+                <w:rFonts w:eastAsia="Times New Roman" w:cstheme="minorHAnsi"/>
+                <w:b/>
+                <w:bCs/>
+                <w:color w:val="FFFFFF" w:themeColor="background1"/>
+                <w:sz w:val="24"/>
+                <w:szCs w:val="24"/>
+              </w:rPr>
+              <w:t>System Response</w:t>
+            </w:r>
+          </w:p>
+        </w:tc>
+      </w:tr>
+      <w:tr>
+        <w:tc>
+          <w:tcPr>
+            <w:tcW w:w="4388" w:type="dxa"/>
+            <w:tcBorders>
+              <w:top w:val="nil"/>
+              <w:left w:val="single" w:sz="18" w:space="0" w:color="FFFFFF"/>
+              <w:bottom w:val="single" w:sz="18" w:space="0" w:color="FFFFFF"/>
+              <w:right w:val="single" w:sz="18" w:space="0" w:color="FFFFFF"/>
+            </w:tcBorders>
+            <w:shd w:val="clear" w:color="auto" w:fill="DAEEF3" w:themeFill="accent5" w:themeFillTint="33"/>
+          </w:tcPr>
+          <w:p>
+            <w:pPr>
+              <w:spacing w:after="0"/>
+              <w:rPr>
+                <w:b/>
+                <w:bCs/>
+              </w:rPr>
+            </w:pPr>
+          </w:p>
+        </w:tc>
+        <w:tc>
+          <w:tcPr>
+            <w:tcW w:w="4237" w:type="dxa"/>
+            <w:tcBorders>
+              <w:top w:val="nil"/>
+              <w:left w:val="nil"/>
+              <w:bottom w:val="single" w:sz="18" w:space="0" w:color="FFFFFF"/>
+              <w:right w:val="single" w:sz="18" w:space="0" w:color="FFFFFF"/>
+            </w:tcBorders>
+            <w:shd w:val="clear" w:color="auto" w:fill="DAEEF3" w:themeFill="accent5" w:themeFillTint="33"/>
+          </w:tcPr>
+          <w:p>
+            <w:pPr>
+              <w:spacing w:after="0"/>
+            </w:pPr>
+          </w:p>
+        </w:tc>
+      </w:tr>
+    </w:tbl>
+    <w:p>
+      <w:pPr>
+        <w:rPr>
+          <w:rFonts w:asciiTheme="majorBidi" w:hAnsiTheme="majorBidi" w:cstheme="majorBidi"/>
+          <w:kern w:val="2"/>
+          <w:sz w:val="24"/>
+          <w:szCs w:val="24"/>
+          <w:vertAlign w:val="subscript"/>
+          <w:lang w:val="en-GB"/>
+        </w:rPr>
+      </w:pPr>
+    </w:p>
+    <w:p>
+      <w:pPr>
+        <w:numPr>
+          <w:ilvl w:val="0"/>
+          <w:numId w:val="10"/>
+        </w:numPr>
+        <w:spacing w:before="100" w:beforeAutospacing="1" w:after="120" w:line="240" w:lineRule="auto"/>
+        <w:ind w:left="714" w:hanging="357"/>
+        <w:rPr>
+          <w:rFonts w:eastAsia="Times New Roman" w:cstheme="minorHAnsi"/>
+          <w:b/>
+          <w:bCs/>
+          <w:color w:val="1F3864"/>
+          <w:sz w:val="28"/>
+          <w:szCs w:val="28"/>
+        </w:rPr>
+      </w:pPr>
+      <w:r>
+        <w:rPr>
+          <w:rFonts w:eastAsia="Times New Roman" w:cstheme="minorHAnsi"/>
+          <w:b/>
+          <w:bCs/>
+          <w:color w:val="1F3864"/>
+          <w:sz w:val="28"/>
+          <w:szCs w:val="28"/>
+        </w:rPr>
+        <w:t>User Story #10</w:t>
+      </w:r>
+    </w:p>
+    <w:p>
+      <w:pPr>
+        <w:spacing w:after="0" w:line="240" w:lineRule="auto"/>
+        <w:rPr>
+          <w:rFonts w:ascii="Times New Roman" w:eastAsia="Times New Roman" w:hAnsi="Times New Roman" w:cs="Times New Roman"/>
+          <w:vanish/>
+          <w:sz w:val="24"/>
+          <w:szCs w:val="24"/>
+        </w:rPr>
+      </w:pPr>
+    </w:p>
+    <w:tbl>
+      <w:tblPr>
+        <w:tblW w:w="8625" w:type="dxa"/>
+        <w:tblInd w:w="911" w:type="dxa"/>
+        <w:tblCellMar>
+          <w:left w:w="0" w:type="dxa"/>
+          <w:right w:w="0" w:type="dxa"/>
+        </w:tblCellMar>
+        <w:tblLook w:val="04A0" w:firstRow="1" w:lastRow="0" w:firstColumn="1" w:lastColumn="0" w:noHBand="0" w:noVBand="1"/>
+      </w:tblPr>
+      <w:tblGrid>
+        <w:gridCol w:w="2263"/>
+        <w:gridCol w:w="6362"/>
+      </w:tblGrid>
+      <w:tr>
+        <w:tc>
+          <w:tcPr>
+            <w:tcW w:w="2263" w:type="dxa"/>
+            <w:tcBorders>
+              <w:top w:val="single" w:sz="8" w:space="0" w:color="000000"/>
+              <w:left w:val="single" w:sz="8" w:space="0" w:color="000000"/>
+              <w:bottom w:val="single" w:sz="8" w:space="0" w:color="000000"/>
+              <w:right w:val="single" w:sz="18" w:space="0" w:color="FFFFFF"/>
+            </w:tcBorders>
+            <w:shd w:val="clear" w:color="auto" w:fill="00B0F0"/>
+            <w:vAlign w:val="center"/>
+            <w:hideMark/>
+          </w:tcPr>
+          <w:p>
+            <w:pPr>
+              <w:spacing w:after="0" w:line="240" w:lineRule="auto"/>
+              <w:ind w:left="104"/>
+              <w:rPr>
+                <w:b/>
+                <w:bCs/>
+              </w:rPr>
+            </w:pPr>
+            <w:r>
+              <w:rPr>
+                <w:b/>
+                <w:bCs/>
+              </w:rPr>
+              <w:t>User Story ID</w:t>
+            </w:r>
+          </w:p>
+        </w:tc>
+        <w:tc>
+          <w:tcPr>
+            <w:tcW w:w="6362" w:type="dxa"/>
+            <w:tcBorders>
+              <w:top w:val="single" w:sz="18" w:space="0" w:color="FFFFFF"/>
+              <w:left w:val="nil"/>
+              <w:bottom w:val="single" w:sz="18" w:space="0" w:color="FFFFFF"/>
+              <w:right w:val="single" w:sz="18" w:space="0" w:color="FFFFFF"/>
+            </w:tcBorders>
+            <w:shd w:val="clear" w:color="auto" w:fill="C9F1FF"/>
+            <w:vAlign w:val="center"/>
+            <w:hideMark/>
+          </w:tcPr>
+          <w:p>
+            <w:pPr>
+              <w:spacing w:after="0" w:line="240" w:lineRule="auto"/>
+              <w:ind w:left="111" w:right="443"/>
+              <w:rPr>
+                <w:rFonts w:ascii="Calibri" w:eastAsia="Times New Roman" w:hAnsi="Calibri" w:cs="Calibri"/>
+                <w:color w:val="000000"/>
+                <w:sz w:val="24"/>
+                <w:szCs w:val="24"/>
+                <w:lang w:bidi="ar-EG"/>
+              </w:rPr>
+            </w:pPr>
+            <w:r>
+              <w:rPr>
+                <w:rFonts w:ascii="Calibri" w:eastAsia="Times New Roman" w:hAnsi="Calibri" w:cs="Calibri"/>
+                <w:color w:val="000000"/>
+                <w:sz w:val="24"/>
+                <w:szCs w:val="24"/>
+                <w:lang w:bidi="ar-EG"/>
+              </w:rPr>
+              <w:t>US #10</w:t>
+            </w:r>
+          </w:p>
+        </w:tc>
+      </w:tr>
+      <w:tr>
+        <w:tc>
+          <w:tcPr>
+            <w:tcW w:w="2263" w:type="dxa"/>
+            <w:tcBorders>
+              <w:top w:val="single" w:sz="8" w:space="0" w:color="000000"/>
+              <w:left w:val="single" w:sz="8" w:space="0" w:color="000000"/>
+              <w:bottom w:val="single" w:sz="8" w:space="0" w:color="000000"/>
+              <w:right w:val="single" w:sz="18" w:space="0" w:color="FFFFFF"/>
+            </w:tcBorders>
+            <w:shd w:val="clear" w:color="auto" w:fill="00B0F0"/>
+            <w:vAlign w:val="center"/>
+            <w:hideMark/>
+          </w:tcPr>
+          <w:p>
+            <w:pPr>
+              <w:spacing w:after="0" w:line="240" w:lineRule="auto"/>
+              <w:ind w:left="104"/>
+              <w:rPr>
+                <w:b/>
+                <w:bCs/>
+              </w:rPr>
+            </w:pPr>
+            <w:r>
+              <w:rPr>
+                <w:b/>
+                <w:bCs/>
+              </w:rPr>
+              <w:t xml:space="preserve">User Story Name </w:t>
+            </w:r>
+          </w:p>
+        </w:tc>
+        <w:tc>
+          <w:tcPr>
+            <w:tcW w:w="6362" w:type="dxa"/>
+            <w:tcBorders>
+              <w:top w:val="single" w:sz="18" w:space="0" w:color="FFFFFF"/>
+              <w:left w:val="nil"/>
+              <w:bottom w:val="single" w:sz="18" w:space="0" w:color="FFFFFF"/>
+              <w:right w:val="single" w:sz="18" w:space="0" w:color="FFFFFF"/>
+            </w:tcBorders>
+            <w:shd w:val="clear" w:color="auto" w:fill="C9F1FF"/>
+            <w:vAlign w:val="center"/>
+            <w:hideMark/>
+          </w:tcPr>
+          <w:p>
+            <w:pPr>
+              <w:spacing w:after="0" w:line="240" w:lineRule="auto"/>
+              <w:ind w:left="111" w:right="443"/>
+              <w:rPr>
+                <w:rFonts w:ascii="Calibri" w:eastAsia="Times New Roman" w:hAnsi="Calibri" w:cs="Calibri"/>
+                <w:color w:val="000000"/>
+                <w:sz w:val="24"/>
+                <w:szCs w:val="24"/>
+                <w:lang w:bidi="ar-EG"/>
+              </w:rPr>
+            </w:pPr>
+            <w:r>
+              <w:rPr>
+                <w:rFonts w:ascii="Calibri" w:eastAsia="Times New Roman" w:hAnsi="Calibri" w:cs="Calibri"/>
+                <w:color w:val="000000"/>
+                <w:sz w:val="24"/>
+                <w:szCs w:val="24"/>
+                <w:lang w:bidi="ar-EG"/>
+              </w:rPr>
+              <w:t>payment</w:t>
+            </w:r>
+          </w:p>
+        </w:tc>
+      </w:tr>
+      <w:tr>
+        <w:tc>
+          <w:tcPr>
+            <w:tcW w:w="2263" w:type="dxa"/>
+            <w:tcBorders>
+              <w:top w:val="nil"/>
+              <w:left w:val="single" w:sz="8" w:space="0" w:color="000000"/>
+              <w:bottom w:val="single" w:sz="8" w:space="0" w:color="000000"/>
+              <w:right w:val="single" w:sz="18" w:space="0" w:color="FFFFFF"/>
+            </w:tcBorders>
+            <w:shd w:val="clear" w:color="auto" w:fill="00B0F0"/>
+            <w:vAlign w:val="center"/>
+            <w:hideMark/>
+          </w:tcPr>
+          <w:p>
+            <w:pPr>
+              <w:spacing w:before="2" w:after="0" w:line="240" w:lineRule="auto"/>
+              <w:ind w:left="104"/>
+              <w:rPr>
+                <w:b/>
+                <w:bCs/>
+              </w:rPr>
+            </w:pPr>
+            <w:r>
+              <w:rPr>
+                <w:b/>
+                <w:bCs/>
+              </w:rPr>
+              <w:t>Actors</w:t>
+            </w:r>
+          </w:p>
+        </w:tc>
+        <w:tc>
+          <w:tcPr>
+            <w:tcW w:w="6362" w:type="dxa"/>
+            <w:tcBorders>
+              <w:top w:val="nil"/>
+              <w:left w:val="nil"/>
+              <w:bottom w:val="single" w:sz="18" w:space="0" w:color="FFFFFF"/>
+              <w:right w:val="single" w:sz="18" w:space="0" w:color="FFFFFF"/>
+            </w:tcBorders>
+            <w:shd w:val="clear" w:color="auto" w:fill="C9F1FF"/>
+            <w:vAlign w:val="center"/>
+            <w:hideMark/>
+          </w:tcPr>
+          <w:p>
+            <w:pPr>
+              <w:spacing w:after="0" w:line="264" w:lineRule="auto"/>
+            </w:pPr>
+            <w:r>
+              <w:t>Customer</w:t>
+            </w:r>
+          </w:p>
+        </w:tc>
+      </w:tr>
+      <w:tr>
+        <w:tc>
+          <w:tcPr>
+            <w:tcW w:w="2263" w:type="dxa"/>
+            <w:tcBorders>
+              <w:top w:val="nil"/>
+              <w:left w:val="single" w:sz="8" w:space="0" w:color="000000"/>
+              <w:bottom w:val="single" w:sz="8" w:space="0" w:color="000000"/>
+              <w:right w:val="single" w:sz="18" w:space="0" w:color="FFFFFF"/>
+            </w:tcBorders>
+            <w:shd w:val="clear" w:color="auto" w:fill="00B0F0"/>
+            <w:vAlign w:val="center"/>
+            <w:hideMark/>
+          </w:tcPr>
+          <w:p>
+            <w:pPr>
+              <w:spacing w:after="0" w:line="240" w:lineRule="auto"/>
+              <w:ind w:left="104"/>
+              <w:rPr>
+                <w:b/>
+                <w:bCs/>
+              </w:rPr>
+            </w:pPr>
+            <w:r>
+              <w:rPr>
+                <w:b/>
+                <w:bCs/>
+              </w:rPr>
+              <w:t>Description</w:t>
+            </w:r>
+          </w:p>
+        </w:tc>
+        <w:tc>
+          <w:tcPr>
+            <w:tcW w:w="6362" w:type="dxa"/>
+            <w:tcBorders>
+              <w:top w:val="nil"/>
+              <w:left w:val="nil"/>
+              <w:bottom w:val="single" w:sz="18" w:space="0" w:color="FFFFFF"/>
+              <w:right w:val="single" w:sz="18" w:space="0" w:color="FFFFFF"/>
+            </w:tcBorders>
+            <w:shd w:val="clear" w:color="auto" w:fill="C9F1FF"/>
+            <w:vAlign w:val="center"/>
+            <w:hideMark/>
+          </w:tcPr>
+          <w:p>
+            <w:pPr>
+              <w:bidi/>
+              <w:spacing w:after="60" w:line="264" w:lineRule="auto"/>
+              <w:jc w:val="right"/>
+              <w:rPr>
+                <w:rFonts w:ascii="Arial" w:eastAsia="Times New Roman" w:hAnsi="Arial" w:cs="Arial"/>
+                <w:color w:val="000000"/>
+              </w:rPr>
+            </w:pPr>
+            <w:r>
+              <w:rPr>
+                <w:rFonts w:ascii="Arial" w:eastAsia="Times New Roman" w:hAnsi="Arial" w:cs="Arial"/>
+                <w:b/>
+                <w:bCs/>
+                <w:color w:val="000000"/>
+              </w:rPr>
+              <w:t>As</w:t>
+            </w:r>
+            <w:r>
+              <w:rPr>
+                <w:rFonts w:ascii="Arial" w:eastAsia="Times New Roman" w:hAnsi="Arial" w:cs="Arial"/>
+                <w:color w:val="000000"/>
+              </w:rPr>
+              <w:t xml:space="preserve"> a customer</w:t>
+            </w:r>
+          </w:p>
+          <w:p>
+            <w:pPr>
+              <w:bidi/>
+              <w:spacing w:after="60" w:line="264" w:lineRule="auto"/>
+              <w:jc w:val="right"/>
+              <w:rPr>
+                <w:rFonts w:ascii="Arial" w:eastAsia="Times New Roman" w:hAnsi="Arial" w:cs="Arial"/>
+                <w:color w:val="000000"/>
+              </w:rPr>
+            </w:pPr>
+            <w:r>
+              <w:rPr>
+                <w:rFonts w:ascii="Arial" w:eastAsia="Times New Roman" w:hAnsi="Arial" w:cs="Arial"/>
+                <w:b/>
+                <w:bCs/>
+                <w:color w:val="000000"/>
+              </w:rPr>
+              <w:t>I like</w:t>
+            </w:r>
+            <w:r>
+              <w:rPr>
+                <w:rFonts w:ascii="Arial" w:eastAsia="Times New Roman" w:hAnsi="Arial" w:cs="Arial"/>
+                <w:color w:val="000000"/>
+              </w:rPr>
+              <w:t xml:space="preserve"> to choose the way of payment</w:t>
+            </w:r>
+          </w:p>
+          <w:p>
+            <w:pPr>
+              <w:bidi/>
+              <w:spacing w:after="60" w:line="264" w:lineRule="auto"/>
+              <w:jc w:val="right"/>
+              <w:rPr>
+                <w:rFonts w:ascii="Arial" w:eastAsia="Times New Roman" w:hAnsi="Arial" w:cs="Arial"/>
+                <w:color w:val="000000"/>
+              </w:rPr>
+            </w:pPr>
+            <w:proofErr w:type="gramStart"/>
+            <w:r>
+              <w:rPr>
+                <w:rFonts w:ascii="Arial" w:eastAsia="Times New Roman" w:hAnsi="Arial" w:cs="Arial"/>
+                <w:b/>
+                <w:bCs/>
+                <w:color w:val="000000"/>
+              </w:rPr>
+              <w:t>So</w:t>
+            </w:r>
+            <w:proofErr w:type="gramEnd"/>
+            <w:r>
+              <w:rPr>
+                <w:rFonts w:ascii="Arial" w:eastAsia="Times New Roman" w:hAnsi="Arial" w:cs="Arial"/>
+                <w:color w:val="000000"/>
+              </w:rPr>
+              <w:t xml:space="preserve"> I pay the way it suits me</w:t>
+            </w:r>
+          </w:p>
+        </w:tc>
+      </w:tr>
+      <w:tr>
+        <w:tc>
+          <w:tcPr>
+            <w:tcW w:w="2263" w:type="dxa"/>
+            <w:tcBorders>
+              <w:top w:val="nil"/>
+              <w:left w:val="single" w:sz="8" w:space="0" w:color="000000"/>
+              <w:bottom w:val="single" w:sz="8" w:space="0" w:color="000000"/>
+              <w:right w:val="single" w:sz="18" w:space="0" w:color="FFFFFF"/>
+            </w:tcBorders>
+            <w:shd w:val="clear" w:color="auto" w:fill="00B0F0"/>
+            <w:vAlign w:val="center"/>
+            <w:hideMark/>
+          </w:tcPr>
+          <w:p>
+            <w:pPr>
+              <w:spacing w:before="2" w:after="0" w:line="240" w:lineRule="auto"/>
+              <w:ind w:left="104"/>
+              <w:rPr>
+                <w:b/>
+                <w:bCs/>
+                <w:rtl/>
+              </w:rPr>
+            </w:pPr>
+            <w:r>
+              <w:rPr>
+                <w:b/>
+                <w:bCs/>
+              </w:rPr>
+              <w:t>Per condition</w:t>
+            </w:r>
+          </w:p>
+        </w:tc>
+        <w:tc>
+          <w:tcPr>
+            <w:tcW w:w="6362" w:type="dxa"/>
+            <w:tcBorders>
+              <w:top w:val="nil"/>
+              <w:left w:val="nil"/>
+              <w:bottom w:val="single" w:sz="18" w:space="0" w:color="FFFFFF"/>
+              <w:right w:val="single" w:sz="18" w:space="0" w:color="FFFFFF"/>
+            </w:tcBorders>
+            <w:shd w:val="clear" w:color="auto" w:fill="C9F1FF"/>
+            <w:vAlign w:val="center"/>
+          </w:tcPr>
+          <w:p>
+            <w:pPr>
+              <w:spacing w:before="2" w:after="0" w:line="240" w:lineRule="auto"/>
+              <w:rPr>
+                <w:rFonts w:ascii="Bahnschrift Light Condensed" w:eastAsia="Times New Roman" w:hAnsi="Bahnschrift Light Condensed" w:cs="Calibri"/>
+                <w:color w:val="000000"/>
+                <w:sz w:val="24"/>
+                <w:szCs w:val="24"/>
+              </w:rPr>
+            </w:pPr>
+          </w:p>
+        </w:tc>
+      </w:tr>
+      <w:tr>
+        <w:tc>
+          <w:tcPr>
+            <w:tcW w:w="2263" w:type="dxa"/>
+            <w:tcBorders>
+              <w:top w:val="nil"/>
+              <w:left w:val="single" w:sz="8" w:space="0" w:color="000000"/>
+              <w:bottom w:val="single" w:sz="8" w:space="0" w:color="000000"/>
+              <w:right w:val="single" w:sz="18" w:space="0" w:color="FFFFFF"/>
+            </w:tcBorders>
+            <w:shd w:val="clear" w:color="auto" w:fill="00B0F0"/>
+            <w:vAlign w:val="center"/>
+            <w:hideMark/>
+          </w:tcPr>
+          <w:p>
+            <w:pPr>
+              <w:spacing w:before="2" w:after="0" w:line="240" w:lineRule="auto"/>
+              <w:ind w:left="104"/>
+              <w:rPr>
+                <w:b/>
+                <w:bCs/>
+              </w:rPr>
+            </w:pPr>
+            <w:r>
+              <w:rPr>
+                <w:b/>
+                <w:bCs/>
+              </w:rPr>
+              <w:t>Post condition</w:t>
+            </w:r>
+          </w:p>
+        </w:tc>
+        <w:tc>
+          <w:tcPr>
+            <w:tcW w:w="6362" w:type="dxa"/>
+            <w:tcBorders>
+              <w:top w:val="nil"/>
+              <w:left w:val="nil"/>
+              <w:bottom w:val="single" w:sz="18" w:space="0" w:color="FFFFFF"/>
+              <w:right w:val="single" w:sz="18" w:space="0" w:color="FFFFFF"/>
+            </w:tcBorders>
+            <w:shd w:val="clear" w:color="auto" w:fill="C9F1FF"/>
+            <w:vAlign w:val="center"/>
+          </w:tcPr>
+          <w:p>
+            <w:pPr>
+              <w:spacing w:before="2" w:after="0" w:line="240" w:lineRule="auto"/>
+              <w:rPr>
+                <w:rFonts w:ascii="Bahnschrift Light Condensed" w:eastAsia="Times New Roman" w:hAnsi="Bahnschrift Light Condensed" w:cs="Calibri"/>
+                <w:color w:val="000000"/>
+                <w:sz w:val="24"/>
+                <w:szCs w:val="24"/>
+              </w:rPr>
+            </w:pPr>
+          </w:p>
+        </w:tc>
+      </w:tr>
+      <w:tr>
+        <w:tc>
+          <w:tcPr>
+            <w:tcW w:w="2263" w:type="dxa"/>
+            <w:tcBorders>
+              <w:top w:val="nil"/>
+              <w:left w:val="single" w:sz="8" w:space="0" w:color="000000"/>
+              <w:bottom w:val="single" w:sz="8" w:space="0" w:color="000000"/>
+              <w:right w:val="single" w:sz="18" w:space="0" w:color="FFFFFF"/>
+            </w:tcBorders>
+            <w:shd w:val="clear" w:color="auto" w:fill="00B0F0"/>
+            <w:vAlign w:val="center"/>
+            <w:hideMark/>
+          </w:tcPr>
+          <w:p>
+            <w:pPr>
+              <w:spacing w:before="2" w:after="0" w:line="240" w:lineRule="auto"/>
+              <w:ind w:left="104"/>
+              <w:rPr>
+                <w:b/>
+                <w:bCs/>
+              </w:rPr>
+            </w:pPr>
+            <w:r>
+              <w:rPr>
+                <w:b/>
+                <w:bCs/>
+              </w:rPr>
+              <w:t>Acceptance Criteria</w:t>
+            </w:r>
+          </w:p>
+        </w:tc>
+        <w:tc>
+          <w:tcPr>
+            <w:tcW w:w="6362" w:type="dxa"/>
+            <w:tcBorders>
+              <w:top w:val="nil"/>
+              <w:left w:val="nil"/>
+              <w:bottom w:val="single" w:sz="18" w:space="0" w:color="FFFFFF"/>
+              <w:right w:val="single" w:sz="18" w:space="0" w:color="FFFFFF"/>
+            </w:tcBorders>
+            <w:shd w:val="clear" w:color="auto" w:fill="C9F1FF"/>
+            <w:vAlign w:val="center"/>
+            <w:hideMark/>
+          </w:tcPr>
+          <w:p>
+            <w:pPr>
+              <w:spacing w:after="60"/>
+              <w:rPr>
+                <w:rFonts w:ascii="Arial" w:eastAsia="Times New Roman" w:hAnsi="Arial" w:cs="Arial"/>
+                <w:b/>
+                <w:bCs/>
+                <w:color w:val="000000"/>
+              </w:rPr>
+            </w:pPr>
+            <w:r>
+              <w:rPr>
+                <w:rFonts w:ascii="Arial" w:eastAsia="Times New Roman" w:hAnsi="Arial" w:cs="Arial"/>
+                <w:b/>
+                <w:bCs/>
+                <w:color w:val="000000"/>
+              </w:rPr>
+              <w:t xml:space="preserve">Given </w:t>
+            </w:r>
+            <w:proofErr w:type="spellStart"/>
+            <w:r>
+              <w:rPr>
+                <w:rFonts w:ascii="Arial" w:eastAsia="Times New Roman" w:hAnsi="Arial" w:cs="Arial"/>
+                <w:color w:val="000000"/>
+              </w:rPr>
+              <w:t>iam</w:t>
+            </w:r>
+            <w:proofErr w:type="spellEnd"/>
+            <w:r>
+              <w:rPr>
+                <w:rFonts w:ascii="Arial" w:eastAsia="Times New Roman" w:hAnsi="Arial" w:cs="Arial"/>
+                <w:color w:val="000000"/>
+              </w:rPr>
+              <w:t xml:space="preserve"> on the checkout menu</w:t>
+            </w:r>
+          </w:p>
+          <w:p>
+            <w:pPr>
+              <w:spacing w:after="60"/>
+              <w:rPr>
+                <w:rFonts w:ascii="Arial" w:eastAsia="Times New Roman" w:hAnsi="Arial" w:cs="Arial"/>
+                <w:b/>
+                <w:bCs/>
+                <w:color w:val="000000"/>
+              </w:rPr>
+            </w:pPr>
+            <w:r>
+              <w:rPr>
+                <w:rFonts w:ascii="Arial" w:eastAsia="Times New Roman" w:hAnsi="Arial" w:cs="Arial"/>
+                <w:b/>
+                <w:bCs/>
+                <w:color w:val="000000"/>
+              </w:rPr>
+              <w:t xml:space="preserve">When </w:t>
+            </w:r>
+            <w:r>
+              <w:rPr>
+                <w:rFonts w:ascii="Arial" w:eastAsia="Times New Roman" w:hAnsi="Arial" w:cs="Arial"/>
+                <w:color w:val="000000"/>
+              </w:rPr>
+              <w:t xml:space="preserve">I chose the way of payment  </w:t>
+            </w:r>
+          </w:p>
+          <w:p>
+            <w:pPr>
+              <w:spacing w:after="60"/>
+              <w:rPr>
+                <w:b/>
+                <w:bCs/>
+                <w:color w:val="C00000"/>
+              </w:rPr>
+            </w:pPr>
+            <w:proofErr w:type="gramStart"/>
+            <w:r>
+              <w:rPr>
+                <w:rFonts w:ascii="Arial" w:eastAsia="Times New Roman" w:hAnsi="Arial" w:cs="Arial"/>
+                <w:b/>
+                <w:bCs/>
+                <w:color w:val="000000"/>
+              </w:rPr>
+              <w:t xml:space="preserve">Then  </w:t>
+            </w:r>
+            <w:r>
+              <w:rPr>
+                <w:rFonts w:ascii="Arial" w:eastAsia="Times New Roman" w:hAnsi="Arial" w:cs="Arial"/>
+                <w:color w:val="000000"/>
+              </w:rPr>
+              <w:t>I</w:t>
+            </w:r>
+            <w:proofErr w:type="gramEnd"/>
+            <w:r>
+              <w:rPr>
+                <w:rFonts w:ascii="Arial" w:eastAsia="Times New Roman" w:hAnsi="Arial" w:cs="Arial"/>
+                <w:color w:val="000000"/>
+              </w:rPr>
+              <w:t xml:space="preserve"> pay the way I want</w:t>
+            </w:r>
+          </w:p>
+        </w:tc>
+      </w:tr>
+    </w:tbl>
+    <w:p>
+      <w:pPr>
+        <w:numPr>
+          <w:ilvl w:val="0"/>
+          <w:numId w:val="10"/>
+        </w:numPr>
+        <w:spacing w:before="100" w:beforeAutospacing="1" w:after="120" w:line="240" w:lineRule="auto"/>
+        <w:ind w:left="714" w:hanging="357"/>
+        <w:rPr>
+          <w:rFonts w:eastAsia="Times New Roman" w:cstheme="minorHAnsi"/>
+          <w:color w:val="000000"/>
+          <w:kern w:val="2"/>
+          <w:sz w:val="28"/>
+          <w:szCs w:val="28"/>
+          <w:lang w:val="en-GB"/>
+        </w:rPr>
+      </w:pPr>
+      <w:r>
+        <w:rPr>
+          <w:rFonts w:eastAsia="Times New Roman" w:cstheme="minorHAnsi"/>
+          <w:b/>
+          <w:bCs/>
+          <w:color w:val="1F3864"/>
+          <w:sz w:val="28"/>
+          <w:szCs w:val="28"/>
+        </w:rPr>
+        <w:t xml:space="preserve">Scenarios </w:t>
+      </w:r>
+    </w:p>
+    <w:p>
+      <w:pPr>
+        <w:spacing w:before="120" w:after="80" w:line="240" w:lineRule="auto"/>
+        <w:ind w:left="720"/>
+        <w:rPr>
+          <w:rFonts w:eastAsia="Times New Roman" w:cstheme="minorHAnsi"/>
+          <w:b/>
+          <w:bCs/>
+          <w:color w:val="1F3864"/>
+          <w:sz w:val="26"/>
+          <w:szCs w:val="26"/>
+        </w:rPr>
+      </w:pPr>
+      <w:r>
+        <w:rPr>
+          <w:rFonts w:eastAsia="Times New Roman" w:cstheme="minorHAnsi"/>
+          <w:b/>
+          <w:bCs/>
+          <w:color w:val="1F3864"/>
+          <w:sz w:val="26"/>
+          <w:szCs w:val="26"/>
+        </w:rPr>
+        <w:t xml:space="preserve">Normal Scenario </w:t>
+      </w:r>
+    </w:p>
+    <w:tbl>
+      <w:tblPr>
+        <w:tblW w:w="8625" w:type="dxa"/>
+        <w:tblInd w:w="895" w:type="dxa"/>
+        <w:tblCellMar>
+          <w:left w:w="0" w:type="dxa"/>
+          <w:right w:w="0" w:type="dxa"/>
+        </w:tblCellMar>
+        <w:tblLook w:val="04A0" w:firstRow="1" w:lastRow="0" w:firstColumn="1" w:lastColumn="0" w:noHBand="0" w:noVBand="1"/>
+      </w:tblPr>
+      <w:tblGrid>
+        <w:gridCol w:w="4388"/>
+        <w:gridCol w:w="4237"/>
+      </w:tblGrid>
+      <w:tr>
+        <w:tc>
+          <w:tcPr>
+            <w:tcW w:w="4388" w:type="dxa"/>
+            <w:tcBorders>
+              <w:top w:val="nil"/>
+              <w:left w:val="single" w:sz="18" w:space="0" w:color="FFFFFF"/>
+              <w:bottom w:val="single" w:sz="18" w:space="0" w:color="FFFFFF"/>
+              <w:right w:val="single" w:sz="18" w:space="0" w:color="FFFFFF"/>
+            </w:tcBorders>
+            <w:shd w:val="clear" w:color="auto" w:fill="4F81BD" w:themeFill="accent1"/>
+            <w:vAlign w:val="center"/>
+            <w:hideMark/>
+          </w:tcPr>
+          <w:p>
+            <w:pPr>
+              <w:spacing w:after="0" w:line="240" w:lineRule="auto"/>
+              <w:ind w:left="111" w:right="1754"/>
+              <w:rPr>
+                <w:rFonts w:eastAsia="Times New Roman" w:cstheme="minorHAnsi"/>
+                <w:color w:val="FFFFFF" w:themeColor="background1"/>
+                <w:sz w:val="24"/>
+                <w:szCs w:val="24"/>
+              </w:rPr>
+            </w:pPr>
+            <w:r>
+              <w:rPr>
+                <w:rFonts w:eastAsia="Times New Roman" w:cstheme="minorHAnsi"/>
+                <w:b/>
+                <w:bCs/>
+                <w:color w:val="FFFFFF" w:themeColor="background1"/>
+                <w:sz w:val="24"/>
+                <w:szCs w:val="24"/>
+              </w:rPr>
+              <w:t xml:space="preserve">                      Actor Action</w:t>
+            </w:r>
+          </w:p>
+        </w:tc>
+        <w:tc>
+          <w:tcPr>
+            <w:tcW w:w="4237" w:type="dxa"/>
+            <w:tcBorders>
+              <w:top w:val="nil"/>
+              <w:left w:val="nil"/>
+              <w:bottom w:val="single" w:sz="18" w:space="0" w:color="FFFFFF"/>
+              <w:right w:val="single" w:sz="18" w:space="0" w:color="FFFFFF"/>
+            </w:tcBorders>
+            <w:shd w:val="clear" w:color="auto" w:fill="4F81BD" w:themeFill="accent1"/>
+            <w:vAlign w:val="center"/>
+            <w:hideMark/>
+          </w:tcPr>
+          <w:p>
+            <w:pPr>
+              <w:spacing w:after="0" w:line="240" w:lineRule="auto"/>
+              <w:ind w:left="111"/>
+              <w:jc w:val="center"/>
+              <w:rPr>
+                <w:rFonts w:eastAsia="Times New Roman" w:cstheme="minorHAnsi"/>
+                <w:color w:val="FFFFFF" w:themeColor="background1"/>
+                <w:sz w:val="24"/>
+                <w:szCs w:val="24"/>
+              </w:rPr>
+            </w:pPr>
+            <w:r>
+              <w:rPr>
+                <w:rFonts w:eastAsia="Times New Roman" w:cstheme="minorHAnsi"/>
+                <w:b/>
+                <w:bCs/>
+                <w:color w:val="FFFFFF" w:themeColor="background1"/>
+                <w:sz w:val="24"/>
+                <w:szCs w:val="24"/>
+              </w:rPr>
+              <w:t>System Response</w:t>
+            </w:r>
+          </w:p>
+        </w:tc>
+      </w:tr>
+      <w:tr>
+        <w:tc>
+          <w:tcPr>
+            <w:tcW w:w="4388" w:type="dxa"/>
+            <w:tcBorders>
+              <w:top w:val="nil"/>
+              <w:left w:val="single" w:sz="18" w:space="0" w:color="FFFFFF"/>
+              <w:bottom w:val="single" w:sz="18" w:space="0" w:color="FFFFFF"/>
+              <w:right w:val="single" w:sz="18" w:space="0" w:color="FFFFFF"/>
+            </w:tcBorders>
+            <w:shd w:val="clear" w:color="auto" w:fill="DAEEF3" w:themeFill="accent5" w:themeFillTint="33"/>
+            <w:hideMark/>
+          </w:tcPr>
+          <w:p>
+            <w:pPr>
+              <w:spacing w:after="0"/>
+              <w:rPr>
+                <w:b/>
+                <w:bCs/>
+              </w:rPr>
+            </w:pPr>
+            <w:r>
+              <w:t>1-user selects cash on delivery</w:t>
+            </w:r>
+          </w:p>
+        </w:tc>
+        <w:tc>
+          <w:tcPr>
+            <w:tcW w:w="4237" w:type="dxa"/>
+            <w:tcBorders>
+              <w:top w:val="nil"/>
+              <w:left w:val="nil"/>
+              <w:bottom w:val="single" w:sz="18" w:space="0" w:color="FFFFFF"/>
+              <w:right w:val="single" w:sz="18" w:space="0" w:color="FFFFFF"/>
+            </w:tcBorders>
+            <w:shd w:val="clear" w:color="auto" w:fill="DAEEF3" w:themeFill="accent5" w:themeFillTint="33"/>
+          </w:tcPr>
+          <w:p>
+            <w:pPr>
+              <w:spacing w:after="0"/>
+              <w:rPr>
+                <w:lang w:val="en-GB"/>
+              </w:rPr>
+            </w:pPr>
+          </w:p>
+        </w:tc>
+      </w:tr>
+      <w:tr>
+        <w:tc>
+          <w:tcPr>
+            <w:tcW w:w="4388" w:type="dxa"/>
+            <w:tcBorders>
+              <w:top w:val="nil"/>
+              <w:left w:val="single" w:sz="18" w:space="0" w:color="FFFFFF"/>
+              <w:bottom w:val="single" w:sz="18" w:space="0" w:color="FFFFFF"/>
+              <w:right w:val="single" w:sz="18" w:space="0" w:color="FFFFFF"/>
+            </w:tcBorders>
+            <w:shd w:val="clear" w:color="auto" w:fill="DAEEF3" w:themeFill="accent5" w:themeFillTint="33"/>
+          </w:tcPr>
+          <w:p>
+            <w:pPr>
+              <w:spacing w:after="0"/>
+            </w:pPr>
+          </w:p>
+        </w:tc>
+        <w:tc>
+          <w:tcPr>
+            <w:tcW w:w="4237" w:type="dxa"/>
+            <w:tcBorders>
+              <w:top w:val="nil"/>
+              <w:left w:val="nil"/>
+              <w:bottom w:val="single" w:sz="18" w:space="0" w:color="FFFFFF"/>
+              <w:right w:val="single" w:sz="18" w:space="0" w:color="FFFFFF"/>
+            </w:tcBorders>
+            <w:shd w:val="clear" w:color="auto" w:fill="DAEEF3" w:themeFill="accent5" w:themeFillTint="33"/>
+            <w:hideMark/>
+          </w:tcPr>
+          <w:p>
+            <w:pPr>
+              <w:spacing w:after="0"/>
+            </w:pPr>
+            <w:r>
+              <w:t xml:space="preserve">2- </w:t>
+            </w:r>
+            <w:r>
+              <w:rPr>
+                <w:rFonts w:asciiTheme="majorBidi" w:hAnsiTheme="majorBidi" w:cstheme="majorBidi"/>
+              </w:rPr>
+              <w:t xml:space="preserve">system prompt the user to input his </w:t>
+            </w:r>
+            <w:r>
+              <w:rPr>
+                <w:rFonts w:asciiTheme="majorBidi" w:hAnsiTheme="majorBidi" w:cstheme="majorBidi"/>
+                <w:sz w:val="24"/>
+                <w:szCs w:val="24"/>
+              </w:rPr>
+              <w:t>phone number which is verified by a One Time Password (OTP)</w:t>
+            </w:r>
+          </w:p>
+        </w:tc>
+      </w:tr>
+      <w:tr>
+        <w:tc>
+          <w:tcPr>
+            <w:tcW w:w="4388" w:type="dxa"/>
+            <w:tcBorders>
+              <w:top w:val="nil"/>
+              <w:left w:val="single" w:sz="18" w:space="0" w:color="FFFFFF"/>
+              <w:bottom w:val="single" w:sz="18" w:space="0" w:color="FFFFFF"/>
+              <w:right w:val="single" w:sz="18" w:space="0" w:color="FFFFFF"/>
+            </w:tcBorders>
+            <w:shd w:val="clear" w:color="auto" w:fill="DAEEF3" w:themeFill="accent5" w:themeFillTint="33"/>
+            <w:hideMark/>
+          </w:tcPr>
+          <w:p>
+            <w:pPr>
+              <w:spacing w:after="0"/>
+            </w:pPr>
+            <w:r>
+              <w:t xml:space="preserve">3-user selects e </w:t>
+            </w:r>
+            <w:proofErr w:type="spellStart"/>
+            <w:r>
+              <w:t>walltet</w:t>
+            </w:r>
+            <w:proofErr w:type="spellEnd"/>
+          </w:p>
+        </w:tc>
+        <w:tc>
+          <w:tcPr>
+            <w:tcW w:w="4237" w:type="dxa"/>
+            <w:tcBorders>
+              <w:top w:val="nil"/>
+              <w:left w:val="nil"/>
+              <w:bottom w:val="single" w:sz="18" w:space="0" w:color="FFFFFF"/>
+              <w:right w:val="single" w:sz="18" w:space="0" w:color="FFFFFF"/>
+            </w:tcBorders>
+            <w:shd w:val="clear" w:color="auto" w:fill="DAEEF3" w:themeFill="accent5" w:themeFillTint="33"/>
+          </w:tcPr>
+          <w:p>
+            <w:pPr>
+              <w:spacing w:after="0"/>
+            </w:pPr>
+          </w:p>
+        </w:tc>
+      </w:tr>
+      <w:tr>
+        <w:tc>
+          <w:tcPr>
+            <w:tcW w:w="4388" w:type="dxa"/>
+            <w:tcBorders>
+              <w:top w:val="nil"/>
+              <w:left w:val="single" w:sz="18" w:space="0" w:color="FFFFFF"/>
+              <w:bottom w:val="single" w:sz="18" w:space="0" w:color="FFFFFF"/>
+              <w:right w:val="single" w:sz="18" w:space="0" w:color="FFFFFF"/>
+            </w:tcBorders>
+            <w:shd w:val="clear" w:color="auto" w:fill="DAEEF3" w:themeFill="accent5" w:themeFillTint="33"/>
+          </w:tcPr>
+          <w:p>
+            <w:pPr>
+              <w:spacing w:after="0"/>
+            </w:pPr>
+          </w:p>
+        </w:tc>
+        <w:tc>
+          <w:tcPr>
+            <w:tcW w:w="4237" w:type="dxa"/>
+            <w:tcBorders>
+              <w:top w:val="nil"/>
+              <w:left w:val="nil"/>
+              <w:bottom w:val="single" w:sz="18" w:space="0" w:color="FFFFFF"/>
+              <w:right w:val="single" w:sz="18" w:space="0" w:color="FFFFFF"/>
+            </w:tcBorders>
+            <w:shd w:val="clear" w:color="auto" w:fill="DAEEF3" w:themeFill="accent5" w:themeFillTint="33"/>
+            <w:hideMark/>
+          </w:tcPr>
+          <w:p>
+            <w:pPr>
+              <w:spacing w:after="0"/>
+            </w:pPr>
+            <w:r>
+              <w:t xml:space="preserve">4-system ask for the kind of the wallet and ask for </w:t>
+            </w:r>
+            <w:proofErr w:type="spellStart"/>
+            <w:r>
+              <w:t>it’s</w:t>
+            </w:r>
+            <w:proofErr w:type="spellEnd"/>
+            <w:r>
+              <w:t xml:space="preserve"> number if needed and send the purchase request to the organization.</w:t>
+            </w:r>
+          </w:p>
+        </w:tc>
+      </w:tr>
+      <w:tr>
+        <w:tc>
+          <w:tcPr>
+            <w:tcW w:w="4388" w:type="dxa"/>
+            <w:tcBorders>
+              <w:top w:val="nil"/>
+              <w:left w:val="single" w:sz="18" w:space="0" w:color="FFFFFF"/>
+              <w:bottom w:val="single" w:sz="18" w:space="0" w:color="FFFFFF"/>
+              <w:right w:val="single" w:sz="18" w:space="0" w:color="FFFFFF"/>
+            </w:tcBorders>
+            <w:shd w:val="clear" w:color="auto" w:fill="DAEEF3" w:themeFill="accent5" w:themeFillTint="33"/>
+            <w:hideMark/>
+          </w:tcPr>
+          <w:p>
+            <w:pPr>
+              <w:spacing w:after="0"/>
+            </w:pPr>
+            <w:r>
+              <w:t>5-user selects one or more gift voucher</w:t>
+            </w:r>
+          </w:p>
+        </w:tc>
+        <w:tc>
+          <w:tcPr>
+            <w:tcW w:w="4237" w:type="dxa"/>
+            <w:tcBorders>
+              <w:top w:val="nil"/>
+              <w:left w:val="nil"/>
+              <w:bottom w:val="single" w:sz="18" w:space="0" w:color="FFFFFF"/>
+              <w:right w:val="single" w:sz="18" w:space="0" w:color="FFFFFF"/>
+            </w:tcBorders>
+            <w:shd w:val="clear" w:color="auto" w:fill="DAEEF3" w:themeFill="accent5" w:themeFillTint="33"/>
+          </w:tcPr>
+          <w:p>
+            <w:pPr>
+              <w:spacing w:after="0"/>
+            </w:pPr>
+          </w:p>
+        </w:tc>
+      </w:tr>
+      <w:tr>
+        <w:tc>
+          <w:tcPr>
+            <w:tcW w:w="4388" w:type="dxa"/>
+            <w:tcBorders>
+              <w:top w:val="nil"/>
+              <w:left w:val="single" w:sz="18" w:space="0" w:color="FFFFFF"/>
+              <w:bottom w:val="single" w:sz="18" w:space="0" w:color="FFFFFF"/>
+              <w:right w:val="single" w:sz="18" w:space="0" w:color="FFFFFF"/>
+            </w:tcBorders>
+            <w:shd w:val="clear" w:color="auto" w:fill="DAEEF3" w:themeFill="accent5" w:themeFillTint="33"/>
+          </w:tcPr>
+          <w:p>
+            <w:pPr>
+              <w:spacing w:after="0"/>
+            </w:pPr>
+          </w:p>
+        </w:tc>
+        <w:tc>
+          <w:tcPr>
+            <w:tcW w:w="4237" w:type="dxa"/>
+            <w:tcBorders>
+              <w:top w:val="nil"/>
+              <w:left w:val="nil"/>
+              <w:bottom w:val="single" w:sz="18" w:space="0" w:color="FFFFFF"/>
+              <w:right w:val="single" w:sz="18" w:space="0" w:color="FFFFFF"/>
+            </w:tcBorders>
+            <w:shd w:val="clear" w:color="auto" w:fill="DAEEF3" w:themeFill="accent5" w:themeFillTint="33"/>
+            <w:hideMark/>
+          </w:tcPr>
+          <w:p>
+            <w:pPr>
+              <w:spacing w:after="0"/>
+            </w:pPr>
+            <w:r>
+              <w:t>6- system subtracts the voucher value from the total amount</w:t>
+            </w:r>
+          </w:p>
+        </w:tc>
+      </w:tr>
+      <w:tr>
+        <w:tc>
+          <w:tcPr>
+            <w:tcW w:w="4388" w:type="dxa"/>
+            <w:tcBorders>
+              <w:top w:val="nil"/>
+              <w:left w:val="single" w:sz="18" w:space="0" w:color="FFFFFF"/>
+              <w:bottom w:val="single" w:sz="18" w:space="0" w:color="FFFFFF"/>
+              <w:right w:val="single" w:sz="18" w:space="0" w:color="FFFFFF"/>
+            </w:tcBorders>
+            <w:shd w:val="clear" w:color="auto" w:fill="DAEEF3" w:themeFill="accent5" w:themeFillTint="33"/>
+            <w:hideMark/>
+          </w:tcPr>
+          <w:p>
+            <w:pPr>
+              <w:spacing w:after="0"/>
+            </w:pPr>
+            <w:r>
+              <w:t>7 – user selects loyalty points</w:t>
+            </w:r>
+          </w:p>
+        </w:tc>
+        <w:tc>
+          <w:tcPr>
+            <w:tcW w:w="4237" w:type="dxa"/>
+            <w:tcBorders>
+              <w:top w:val="nil"/>
+              <w:left w:val="nil"/>
+              <w:bottom w:val="single" w:sz="18" w:space="0" w:color="FFFFFF"/>
+              <w:right w:val="single" w:sz="18" w:space="0" w:color="FFFFFF"/>
+            </w:tcBorders>
+            <w:shd w:val="clear" w:color="auto" w:fill="DAEEF3" w:themeFill="accent5" w:themeFillTint="33"/>
+          </w:tcPr>
+          <w:p>
+            <w:pPr>
+              <w:spacing w:after="0"/>
+            </w:pPr>
+          </w:p>
+        </w:tc>
+      </w:tr>
+      <w:tr>
+        <w:tc>
+          <w:tcPr>
+            <w:tcW w:w="4388" w:type="dxa"/>
+            <w:tcBorders>
+              <w:top w:val="nil"/>
+              <w:left w:val="single" w:sz="18" w:space="0" w:color="FFFFFF"/>
+              <w:bottom w:val="single" w:sz="18" w:space="0" w:color="FFFFFF"/>
+              <w:right w:val="single" w:sz="18" w:space="0" w:color="FFFFFF"/>
+            </w:tcBorders>
+            <w:shd w:val="clear" w:color="auto" w:fill="DAEEF3" w:themeFill="accent5" w:themeFillTint="33"/>
+          </w:tcPr>
+          <w:p>
+            <w:pPr>
+              <w:spacing w:after="0"/>
+            </w:pPr>
+          </w:p>
+        </w:tc>
+        <w:tc>
+          <w:tcPr>
+            <w:tcW w:w="4237" w:type="dxa"/>
+            <w:tcBorders>
+              <w:top w:val="nil"/>
+              <w:left w:val="nil"/>
+              <w:bottom w:val="single" w:sz="18" w:space="0" w:color="FFFFFF"/>
+              <w:right w:val="single" w:sz="18" w:space="0" w:color="FFFFFF"/>
+            </w:tcBorders>
+            <w:shd w:val="clear" w:color="auto" w:fill="DAEEF3" w:themeFill="accent5" w:themeFillTint="33"/>
+            <w:hideMark/>
+          </w:tcPr>
+          <w:p>
+            <w:pPr>
+              <w:spacing w:after="0"/>
+            </w:pPr>
+            <w:r>
+              <w:t xml:space="preserve">8- the system </w:t>
+            </w:r>
+            <w:proofErr w:type="gramStart"/>
+            <w:r>
+              <w:t>subtract</w:t>
+            </w:r>
+            <w:proofErr w:type="gramEnd"/>
+            <w:r>
+              <w:t xml:space="preserve"> the points’ value from the total amount</w:t>
+            </w:r>
+          </w:p>
+        </w:tc>
+      </w:tr>
+    </w:tbl>
+    <w:p>
+      <w:pPr>
+        <w:rPr>
+          <w:rFonts w:asciiTheme="majorBidi" w:hAnsiTheme="majorBidi" w:cstheme="majorBidi"/>
+          <w:kern w:val="2"/>
+          <w:sz w:val="24"/>
+          <w:szCs w:val="24"/>
+          <w:lang w:val="en-GB"/>
+        </w:rPr>
+      </w:pPr>
+    </w:p>
+    <w:p>
+      <w:pPr>
+        <w:rPr>
+          <w:lang w:val="en-GB"/>
+        </w:rPr>
+      </w:pPr>
+    </w:p>
+    <w:p>
+      <w:pPr>
         <w:pStyle w:val="Heading1"/>
       </w:pPr>
       <w:bookmarkStart w:id="8" w:name="_Toc37885727"/>
@@ -5740,8 +10303,13 @@
                 <w:color w:val="000000" w:themeColor="text1"/>
               </w:rPr>
             </w:pPr>
-            <w:r>
-              <w:t>Alialdin Muhammad</w:t>
+            <w:proofErr w:type="spellStart"/>
+            <w:r>
+              <w:t>Alialdin</w:t>
+            </w:r>
+            <w:proofErr w:type="spellEnd"/>
+            <w:r>
+              <w:t xml:space="preserve"> Muhammad</w:t>
             </w:r>
           </w:p>
         </w:tc>
@@ -7353,6 +11921,18 @@
   </w:num>
   <w:num w:numId="9" w16cid:durableId="2019231878">
     <w:abstractNumId w:val="3"/>
+  </w:num>
+  <w:num w:numId="10" w16cid:durableId="1511719053">
+    <w:abstractNumId w:val="6"/>
+    <w:lvlOverride w:ilvl="0"/>
+    <w:lvlOverride w:ilvl="1"/>
+    <w:lvlOverride w:ilvl="2"/>
+    <w:lvlOverride w:ilvl="3"/>
+    <w:lvlOverride w:ilvl="4"/>
+    <w:lvlOverride w:ilvl="5"/>
+    <w:lvlOverride w:ilvl="6"/>
+    <w:lvlOverride w:ilvl="7"/>
+    <w:lvlOverride w:ilvl="8"/>
   </w:num>
   <w:numIdMacAtCleanup w:val="6"/>
 </w:numbering>

</xml_diff>